<commit_message>
This is a Predictive Analytics Assignment to conduct a decision tree analysis on the Organics dataset.The goal is to predict TargetAmount, which represents the amount customers spent on organic products. Use the CRISP-DM fram  ework (Business Understanding, Data Understanding, Data Preparation, Modeling, Evaluation, and Deployment) throughout your analysis. This analysis will help the company identify key drivers of customer spending and optimize promotional strategies for increased sales. For more details read Documents/KritikAssignment2TopicADecsionTree.docx
</commit_message>
<xml_diff>
--- a/Documents/Predictive_BA_Report2_JHP.docx
+++ b/Documents/Predictive_BA_Report2_JHP.docx
@@ -9,7 +9,7 @@
           <w:noProof/>
         </w:rPr>
         <w:drawing>
-          <wp:anchor distT="0" distB="0" distL="114300" distR="114300" simplePos="0" relativeHeight="251653120" behindDoc="1" locked="0" layoutInCell="1" allowOverlap="1" wp14:anchorId="4A4ABF3A" wp14:editId="70B42FD9">
+          <wp:anchor distT="0" distB="0" distL="114300" distR="114300" simplePos="0" relativeHeight="251652096" behindDoc="1" locked="0" layoutInCell="1" allowOverlap="1" wp14:anchorId="4A4ABF3A" wp14:editId="7A1886B6">
             <wp:simplePos x="0" y="0"/>
             <wp:positionH relativeFrom="column">
               <wp:posOffset>2125579</wp:posOffset>
@@ -218,7 +218,7 @@
       <w:r>
         <w:fldChar w:fldCharType="separate"/>
       </w:r>
-      <w:hyperlink w:anchor="_Toc189939112" w:history="1">
+      <w:hyperlink w:anchor="_Toc189951456" w:history="1">
         <w:r>
           <w:rPr>
             <w:rStyle w:val="Hyperlink"/>
@@ -245,7 +245,7 @@
             <w:noProof/>
             <w:webHidden/>
           </w:rPr>
-          <w:instrText xml:space="preserve"> PAGEREF _Toc189939112 \h </w:instrText>
+          <w:instrText xml:space="preserve"> PAGEREF _Toc189951456 \h </w:instrText>
         </w:r>
         <w:r>
           <w:rPr>
@@ -287,7 +287,7 @@
           <w:noProof/>
         </w:rPr>
       </w:pPr>
-      <w:hyperlink w:anchor="_Toc189939113" w:history="1">
+      <w:hyperlink w:anchor="_Toc189951457" w:history="1">
         <w:r>
           <w:rPr>
             <w:rStyle w:val="Hyperlink"/>
@@ -314,7 +314,7 @@
             <w:noProof/>
             <w:webHidden/>
           </w:rPr>
-          <w:instrText xml:space="preserve"> PAGEREF _Toc189939113 \h </w:instrText>
+          <w:instrText xml:space="preserve"> PAGEREF _Toc189951457 \h </w:instrText>
         </w:r>
         <w:r>
           <w:rPr>
@@ -356,7 +356,7 @@
           <w:noProof/>
         </w:rPr>
       </w:pPr>
-      <w:hyperlink w:anchor="_Toc189939114" w:history="1">
+      <w:hyperlink w:anchor="_Toc189951458" w:history="1">
         <w:r>
           <w:rPr>
             <w:rStyle w:val="Hyperlink"/>
@@ -383,7 +383,7 @@
             <w:noProof/>
             <w:webHidden/>
           </w:rPr>
-          <w:instrText xml:space="preserve"> PAGEREF _Toc189939114 \h </w:instrText>
+          <w:instrText xml:space="preserve"> PAGEREF _Toc189951458 \h </w:instrText>
         </w:r>
         <w:r>
           <w:rPr>
@@ -425,7 +425,7 @@
           <w:noProof/>
         </w:rPr>
       </w:pPr>
-      <w:hyperlink w:anchor="_Toc189939115" w:history="1">
+      <w:hyperlink w:anchor="_Toc189951459" w:history="1">
         <w:r>
           <w:rPr>
             <w:rStyle w:val="Hyperlink"/>
@@ -452,7 +452,7 @@
             <w:noProof/>
             <w:webHidden/>
           </w:rPr>
-          <w:instrText xml:space="preserve"> PAGEREF _Toc189939115 \h </w:instrText>
+          <w:instrText xml:space="preserve"> PAGEREF _Toc189951459 \h </w:instrText>
         </w:r>
         <w:r>
           <w:rPr>
@@ -494,7 +494,7 @@
           <w:noProof/>
         </w:rPr>
       </w:pPr>
-      <w:hyperlink w:anchor="_Toc189939116" w:history="1">
+      <w:hyperlink w:anchor="_Toc189951460" w:history="1">
         <w:r>
           <w:rPr>
             <w:rStyle w:val="Hyperlink"/>
@@ -521,7 +521,7 @@
             <w:noProof/>
             <w:webHidden/>
           </w:rPr>
-          <w:instrText xml:space="preserve"> PAGEREF _Toc189939116 \h </w:instrText>
+          <w:instrText xml:space="preserve"> PAGEREF _Toc189951460 \h </w:instrText>
         </w:r>
         <w:r>
           <w:rPr>
@@ -563,7 +563,7 @@
           <w:noProof/>
         </w:rPr>
       </w:pPr>
-      <w:hyperlink w:anchor="_Toc189939117" w:history="1">
+      <w:hyperlink w:anchor="_Toc189951461" w:history="1">
         <w:r>
           <w:rPr>
             <w:rStyle w:val="Hyperlink"/>
@@ -590,7 +590,7 @@
             <w:noProof/>
             <w:webHidden/>
           </w:rPr>
-          <w:instrText xml:space="preserve"> PAGEREF _Toc189939117 \h </w:instrText>
+          <w:instrText xml:space="preserve"> PAGEREF _Toc189951461 \h </w:instrText>
         </w:r>
         <w:r>
           <w:rPr>
@@ -632,7 +632,7 @@
           <w:noProof/>
         </w:rPr>
       </w:pPr>
-      <w:hyperlink w:anchor="_Toc189939118" w:history="1">
+      <w:hyperlink w:anchor="_Toc189951462" w:history="1">
         <w:r>
           <w:rPr>
             <w:rStyle w:val="Hyperlink"/>
@@ -659,7 +659,7 @@
             <w:noProof/>
             <w:webHidden/>
           </w:rPr>
-          <w:instrText xml:space="preserve"> PAGEREF _Toc189939118 \h </w:instrText>
+          <w:instrText xml:space="preserve"> PAGEREF _Toc189951462 \h </w:instrText>
         </w:r>
         <w:r>
           <w:rPr>
@@ -701,7 +701,7 @@
           <w:noProof/>
         </w:rPr>
       </w:pPr>
-      <w:hyperlink w:anchor="_Toc189939119" w:history="1">
+      <w:hyperlink w:anchor="_Toc189951463" w:history="1">
         <w:r>
           <w:rPr>
             <w:rStyle w:val="Hyperlink"/>
@@ -728,7 +728,7 @@
             <w:noProof/>
             <w:webHidden/>
           </w:rPr>
-          <w:instrText xml:space="preserve"> PAGEREF _Toc189939119 \h </w:instrText>
+          <w:instrText xml:space="preserve"> PAGEREF _Toc189951463 \h </w:instrText>
         </w:r>
         <w:r>
           <w:rPr>
@@ -770,7 +770,7 @@
           <w:noProof/>
         </w:rPr>
       </w:pPr>
-      <w:hyperlink w:anchor="_Toc189939120" w:history="1">
+      <w:hyperlink w:anchor="_Toc189951464" w:history="1">
         <w:r>
           <w:rPr>
             <w:rStyle w:val="Hyperlink"/>
@@ -797,7 +797,7 @@
             <w:noProof/>
             <w:webHidden/>
           </w:rPr>
-          <w:instrText xml:space="preserve"> PAGEREF _Toc189939120 \h </w:instrText>
+          <w:instrText xml:space="preserve"> PAGEREF _Toc189951464 \h </w:instrText>
         </w:r>
         <w:r>
           <w:rPr>
@@ -839,7 +839,7 @@
           <w:noProof/>
         </w:rPr>
       </w:pPr>
-      <w:hyperlink w:anchor="_Toc189939121" w:history="1">
+      <w:hyperlink w:anchor="_Toc189951465" w:history="1">
         <w:r>
           <w:rPr>
             <w:rStyle w:val="Hyperlink"/>
@@ -866,7 +866,7 @@
             <w:noProof/>
             <w:webHidden/>
           </w:rPr>
-          <w:instrText xml:space="preserve"> PAGEREF _Toc189939121 \h </w:instrText>
+          <w:instrText xml:space="preserve"> PAGEREF _Toc189951465 \h </w:instrText>
         </w:r>
         <w:r>
           <w:rPr>
@@ -887,6 +887,213 @@
             <w:webHidden/>
           </w:rPr>
           <w:t>8</w:t>
+        </w:r>
+        <w:r>
+          <w:rPr>
+            <w:noProof/>
+            <w:webHidden/>
+          </w:rPr>
+          <w:fldChar w:fldCharType="end"/>
+        </w:r>
+      </w:hyperlink>
+    </w:p>
+    <w:p>
+      <w:pPr>
+        <w:pStyle w:val="TOC1"/>
+        <w:tabs>
+          <w:tab w:val="right" w:leader="dot" w:pos="9350"/>
+        </w:tabs>
+        <w:rPr>
+          <w:rFonts w:asciiTheme="minorHAnsi" w:eastAsiaTheme="minorEastAsia" w:hAnsiTheme="minorHAnsi"/>
+          <w:noProof/>
+        </w:rPr>
+      </w:pPr>
+      <w:hyperlink w:anchor="_Toc189951466" w:history="1">
+        <w:r>
+          <w:rPr>
+            <w:rStyle w:val="Hyperlink"/>
+            <w:noProof/>
+          </w:rPr>
+          <w:t>Evaluation</w:t>
+        </w:r>
+        <w:r>
+          <w:rPr>
+            <w:noProof/>
+            <w:webHidden/>
+          </w:rPr>
+          <w:tab/>
+        </w:r>
+        <w:r>
+          <w:rPr>
+            <w:noProof/>
+            <w:webHidden/>
+          </w:rPr>
+          <w:fldChar w:fldCharType="begin"/>
+        </w:r>
+        <w:r>
+          <w:rPr>
+            <w:noProof/>
+            <w:webHidden/>
+          </w:rPr>
+          <w:instrText xml:space="preserve"> PAGEREF _Toc189951466 \h </w:instrText>
+        </w:r>
+        <w:r>
+          <w:rPr>
+            <w:noProof/>
+            <w:webHidden/>
+          </w:rPr>
+        </w:r>
+        <w:r>
+          <w:rPr>
+            <w:noProof/>
+            <w:webHidden/>
+          </w:rPr>
+          <w:fldChar w:fldCharType="separate"/>
+        </w:r>
+        <w:r>
+          <w:rPr>
+            <w:noProof/>
+            <w:webHidden/>
+          </w:rPr>
+          <w:t>9</w:t>
+        </w:r>
+        <w:r>
+          <w:rPr>
+            <w:noProof/>
+            <w:webHidden/>
+          </w:rPr>
+          <w:fldChar w:fldCharType="end"/>
+        </w:r>
+      </w:hyperlink>
+    </w:p>
+    <w:p>
+      <w:pPr>
+        <w:pStyle w:val="TOC1"/>
+        <w:tabs>
+          <w:tab w:val="right" w:leader="dot" w:pos="9350"/>
+        </w:tabs>
+        <w:rPr>
+          <w:rFonts w:asciiTheme="minorHAnsi" w:eastAsiaTheme="minorEastAsia" w:hAnsiTheme="minorHAnsi"/>
+          <w:noProof/>
+        </w:rPr>
+      </w:pPr>
+      <w:hyperlink w:anchor="_Toc189951467" w:history="1">
+        <w:r>
+          <w:rPr>
+            <w:rStyle w:val="Hyperlink"/>
+            <w:noProof/>
+          </w:rPr>
+          <w:t>Deployment</w:t>
+        </w:r>
+        <w:r>
+          <w:rPr>
+            <w:noProof/>
+            <w:webHidden/>
+          </w:rPr>
+          <w:tab/>
+        </w:r>
+        <w:r>
+          <w:rPr>
+            <w:noProof/>
+            <w:webHidden/>
+          </w:rPr>
+          <w:fldChar w:fldCharType="begin"/>
+        </w:r>
+        <w:r>
+          <w:rPr>
+            <w:noProof/>
+            <w:webHidden/>
+          </w:rPr>
+          <w:instrText xml:space="preserve"> PAGEREF _Toc189951467 \h </w:instrText>
+        </w:r>
+        <w:r>
+          <w:rPr>
+            <w:noProof/>
+            <w:webHidden/>
+          </w:rPr>
+        </w:r>
+        <w:r>
+          <w:rPr>
+            <w:noProof/>
+            <w:webHidden/>
+          </w:rPr>
+          <w:fldChar w:fldCharType="separate"/>
+        </w:r>
+        <w:r>
+          <w:rPr>
+            <w:noProof/>
+            <w:webHidden/>
+          </w:rPr>
+          <w:t>9</w:t>
+        </w:r>
+        <w:r>
+          <w:rPr>
+            <w:noProof/>
+            <w:webHidden/>
+          </w:rPr>
+          <w:fldChar w:fldCharType="end"/>
+        </w:r>
+      </w:hyperlink>
+    </w:p>
+    <w:p>
+      <w:pPr>
+        <w:pStyle w:val="TOC1"/>
+        <w:tabs>
+          <w:tab w:val="right" w:leader="dot" w:pos="9350"/>
+        </w:tabs>
+        <w:rPr>
+          <w:rFonts w:asciiTheme="minorHAnsi" w:eastAsiaTheme="minorEastAsia" w:hAnsiTheme="minorHAnsi"/>
+          <w:noProof/>
+        </w:rPr>
+      </w:pPr>
+      <w:hyperlink w:anchor="_Toc189951468" w:history="1">
+        <w:r>
+          <w:rPr>
+            <w:rStyle w:val="Hyperlink"/>
+            <w:noProof/>
+          </w:rPr>
+          <w:t>Annex</w:t>
+        </w:r>
+        <w:r>
+          <w:rPr>
+            <w:noProof/>
+            <w:webHidden/>
+          </w:rPr>
+          <w:tab/>
+        </w:r>
+        <w:r>
+          <w:rPr>
+            <w:noProof/>
+            <w:webHidden/>
+          </w:rPr>
+          <w:fldChar w:fldCharType="begin"/>
+        </w:r>
+        <w:r>
+          <w:rPr>
+            <w:noProof/>
+            <w:webHidden/>
+          </w:rPr>
+          <w:instrText xml:space="preserve"> PAGEREF _Toc189951468 \h </w:instrText>
+        </w:r>
+        <w:r>
+          <w:rPr>
+            <w:noProof/>
+            <w:webHidden/>
+          </w:rPr>
+        </w:r>
+        <w:r>
+          <w:rPr>
+            <w:noProof/>
+            <w:webHidden/>
+          </w:rPr>
+          <w:fldChar w:fldCharType="separate"/>
+        </w:r>
+        <w:r>
+          <w:rPr>
+            <w:noProof/>
+            <w:webHidden/>
+          </w:rPr>
+          <w:t>1</w:t>
         </w:r>
         <w:r>
           <w:rPr>
@@ -908,13 +1115,13 @@
           <w:noProof/>
         </w:rPr>
       </w:pPr>
-      <w:hyperlink w:anchor="_Toc189939122" w:history="1">
+      <w:hyperlink w:anchor="_Toc189951469" w:history="1">
         <w:r>
           <w:rPr>
             <w:rStyle w:val="Hyperlink"/>
             <w:noProof/>
           </w:rPr>
-          <w:t>Full Variable Model (Unpruned Decision Tree)</w:t>
+          <w:t>Annex 1</w:t>
         </w:r>
         <w:r>
           <w:rPr>
@@ -935,7 +1142,7 @@
             <w:noProof/>
             <w:webHidden/>
           </w:rPr>
-          <w:instrText xml:space="preserve"> PAGEREF _Toc189939122 \h </w:instrText>
+          <w:instrText xml:space="preserve"> PAGEREF _Toc189951469 \h </w:instrText>
         </w:r>
         <w:r>
           <w:rPr>
@@ -955,214 +1162,7 @@
             <w:noProof/>
             <w:webHidden/>
           </w:rPr>
-          <w:t>8</w:t>
-        </w:r>
-        <w:r>
-          <w:rPr>
-            <w:noProof/>
-            <w:webHidden/>
-          </w:rPr>
-          <w:fldChar w:fldCharType="end"/>
-        </w:r>
-      </w:hyperlink>
-    </w:p>
-    <w:p>
-      <w:pPr>
-        <w:pStyle w:val="TOC1"/>
-        <w:tabs>
-          <w:tab w:val="right" w:leader="dot" w:pos="9350"/>
-        </w:tabs>
-        <w:rPr>
-          <w:rFonts w:asciiTheme="minorHAnsi" w:eastAsiaTheme="minorEastAsia" w:hAnsiTheme="minorHAnsi"/>
-          <w:noProof/>
-        </w:rPr>
-      </w:pPr>
-      <w:hyperlink w:anchor="_Toc189939123" w:history="1">
-        <w:r>
-          <w:rPr>
-            <w:rStyle w:val="Hyperlink"/>
-            <w:noProof/>
-          </w:rPr>
-          <w:t>Evaluation</w:t>
-        </w:r>
-        <w:r>
-          <w:rPr>
-            <w:noProof/>
-            <w:webHidden/>
-          </w:rPr>
-          <w:tab/>
-        </w:r>
-        <w:r>
-          <w:rPr>
-            <w:noProof/>
-            <w:webHidden/>
-          </w:rPr>
-          <w:fldChar w:fldCharType="begin"/>
-        </w:r>
-        <w:r>
-          <w:rPr>
-            <w:noProof/>
-            <w:webHidden/>
-          </w:rPr>
-          <w:instrText xml:space="preserve"> PAGEREF _Toc189939123 \h </w:instrText>
-        </w:r>
-        <w:r>
-          <w:rPr>
-            <w:noProof/>
-            <w:webHidden/>
-          </w:rPr>
-        </w:r>
-        <w:r>
-          <w:rPr>
-            <w:noProof/>
-            <w:webHidden/>
-          </w:rPr>
-          <w:fldChar w:fldCharType="separate"/>
-        </w:r>
-        <w:r>
-          <w:rPr>
-            <w:noProof/>
-            <w:webHidden/>
-          </w:rPr>
-          <w:t>8</w:t>
-        </w:r>
-        <w:r>
-          <w:rPr>
-            <w:noProof/>
-            <w:webHidden/>
-          </w:rPr>
-          <w:fldChar w:fldCharType="end"/>
-        </w:r>
-      </w:hyperlink>
-    </w:p>
-    <w:p>
-      <w:pPr>
-        <w:pStyle w:val="TOC1"/>
-        <w:tabs>
-          <w:tab w:val="right" w:leader="dot" w:pos="9350"/>
-        </w:tabs>
-        <w:rPr>
-          <w:rFonts w:asciiTheme="minorHAnsi" w:eastAsiaTheme="minorEastAsia" w:hAnsiTheme="minorHAnsi"/>
-          <w:noProof/>
-        </w:rPr>
-      </w:pPr>
-      <w:hyperlink w:anchor="_Toc189939124" w:history="1">
-        <w:r>
-          <w:rPr>
-            <w:rStyle w:val="Hyperlink"/>
-            <w:noProof/>
-          </w:rPr>
-          <w:t>Deployment</w:t>
-        </w:r>
-        <w:r>
-          <w:rPr>
-            <w:noProof/>
-            <w:webHidden/>
-          </w:rPr>
-          <w:tab/>
-        </w:r>
-        <w:r>
-          <w:rPr>
-            <w:noProof/>
-            <w:webHidden/>
-          </w:rPr>
-          <w:fldChar w:fldCharType="begin"/>
-        </w:r>
-        <w:r>
-          <w:rPr>
-            <w:noProof/>
-            <w:webHidden/>
-          </w:rPr>
-          <w:instrText xml:space="preserve"> PAGEREF _Toc189939124 \h </w:instrText>
-        </w:r>
-        <w:r>
-          <w:rPr>
-            <w:noProof/>
-            <w:webHidden/>
-          </w:rPr>
-        </w:r>
-        <w:r>
-          <w:rPr>
-            <w:noProof/>
-            <w:webHidden/>
-          </w:rPr>
-          <w:fldChar w:fldCharType="separate"/>
-        </w:r>
-        <w:r>
-          <w:rPr>
-            <w:noProof/>
-            <w:webHidden/>
-          </w:rPr>
-          <w:t>8</w:t>
-        </w:r>
-        <w:r>
-          <w:rPr>
-            <w:noProof/>
-            <w:webHidden/>
-          </w:rPr>
-          <w:fldChar w:fldCharType="end"/>
-        </w:r>
-      </w:hyperlink>
-    </w:p>
-    <w:p>
-      <w:pPr>
-        <w:pStyle w:val="TOC1"/>
-        <w:tabs>
-          <w:tab w:val="right" w:leader="dot" w:pos="9350"/>
-        </w:tabs>
-        <w:rPr>
-          <w:rFonts w:asciiTheme="minorHAnsi" w:eastAsiaTheme="minorEastAsia" w:hAnsiTheme="minorHAnsi"/>
-          <w:noProof/>
-        </w:rPr>
-      </w:pPr>
-      <w:hyperlink w:anchor="_Toc189939125" w:history="1">
-        <w:r>
-          <w:rPr>
-            <w:rStyle w:val="Hyperlink"/>
-            <w:noProof/>
-          </w:rPr>
-          <w:t>Annex</w:t>
-        </w:r>
-        <w:r>
-          <w:rPr>
-            <w:noProof/>
-            <w:webHidden/>
-          </w:rPr>
-          <w:tab/>
-        </w:r>
-        <w:r>
-          <w:rPr>
-            <w:noProof/>
-            <w:webHidden/>
-          </w:rPr>
-          <w:fldChar w:fldCharType="begin"/>
-        </w:r>
-        <w:r>
-          <w:rPr>
-            <w:noProof/>
-            <w:webHidden/>
-          </w:rPr>
-          <w:instrText xml:space="preserve"> PAGEREF _Toc189939125 \h </w:instrText>
-        </w:r>
-        <w:r>
-          <w:rPr>
-            <w:noProof/>
-            <w:webHidden/>
-          </w:rPr>
-        </w:r>
-        <w:r>
-          <w:rPr>
-            <w:noProof/>
-            <w:webHidden/>
-          </w:rPr>
-          <w:fldChar w:fldCharType="separate"/>
-        </w:r>
-        <w:r>
-          <w:rPr>
-            <w:noProof/>
-            <w:webHidden/>
-          </w:rPr>
-          <w:t>8</w:t>
+          <w:t>1</w:t>
         </w:r>
         <w:r>
           <w:rPr>
@@ -1184,13 +1184,13 @@
           <w:noProof/>
         </w:rPr>
       </w:pPr>
-      <w:hyperlink w:anchor="_Toc189939126" w:history="1">
+      <w:hyperlink w:anchor="_Toc189951470" w:history="1">
         <w:r>
           <w:rPr>
             <w:rStyle w:val="Hyperlink"/>
             <w:noProof/>
           </w:rPr>
-          <w:t>Annex 1</w:t>
+          <w:t>Annex 2</w:t>
         </w:r>
         <w:r>
           <w:rPr>
@@ -1211,7 +1211,7 @@
             <w:noProof/>
             <w:webHidden/>
           </w:rPr>
-          <w:instrText xml:space="preserve"> PAGEREF _Toc189939126 \h </w:instrText>
+          <w:instrText xml:space="preserve"> PAGEREF _Toc189951470 \h </w:instrText>
         </w:r>
         <w:r>
           <w:rPr>
@@ -1231,7 +1231,7 @@
             <w:noProof/>
             <w:webHidden/>
           </w:rPr>
-          <w:t>8</w:t>
+          <w:t>1</w:t>
         </w:r>
         <w:r>
           <w:rPr>
@@ -1253,13 +1253,13 @@
           <w:noProof/>
         </w:rPr>
       </w:pPr>
-      <w:hyperlink w:anchor="_Toc189939127" w:history="1">
+      <w:hyperlink w:anchor="_Toc189951471" w:history="1">
         <w:r>
           <w:rPr>
             <w:rStyle w:val="Hyperlink"/>
             <w:noProof/>
           </w:rPr>
-          <w:t>Annex 2</w:t>
+          <w:t>Annex 3</w:t>
         </w:r>
         <w:r>
           <w:rPr>
@@ -1280,7 +1280,7 @@
             <w:noProof/>
             <w:webHidden/>
           </w:rPr>
-          <w:instrText xml:space="preserve"> PAGEREF _Toc189939127 \h </w:instrText>
+          <w:instrText xml:space="preserve"> PAGEREF _Toc189951471 \h </w:instrText>
         </w:r>
         <w:r>
           <w:rPr>
@@ -1300,7 +1300,7 @@
             <w:noProof/>
             <w:webHidden/>
           </w:rPr>
-          <w:t>8</w:t>
+          <w:t>2</w:t>
         </w:r>
         <w:r>
           <w:rPr>
@@ -1322,13 +1322,13 @@
           <w:noProof/>
         </w:rPr>
       </w:pPr>
-      <w:hyperlink w:anchor="_Toc189939128" w:history="1">
+      <w:hyperlink w:anchor="_Toc189951472" w:history="1">
         <w:r>
           <w:rPr>
             <w:rStyle w:val="Hyperlink"/>
             <w:noProof/>
           </w:rPr>
-          <w:t>Annex 3</w:t>
+          <w:t>Annex 4</w:t>
         </w:r>
         <w:r>
           <w:rPr>
@@ -1349,7 +1349,7 @@
             <w:noProof/>
             <w:webHidden/>
           </w:rPr>
-          <w:instrText xml:space="preserve"> PAGEREF _Toc189939128 \h </w:instrText>
+          <w:instrText xml:space="preserve"> PAGEREF _Toc189951472 \h </w:instrText>
         </w:r>
         <w:r>
           <w:rPr>
@@ -1369,7 +1369,7 @@
             <w:noProof/>
             <w:webHidden/>
           </w:rPr>
-          <w:t>9</w:t>
+          <w:t>2</w:t>
         </w:r>
         <w:r>
           <w:rPr>
@@ -1391,13 +1391,13 @@
           <w:noProof/>
         </w:rPr>
       </w:pPr>
-      <w:hyperlink w:anchor="_Toc189939129" w:history="1">
+      <w:hyperlink w:anchor="_Toc189951473" w:history="1">
         <w:r>
           <w:rPr>
             <w:rStyle w:val="Hyperlink"/>
             <w:noProof/>
           </w:rPr>
-          <w:t>Annex 4</w:t>
+          <w:t>Annex 5</w:t>
         </w:r>
         <w:r>
           <w:rPr>
@@ -1418,7 +1418,7 @@
             <w:noProof/>
             <w:webHidden/>
           </w:rPr>
-          <w:instrText xml:space="preserve"> PAGEREF _Toc189939129 \h </w:instrText>
+          <w:instrText xml:space="preserve"> PAGEREF _Toc189951473 \h </w:instrText>
         </w:r>
         <w:r>
           <w:rPr>
@@ -1438,7 +1438,7 @@
             <w:noProof/>
             <w:webHidden/>
           </w:rPr>
-          <w:t>9</w:t>
+          <w:t>3</w:t>
         </w:r>
         <w:r>
           <w:rPr>
@@ -1460,13 +1460,13 @@
           <w:noProof/>
         </w:rPr>
       </w:pPr>
-      <w:hyperlink w:anchor="_Toc189939130" w:history="1">
+      <w:hyperlink w:anchor="_Toc189951474" w:history="1">
         <w:r>
           <w:rPr>
             <w:rStyle w:val="Hyperlink"/>
             <w:noProof/>
           </w:rPr>
-          <w:t>Annex 5</w:t>
+          <w:t>Annex 6</w:t>
         </w:r>
         <w:r>
           <w:rPr>
@@ -1487,7 +1487,7 @@
             <w:noProof/>
             <w:webHidden/>
           </w:rPr>
-          <w:instrText xml:space="preserve"> PAGEREF _Toc189939130 \h </w:instrText>
+          <w:instrText xml:space="preserve"> PAGEREF _Toc189951474 \h </w:instrText>
         </w:r>
         <w:r>
           <w:rPr>
@@ -1507,7 +1507,7 @@
             <w:noProof/>
             <w:webHidden/>
           </w:rPr>
-          <w:t>10</w:t>
+          <w:t>3</w:t>
         </w:r>
         <w:r>
           <w:rPr>
@@ -1529,13 +1529,13 @@
           <w:noProof/>
         </w:rPr>
       </w:pPr>
-      <w:hyperlink w:anchor="_Toc189939131" w:history="1">
+      <w:hyperlink w:anchor="_Toc189951475" w:history="1">
         <w:r>
           <w:rPr>
             <w:rStyle w:val="Hyperlink"/>
             <w:noProof/>
           </w:rPr>
-          <w:t>Annex 6</w:t>
+          <w:t>Annex 7</w:t>
         </w:r>
         <w:r>
           <w:rPr>
@@ -1556,7 +1556,7 @@
             <w:noProof/>
             <w:webHidden/>
           </w:rPr>
-          <w:instrText xml:space="preserve"> PAGEREF _Toc189939131 \h </w:instrText>
+          <w:instrText xml:space="preserve"> PAGEREF _Toc189951475 \h </w:instrText>
         </w:r>
         <w:r>
           <w:rPr>
@@ -1576,7 +1576,7 @@
             <w:noProof/>
             <w:webHidden/>
           </w:rPr>
-          <w:t>10</w:t>
+          <w:t>4</w:t>
         </w:r>
         <w:r>
           <w:rPr>
@@ -1598,13 +1598,13 @@
           <w:noProof/>
         </w:rPr>
       </w:pPr>
-      <w:hyperlink w:anchor="_Toc189939132" w:history="1">
+      <w:hyperlink w:anchor="_Toc189951476" w:history="1">
         <w:r>
           <w:rPr>
             <w:rStyle w:val="Hyperlink"/>
             <w:noProof/>
           </w:rPr>
-          <w:t>Annex 7</w:t>
+          <w:t>Annex 8</w:t>
         </w:r>
         <w:r>
           <w:rPr>
@@ -1625,7 +1625,7 @@
             <w:noProof/>
             <w:webHidden/>
           </w:rPr>
-          <w:instrText xml:space="preserve"> PAGEREF _Toc189939132 \h </w:instrText>
+          <w:instrText xml:space="preserve"> PAGEREF _Toc189951476 \h </w:instrText>
         </w:r>
         <w:r>
           <w:rPr>
@@ -1645,7 +1645,7 @@
             <w:noProof/>
             <w:webHidden/>
           </w:rPr>
-          <w:t>11</w:t>
+          <w:t>4</w:t>
         </w:r>
         <w:r>
           <w:rPr>
@@ -1667,13 +1667,13 @@
           <w:noProof/>
         </w:rPr>
       </w:pPr>
-      <w:hyperlink w:anchor="_Toc189939133" w:history="1">
+      <w:hyperlink w:anchor="_Toc189951477" w:history="1">
         <w:r>
           <w:rPr>
             <w:rStyle w:val="Hyperlink"/>
             <w:noProof/>
           </w:rPr>
-          <w:t>Annex 8</w:t>
+          <w:t>Annex 9</w:t>
         </w:r>
         <w:r>
           <w:rPr>
@@ -1694,7 +1694,7 @@
             <w:noProof/>
             <w:webHidden/>
           </w:rPr>
-          <w:instrText xml:space="preserve"> PAGEREF _Toc189939133 \h </w:instrText>
+          <w:instrText xml:space="preserve"> PAGEREF _Toc189951477 \h </w:instrText>
         </w:r>
         <w:r>
           <w:rPr>
@@ -1714,7 +1714,7 @@
             <w:noProof/>
             <w:webHidden/>
           </w:rPr>
-          <w:t>11</w:t>
+          <w:t>5</w:t>
         </w:r>
         <w:r>
           <w:rPr>
@@ -1736,13 +1736,13 @@
           <w:noProof/>
         </w:rPr>
       </w:pPr>
-      <w:hyperlink w:anchor="_Toc189939134" w:history="1">
+      <w:hyperlink w:anchor="_Toc189951478" w:history="1">
         <w:r>
           <w:rPr>
             <w:rStyle w:val="Hyperlink"/>
             <w:noProof/>
           </w:rPr>
-          <w:t>Annex 9</w:t>
+          <w:t>Annex 10</w:t>
         </w:r>
         <w:r>
           <w:rPr>
@@ -1763,7 +1763,7 @@
             <w:noProof/>
             <w:webHidden/>
           </w:rPr>
-          <w:instrText xml:space="preserve"> PAGEREF _Toc189939134 \h </w:instrText>
+          <w:instrText xml:space="preserve"> PAGEREF _Toc189951478 \h </w:instrText>
         </w:r>
         <w:r>
           <w:rPr>
@@ -1783,7 +1783,7 @@
             <w:noProof/>
             <w:webHidden/>
           </w:rPr>
-          <w:t>12</w:t>
+          <w:t>5</w:t>
         </w:r>
         <w:r>
           <w:rPr>
@@ -1805,13 +1805,13 @@
           <w:noProof/>
         </w:rPr>
       </w:pPr>
-      <w:hyperlink w:anchor="_Toc189939135" w:history="1">
+      <w:hyperlink w:anchor="_Toc189951479" w:history="1">
         <w:r>
           <w:rPr>
             <w:rStyle w:val="Hyperlink"/>
             <w:noProof/>
           </w:rPr>
-          <w:t>Annex 10</w:t>
+          <w:t>Annex 11</w:t>
         </w:r>
         <w:r>
           <w:rPr>
@@ -1832,7 +1832,7 @@
             <w:noProof/>
             <w:webHidden/>
           </w:rPr>
-          <w:instrText xml:space="preserve"> PAGEREF _Toc189939135 \h </w:instrText>
+          <w:instrText xml:space="preserve"> PAGEREF _Toc189951479 \h </w:instrText>
         </w:r>
         <w:r>
           <w:rPr>
@@ -1852,7 +1852,7 @@
             <w:noProof/>
             <w:webHidden/>
           </w:rPr>
-          <w:t>12</w:t>
+          <w:t>6</w:t>
         </w:r>
         <w:r>
           <w:rPr>
@@ -1874,13 +1874,13 @@
           <w:noProof/>
         </w:rPr>
       </w:pPr>
-      <w:hyperlink w:anchor="_Toc189939136" w:history="1">
+      <w:hyperlink w:anchor="_Toc189951480" w:history="1">
         <w:r>
           <w:rPr>
             <w:rStyle w:val="Hyperlink"/>
             <w:noProof/>
           </w:rPr>
-          <w:t>Annex 11</w:t>
+          <w:t>Annex 12</w:t>
         </w:r>
         <w:r>
           <w:rPr>
@@ -1901,7 +1901,7 @@
             <w:noProof/>
             <w:webHidden/>
           </w:rPr>
-          <w:instrText xml:space="preserve"> PAGEREF _Toc189939136 \h </w:instrText>
+          <w:instrText xml:space="preserve"> PAGEREF _Toc189951480 \h </w:instrText>
         </w:r>
         <w:r>
           <w:rPr>
@@ -1921,7 +1921,7 @@
             <w:noProof/>
             <w:webHidden/>
           </w:rPr>
-          <w:t>13</w:t>
+          <w:t>7</w:t>
         </w:r>
         <w:r>
           <w:rPr>
@@ -1951,7 +1951,7 @@
       <w:pPr>
         <w:pStyle w:val="Heading1"/>
       </w:pPr>
-      <w:bookmarkStart w:id="0" w:name="_Toc189939112"/>
+      <w:bookmarkStart w:id="0" w:name="_Toc189951456"/>
       <w:r>
         <w:lastRenderedPageBreak/>
         <w:t>Business Understanding</w:t>
@@ -2065,7 +2065,7 @@
       <w:pPr>
         <w:pStyle w:val="Heading1"/>
       </w:pPr>
-      <w:bookmarkStart w:id="1" w:name="_Toc189939113"/>
+      <w:bookmarkStart w:id="1" w:name="_Toc189951457"/>
       <w:r>
         <w:lastRenderedPageBreak/>
         <w:t>Data Understanding</w:t>
@@ -2104,6 +2104,7 @@
         <w:t xml:space="preserve">s the </w:t>
       </w:r>
       <w:proofErr w:type="spellStart"/>
+      <w:proofErr w:type="gramStart"/>
       <w:r>
         <w:rPr>
           <w:i/>
@@ -2112,6 +2113,7 @@
         <w:t>TargetAmt</w:t>
       </w:r>
       <w:proofErr w:type="spellEnd"/>
+      <w:proofErr w:type="gramEnd"/>
       <w:r>
         <w:t xml:space="preserve"> and its predictors are divided into </w:t>
       </w:r>
@@ -2156,7 +2158,7 @@
       <w:pPr>
         <w:pStyle w:val="Heading2"/>
       </w:pPr>
-      <w:bookmarkStart w:id="2" w:name="_Toc189939114"/>
+      <w:bookmarkStart w:id="2" w:name="_Toc189951458"/>
       <w:r>
         <w:t>Geographic Predictors</w:t>
       </w:r>
@@ -2231,7 +2233,23 @@
         <w:ind w:left="270"/>
       </w:pPr>
       <w:r>
-        <w:t>The variable has no missing values, its mode is ‘South East’ with a frequency of 9099 which leads to understand that most of the customers sampled were from London City and its surroundings</w:t>
+        <w:t>The variable has no missing values, its mode is ‘</w:t>
+      </w:r>
+      <w:proofErr w:type="gramStart"/>
+      <w:r>
+        <w:t>South East</w:t>
+      </w:r>
+      <w:proofErr w:type="gramEnd"/>
+      <w:r>
+        <w:t xml:space="preserve">’ with a frequency of 9099 which leads to </w:t>
+      </w:r>
+      <w:proofErr w:type="gramStart"/>
+      <w:r>
+        <w:t>understand</w:t>
+      </w:r>
+      <w:proofErr w:type="gramEnd"/>
+      <w:r>
+        <w:t xml:space="preserve"> that most of the customers sampled were from London City and its surroundings</w:t>
       </w:r>
       <w:r>
         <w:t xml:space="preserve"> (</w:t>
@@ -2357,7 +2375,7 @@
       <w:pPr>
         <w:pStyle w:val="Heading2"/>
       </w:pPr>
-      <w:bookmarkStart w:id="3" w:name="_Toc189939115"/>
+      <w:bookmarkStart w:id="3" w:name="_Toc189951459"/>
       <w:r>
         <w:t>Demographic Predictors</w:t>
       </w:r>
@@ -2641,11 +2659,16 @@
       <w:r>
         <w:t xml:space="preserve"> </w:t>
       </w:r>
+      <w:proofErr w:type="gramStart"/>
       <w:r>
         <w:t>F</w:t>
       </w:r>
       <w:r>
-        <w:t>}. Consequently, the tuples with value</w:t>
+        <w:t>}.</w:t>
+      </w:r>
+      <w:proofErr w:type="gramEnd"/>
+      <w:r>
+        <w:t xml:space="preserve"> Consequently, the tuples with value</w:t>
       </w:r>
       <w:r>
         <w:t xml:space="preserve"> </w:t>
@@ -2731,7 +2754,7 @@
       <w:pPr>
         <w:pStyle w:val="Heading2"/>
       </w:pPr>
-      <w:bookmarkStart w:id="4" w:name="_Toc189939116"/>
+      <w:bookmarkStart w:id="4" w:name="_Toc189951460"/>
       <w:r>
         <w:t>Promotional Predictors</w:t>
       </w:r>
@@ -2777,7 +2800,15 @@
       </w:r>
       <w:proofErr w:type="spellEnd"/>
       <w:r>
-        <w:t xml:space="preserve"> does not contain missing values but it seems to have outliers since 90% of the values are under 12 units with a standard deviation of only 4.62 and a mean of 6.57</w:t>
+        <w:t xml:space="preserve"> does not contain missing </w:t>
+      </w:r>
+      <w:proofErr w:type="gramStart"/>
+      <w:r>
+        <w:t>values</w:t>
+      </w:r>
+      <w:proofErr w:type="gramEnd"/>
+      <w:r>
+        <w:t xml:space="preserve"> but it seems to have outliers since 90% of the values are under 12 units with a standard deviation of only 4.62 and a mean of 6.57</w:t>
       </w:r>
       <w:r>
         <w:t xml:space="preserve"> (see annex 7 for more information).</w:t>
@@ -2925,7 +2956,7 @@
       <w:pPr>
         <w:pStyle w:val="Heading2"/>
       </w:pPr>
-      <w:bookmarkStart w:id="5" w:name="_Toc189939117"/>
+      <w:bookmarkStart w:id="5" w:name="_Toc189951461"/>
       <w:r>
         <w:lastRenderedPageBreak/>
         <w:t>Target Variable</w:t>
@@ -2973,11 +3004,19 @@
       <w:r>
         <w:t xml:space="preserve">0.0 to </w:t>
       </w:r>
+      <w:proofErr w:type="gramStart"/>
       <w:r>
         <w:rPr>
           <w:rFonts w:cs="Arial"/>
         </w:rPr>
-        <w:t xml:space="preserve">£1992.55 and its distribution </w:t>
+        <w:t>£1992.55</w:t>
+      </w:r>
+      <w:proofErr w:type="gramEnd"/>
+      <w:r>
+        <w:rPr>
+          <w:rFonts w:cs="Arial"/>
+        </w:rPr>
+        <w:t xml:space="preserve"> and its distribution </w:t>
       </w:r>
       <w:r>
         <w:rPr>
@@ -3127,7 +3166,7 @@
       <w:pPr>
         <w:pStyle w:val="Heading1"/>
       </w:pPr>
-      <w:bookmarkStart w:id="6" w:name="_Toc189939118"/>
+      <w:bookmarkStart w:id="6" w:name="_Toc189951462"/>
       <w:r>
         <w:lastRenderedPageBreak/>
         <w:t>Data Preparation</w:t>
@@ -3138,7 +3177,7 @@
       <w:pPr>
         <w:pStyle w:val="Heading3"/>
       </w:pPr>
-      <w:bookmarkStart w:id="7" w:name="_Toc189939119"/>
+      <w:bookmarkStart w:id="7" w:name="_Toc189951463"/>
       <w:r>
         <w:t>Data Cleaning</w:t>
       </w:r>
@@ -3196,6 +3235,7 @@
         <w:t xml:space="preserve">only the variable </w:t>
       </w:r>
       <w:proofErr w:type="spellStart"/>
+      <w:proofErr w:type="gramStart"/>
       <w:r>
         <w:rPr>
           <w:i/>
@@ -3208,7 +3248,11 @@
         <w:t xml:space="preserve"> </w:t>
       </w:r>
       <w:r>
-        <w:t xml:space="preserve"> has actually 3 very extreme values that represent anomalies in the distribution. For that reason, </w:t>
+        <w:t xml:space="preserve"> has</w:t>
+      </w:r>
+      <w:proofErr w:type="gramEnd"/>
+      <w:r>
+        <w:t xml:space="preserve"> actually 3 very extreme values that represent anomalies in the distribution. For that reason, </w:t>
       </w:r>
       <w:r>
         <w:t xml:space="preserve">it was </w:t>
@@ -3349,7 +3393,15 @@
         <w:t xml:space="preserve"> they are preserved because their clustering could indicate unusual spending patterns worth of further research. </w:t>
       </w:r>
       <w:r>
-        <w:t xml:space="preserve">In fact, the skewness in those three columns follow the same direction which make us understand this is not due to bad readings but indeed there was a sample of people who outstand according to their purchase behavior. </w:t>
+        <w:t xml:space="preserve">In fact, the skewness in those three columns follow the same direction which make us understand this is not due to bad </w:t>
+      </w:r>
+      <w:proofErr w:type="gramStart"/>
+      <w:r>
+        <w:t>readings</w:t>
+      </w:r>
+      <w:proofErr w:type="gramEnd"/>
+      <w:r>
+        <w:t xml:space="preserve"> but indeed there was a sample of people who outstand according to their purchase behavior. </w:t>
       </w:r>
       <w:r>
         <w:t xml:space="preserve">However, as was mentioned above, only </w:t>
@@ -3608,36 +3660,6 @@
       </w:r>
     </w:p>
     <w:p>
-      <w:pPr>
-        <w:pStyle w:val="Heading2"/>
-      </w:pPr>
-      <w:bookmarkStart w:id="8" w:name="_Toc189939120"/>
-      <w:r>
-        <w:t xml:space="preserve">Encoding and </w:t>
-      </w:r>
-      <w:r>
-        <w:t>Partitioning of the Data</w:t>
-      </w:r>
-      <w:bookmarkEnd w:id="8"/>
-    </w:p>
-    <w:p>
-      <w:r>
-        <w:t>As part of the data preparation process it was necessary to encode the nominal variables to dummy, binary variables to use them in the Decision Tree Regression because our output is a continuous value. For that reason, the dimension of the dataset increased to 3</w:t>
-      </w:r>
-      <w:r>
-        <w:t>6</w:t>
-      </w:r>
-      <w:r>
-        <w:t xml:space="preserve"> columns (see </w:t>
-      </w:r>
-      <w:r>
-        <w:t>annex</w:t>
-      </w:r>
-      <w:r>
-        <w:t xml:space="preserve"> 11). </w:t>
-      </w:r>
-    </w:p>
-    <w:p>
       <w:r>
         <w:rPr>
           <w:noProof/>
@@ -3645,7 +3667,269 @@
         <mc:AlternateContent>
           <mc:Choice Requires="wpg">
             <w:drawing>
-              <wp:anchor distT="0" distB="0" distL="114300" distR="114300" simplePos="0" relativeHeight="251661312" behindDoc="0" locked="0" layoutInCell="1" allowOverlap="1" wp14:anchorId="3816B442" wp14:editId="72F03782">
+              <wp:anchor distT="0" distB="0" distL="114300" distR="114300" simplePos="0" relativeHeight="251664384" behindDoc="0" locked="0" layoutInCell="1" allowOverlap="1" wp14:anchorId="40351E1A" wp14:editId="3B6880F2">
+                <wp:simplePos x="0" y="0"/>
+                <wp:positionH relativeFrom="column">
+                  <wp:posOffset>43664</wp:posOffset>
+                </wp:positionH>
+                <wp:positionV relativeFrom="paragraph">
+                  <wp:posOffset>19220</wp:posOffset>
+                </wp:positionV>
+                <wp:extent cx="2470150" cy="1612738"/>
+                <wp:effectExtent l="0" t="0" r="6350" b="6985"/>
+                <wp:wrapSquare wrapText="bothSides"/>
+                <wp:docPr id="1110730441" name="Group 2"/>
+                <wp:cNvGraphicFramePr/>
+                <a:graphic xmlns:a="http://schemas.openxmlformats.org/drawingml/2006/main">
+                  <a:graphicData uri="http://schemas.microsoft.com/office/word/2010/wordprocessingGroup">
+                    <wpg:wgp>
+                      <wpg:cNvGrpSpPr/>
+                      <wpg:grpSpPr>
+                        <a:xfrm>
+                          <a:off x="0" y="0"/>
+                          <a:ext cx="2470150" cy="1612738"/>
+                          <a:chOff x="0" y="0"/>
+                          <a:chExt cx="2470150" cy="1612738"/>
+                        </a:xfrm>
+                      </wpg:grpSpPr>
+                      <pic:pic xmlns:pic="http://schemas.openxmlformats.org/drawingml/2006/picture">
+                        <pic:nvPicPr>
+                          <pic:cNvPr id="1405597804" name="Picture 1" descr="A black background with white text&#10;&#10;AI-generated content may be incorrect."/>
+                          <pic:cNvPicPr>
+                            <a:picLocks noChangeAspect="1"/>
+                          </pic:cNvPicPr>
+                        </pic:nvPicPr>
+                        <pic:blipFill>
+                          <a:blip r:embed="rId19">
+                            <a:extLst>
+                              <a:ext uri="{28A0092B-C50C-407E-A947-70E740481C1C}">
+                                <a14:useLocalDpi xmlns:a14="http://schemas.microsoft.com/office/drawing/2010/main" val="0"/>
+                              </a:ext>
+                            </a:extLst>
+                          </a:blip>
+                          <a:stretch>
+                            <a:fillRect/>
+                          </a:stretch>
+                        </pic:blipFill>
+                        <pic:spPr>
+                          <a:xfrm>
+                            <a:off x="0" y="464023"/>
+                            <a:ext cx="2470150" cy="1148715"/>
+                          </a:xfrm>
+                          <a:prstGeom prst="rect">
+                            <a:avLst/>
+                          </a:prstGeom>
+                        </pic:spPr>
+                      </pic:pic>
+                      <wps:wsp>
+                        <wps:cNvPr id="1085419805" name="Text Box 1"/>
+                        <wps:cNvSpPr txBox="1"/>
+                        <wps:spPr>
+                          <a:xfrm>
+                            <a:off x="0" y="0"/>
+                            <a:ext cx="2470150" cy="457200"/>
+                          </a:xfrm>
+                          <a:prstGeom prst="rect">
+                            <a:avLst/>
+                          </a:prstGeom>
+                          <a:solidFill>
+                            <a:prstClr val="white"/>
+                          </a:solidFill>
+                          <a:ln>
+                            <a:noFill/>
+                          </a:ln>
+                        </wps:spPr>
+                        <wps:txbx>
+                          <w:txbxContent>
+                            <w:p>
+                              <w:pPr>
+                                <w:pStyle w:val="Caption"/>
+                              </w:pPr>
+                              <w:r>
+                                <w:t xml:space="preserve">Screenshot </w:t>
+                              </w:r>
+                              <w:fldSimple w:instr=" SEQ Screenshot \* ARABIC ">
+                                <w:r>
+                                  <w:rPr>
+                                    <w:noProof/>
+                                  </w:rPr>
+                                  <w:t>1</w:t>
+                                </w:r>
+                              </w:fldSimple>
+                              <w:r>
+                                <w:t xml:space="preserve">. </w:t>
+                              </w:r>
+                              <w:r>
+                                <w:t xml:space="preserve">Sample of the resulting values of columns </w:t>
+                              </w:r>
+                              <w:proofErr w:type="spellStart"/>
+                              <w:r>
+                                <w:t>DemTVReg</w:t>
+                              </w:r>
+                              <w:proofErr w:type="spellEnd"/>
+                              <w:r>
+                                <w:t xml:space="preserve"> and </w:t>
+                              </w:r>
+                              <w:proofErr w:type="spellStart"/>
+                              <w:r>
+                                <w:t>DemReg</w:t>
+                              </w:r>
+                              <w:proofErr w:type="spellEnd"/>
+                              <w:r>
+                                <w:t xml:space="preserve"> after substituting the spaces for underscores.</w:t>
+                              </w:r>
+                            </w:p>
+                          </w:txbxContent>
+                        </wps:txbx>
+                        <wps:bodyPr rot="0" spcFirstLastPara="0" vertOverflow="overflow" horzOverflow="overflow" vert="horz" wrap="square" lIns="0" tIns="0" rIns="0" bIns="0" numCol="1" spcCol="0" rtlCol="0" fromWordArt="0" anchor="t" anchorCtr="0" forceAA="0" compatLnSpc="1">
+                          <a:prstTxWarp prst="textNoShape">
+                            <a:avLst/>
+                          </a:prstTxWarp>
+                          <a:noAutofit/>
+                        </wps:bodyPr>
+                      </wps:wsp>
+                    </wpg:wgp>
+                  </a:graphicData>
+                </a:graphic>
+              </wp:anchor>
+            </w:drawing>
+          </mc:Choice>
+          <mc:Fallback>
+            <w:pict>
+              <v:group w14:anchorId="40351E1A" id="Group 2" o:spid="_x0000_s1026" style="position:absolute;left:0;text-align:left;margin-left:3.45pt;margin-top:1.5pt;width:194.5pt;height:127pt;z-index:251664384" coordsize="24701,16127" o:gfxdata="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">
+                <v:shapetype id="_x0000_t75" coordsize="21600,21600" o:spt="75" o:preferrelative="t" path="m@4@5l@4@11@9@11@9@5xe" filled="f" stroked="f">
+                  <v:stroke joinstyle="miter"/>
+                  <v:formulas>
+                    <v:f eqn="if lineDrawn pixelLineWidth 0"/>
+                    <v:f eqn="sum @0 1 0"/>
+                    <v:f eqn="sum 0 0 @1"/>
+                    <v:f eqn="prod @2 1 2"/>
+                    <v:f eqn="prod @3 21600 pixelWidth"/>
+                    <v:f eqn="prod @3 21600 pixelHeight"/>
+                    <v:f eqn="sum @0 0 1"/>
+                    <v:f eqn="prod @6 1 2"/>
+                    <v:f eqn="prod @7 21600 pixelWidth"/>
+                    <v:f eqn="sum @8 21600 0"/>
+                    <v:f eqn="prod @7 21600 pixelHeight"/>
+                    <v:f eqn="sum @10 21600 0"/>
+                  </v:formulas>
+                  <v:path o:extrusionok="f" gradientshapeok="t" o:connecttype="rect"/>
+                  <o:lock v:ext="edit" aspectratio="t"/>
+                </v:shapetype>
+                <v:shape id="Picture 1" o:spid="_x0000_s1027" type="#_x0000_t75" alt="A black background with white text&#10;&#10;AI-generated content may be incorrect." style="position:absolute;top:4640;width:24701;height:11487;visibility:visible;mso-wrap-style:square" o:gfxdata="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">
+                  <v:imagedata r:id="rId20" o:title="A black background with white text&#10;&#10;AI-generated content may be incorrect"/>
+                </v:shape>
+                <v:shapetype id="_x0000_t202" coordsize="21600,21600" o:spt="202" path="m,l,21600r21600,l21600,xe">
+                  <v:stroke joinstyle="miter"/>
+                  <v:path gradientshapeok="t" o:connecttype="rect"/>
+                </v:shapetype>
+                <v:shape id="Text Box 1" o:spid="_x0000_s1028" type="#_x0000_t202" style="position:absolute;width:24701;height:4572;visibility:visible;mso-wrap-style:square;v-text-anchor:top" o:gfxdata="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" stroked="f">
+                  <v:textbox inset="0,0,0,0">
+                    <w:txbxContent>
+                      <w:p>
+                        <w:pPr>
+                          <w:pStyle w:val="Caption"/>
+                        </w:pPr>
+                        <w:r>
+                          <w:t xml:space="preserve">Screenshot </w:t>
+                        </w:r>
+                        <w:fldSimple w:instr=" SEQ Screenshot \* ARABIC ">
+                          <w:r>
+                            <w:rPr>
+                              <w:noProof/>
+                            </w:rPr>
+                            <w:t>1</w:t>
+                          </w:r>
+                        </w:fldSimple>
+                        <w:r>
+                          <w:t xml:space="preserve">. </w:t>
+                        </w:r>
+                        <w:r>
+                          <w:t xml:space="preserve">Sample of the resulting values of columns </w:t>
+                        </w:r>
+                        <w:proofErr w:type="spellStart"/>
+                        <w:r>
+                          <w:t>DemTVReg</w:t>
+                        </w:r>
+                        <w:proofErr w:type="spellEnd"/>
+                        <w:r>
+                          <w:t xml:space="preserve"> and </w:t>
+                        </w:r>
+                        <w:proofErr w:type="spellStart"/>
+                        <w:r>
+                          <w:t>DemReg</w:t>
+                        </w:r>
+                        <w:proofErr w:type="spellEnd"/>
+                        <w:r>
+                          <w:t xml:space="preserve"> after substituting the spaces for underscores.</w:t>
+                        </w:r>
+                      </w:p>
+                    </w:txbxContent>
+                  </v:textbox>
+                </v:shape>
+                <w10:wrap type="square"/>
+              </v:group>
+            </w:pict>
+          </mc:Fallback>
+        </mc:AlternateContent>
+      </w:r>
+      <w:r>
+        <w:t xml:space="preserve">One final step was the substitution of the spaces in the string values in the nominal columns. It was necessary because when they are converted to dummy the new column name will contain white spaces which is not recommendable.  </w:t>
+      </w:r>
+      <w:proofErr w:type="gramStart"/>
+      <w:r>
+        <w:t>Thus</w:t>
+      </w:r>
+      <w:proofErr w:type="gramEnd"/>
+      <w:r>
+        <w:t xml:space="preserve"> all spaces were changed to underscores.</w:t>
+      </w:r>
+    </w:p>
+    <w:p>
+      <w:r>
+        <w:t xml:space="preserve"> </w:t>
+      </w:r>
+    </w:p>
+    <w:p>
+      <w:pPr>
+        <w:pStyle w:val="Heading2"/>
+      </w:pPr>
+      <w:bookmarkStart w:id="8" w:name="_Toc189951464"/>
+      <w:r>
+        <w:t xml:space="preserve">Encoding and </w:t>
+      </w:r>
+      <w:r>
+        <w:t>Partitioning of the Data</w:t>
+      </w:r>
+      <w:bookmarkEnd w:id="8"/>
+    </w:p>
+    <w:p>
+      <w:r>
+        <w:t>As part of the data preparation process it was necessary to encode the nominal variables to dummy, binary variables to use them in the Decision Tree Regression because our output is a continuous value. For that reason, the dimension of the dataset increased to 3</w:t>
+      </w:r>
+      <w:r>
+        <w:t>6</w:t>
+      </w:r>
+      <w:r>
+        <w:t xml:space="preserve"> columns (see </w:t>
+      </w:r>
+      <w:r>
+        <w:t>annex</w:t>
+      </w:r>
+      <w:r>
+        <w:t xml:space="preserve"> 11). </w:t>
+      </w:r>
+    </w:p>
+    <w:p>
+      <w:r>
+        <w:rPr>
+          <w:noProof/>
+        </w:rPr>
+        <w:lastRenderedPageBreak/>
+        <mc:AlternateContent>
+          <mc:Choice Requires="wpg">
+            <w:drawing>
+              <wp:anchor distT="0" distB="0" distL="114300" distR="114300" simplePos="0" relativeHeight="251660288" behindDoc="0" locked="0" layoutInCell="1" allowOverlap="1" wp14:anchorId="3816B442" wp14:editId="19F4DF1E">
                 <wp:simplePos x="0" y="0"/>
                 <wp:positionH relativeFrom="column">
                   <wp:posOffset>-1438</wp:posOffset>
@@ -3702,7 +3986,7 @@
                                   <w:rPr>
                                     <w:noProof/>
                                   </w:rPr>
-                                  <w:t>1</w:t>
+                                  <w:t>2</w:t>
                                 </w:r>
                               </w:fldSimple>
                               <w:r>
@@ -3726,7 +4010,7 @@
                           </pic:cNvPicPr>
                         </pic:nvPicPr>
                         <pic:blipFill>
-                          <a:blip r:embed="rId19">
+                          <a:blip r:embed="rId21">
                             <a:extLst>
                               <a:ext uri="{28A0092B-C50C-407E-A947-70E740481C1C}">
                                 <a14:useLocalDpi xmlns:a14="http://schemas.microsoft.com/office/drawing/2010/main" val="0"/>
@@ -3755,12 +4039,8 @@
           </mc:Choice>
           <mc:Fallback>
             <w:pict>
-              <v:group w14:anchorId="3816B442" id="Group 4" o:spid="_x0000_s1026" style="position:absolute;left:0;text-align:left;margin-left:-.1pt;margin-top:44.85pt;width:276.2pt;height:63pt;z-index:251661312" coordsize="35077,8001" o:gfxdata="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">
-                <v:shapetype id="_x0000_t202" coordsize="21600,21600" o:spt="202" path="m,l,21600r21600,l21600,xe">
-                  <v:stroke joinstyle="miter"/>
-                  <v:path gradientshapeok="t" o:connecttype="rect"/>
-                </v:shapetype>
-                <v:shape id="Text Box 1" o:spid="_x0000_s1027" type="#_x0000_t202" style="position:absolute;left:57;width:35020;height:2159;visibility:visible;mso-wrap-style:square;v-text-anchor:top" o:gfxdata="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" stroked="f">
+              <v:group w14:anchorId="3816B442" id="Group 4" o:spid="_x0000_s1029" style="position:absolute;left:0;text-align:left;margin-left:-.1pt;margin-top:44.85pt;width:276.2pt;height:63pt;z-index:251660288" coordsize="35077,8001" o:gfxdata="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">
+                <v:shape id="Text Box 1" o:spid="_x0000_s1030" type="#_x0000_t202" style="position:absolute;left:57;width:35020;height:2159;visibility:visible;mso-wrap-style:square;v-text-anchor:top" o:gfxdata="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" stroked="f">
                   <v:textbox inset="0,0,0,0">
                     <w:txbxContent>
                       <w:p>
@@ -3770,24 +4050,14 @@
                         <w:r>
                           <w:t xml:space="preserve">Screenshot </w:t>
                         </w:r>
-                        <w:r>
-                          <w:fldChar w:fldCharType="begin"/>
-                        </w:r>
-                        <w:r>
-                          <w:instrText xml:space="preserve"> SEQ Screenshot \* ARABIC </w:instrText>
-                        </w:r>
-                        <w:r>
-                          <w:fldChar w:fldCharType="separate"/>
-                        </w:r>
-                        <w:r>
-                          <w:rPr>
-                            <w:noProof/>
-                          </w:rPr>
-                          <w:t>1</w:t>
-                        </w:r>
-                        <w:r>
-                          <w:fldChar w:fldCharType="end"/>
-                        </w:r>
+                        <w:fldSimple w:instr=" SEQ Screenshot \* ARABIC ">
+                          <w:r>
+                            <w:rPr>
+                              <w:noProof/>
+                            </w:rPr>
+                            <w:t>2</w:t>
+                          </w:r>
+                        </w:fldSimple>
                         <w:r>
                           <w:t>. Dimensions of the resulting datasets after partitioning.</w:t>
                         </w:r>
@@ -3795,27 +4065,8 @@
                     </w:txbxContent>
                   </v:textbox>
                 </v:shape>
-                <v:shapetype id="_x0000_t75" coordsize="21600,21600" o:spt="75" o:preferrelative="t" path="m@4@5l@4@11@9@11@9@5xe" filled="f" stroked="f">
-                  <v:stroke joinstyle="miter"/>
-                  <v:formulas>
-                    <v:f eqn="if lineDrawn pixelLineWidth 0"/>
-                    <v:f eqn="sum @0 1 0"/>
-                    <v:f eqn="sum 0 0 @1"/>
-                    <v:f eqn="prod @2 1 2"/>
-                    <v:f eqn="prod @3 21600 pixelWidth"/>
-                    <v:f eqn="prod @3 21600 pixelHeight"/>
-                    <v:f eqn="sum @0 0 1"/>
-                    <v:f eqn="prod @6 1 2"/>
-                    <v:f eqn="prod @7 21600 pixelWidth"/>
-                    <v:f eqn="sum @8 21600 0"/>
-                    <v:f eqn="prod @7 21600 pixelHeight"/>
-                    <v:f eqn="sum @10 21600 0"/>
-                  </v:formulas>
-                  <v:path o:extrusionok="f" gradientshapeok="t" o:connecttype="rect"/>
-                  <o:lock v:ext="edit" aspectratio="t"/>
-                </v:shapetype>
-                <v:shape id="Picture 1" o:spid="_x0000_s1028" type="#_x0000_t75" alt="A black background with white text&#10;&#10;AI-generated content may be incorrect." style="position:absolute;top:2185;width:34791;height:5816;visibility:visible;mso-wrap-style:square" o:gfxdata="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">
-                  <v:imagedata r:id="rId20" o:title="A black background with white text&#10;&#10;AI-generated content may be incorrect"/>
+                <v:shape id="Picture 1" o:spid="_x0000_s1031" type="#_x0000_t75" alt="A black background with white text&#10;&#10;AI-generated content may be incorrect." style="position:absolute;top:2185;width:34791;height:5816;visibility:visible;mso-wrap-style:square" o:gfxdata="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">
+                  <v:imagedata r:id="rId22" o:title="A black background with white text&#10;&#10;AI-generated content may be incorrect"/>
                 </v:shape>
                 <w10:wrap type="square"/>
               </v:group>
@@ -3883,136 +4134,452 @@
     </w:p>
     <w:p>
       <w:pPr>
-        <w:spacing w:line="278" w:lineRule="auto"/>
-        <w:jc w:val="left"/>
-      </w:pPr>
-    </w:p>
-    <w:p/>
-    <w:p>
-      <w:pPr>
         <w:pStyle w:val="Heading1"/>
       </w:pPr>
-      <w:bookmarkStart w:id="9" w:name="_Toc189939121"/>
+      <w:bookmarkStart w:id="9" w:name="_Toc189951465"/>
+      <w:r>
+        <w:t>Modeling</w:t>
+      </w:r>
+      <w:bookmarkEnd w:id="9"/>
+    </w:p>
+    <w:p>
+      <w:r>
+        <w:t>To</w:t>
+      </w:r>
+      <w:r>
+        <w:t xml:space="preserve"> comply with the requirements of the assignment we ran </w:t>
+      </w:r>
+      <w:r>
+        <w:t>3</w:t>
+      </w:r>
+      <w:r>
+        <w:t xml:space="preserve"> decision </w:t>
+      </w:r>
+      <w:proofErr w:type="gramStart"/>
+      <w:r>
+        <w:t>tree</w:t>
+      </w:r>
+      <w:proofErr w:type="gramEnd"/>
+      <w:r>
+        <w:t xml:space="preserve"> regression versions as follows:</w:t>
+      </w:r>
+    </w:p>
+    <w:p>
+      <w:pPr>
+        <w:pStyle w:val="ListParagraph"/>
+        <w:numPr>
+          <w:ilvl w:val="0"/>
+          <w:numId w:val="1"/>
+        </w:numPr>
+      </w:pPr>
+      <w:r>
+        <w:t>Test 1: Decision tree regression with all parameters and unpruned.</w:t>
+      </w:r>
+    </w:p>
+    <w:p>
+      <w:pPr>
+        <w:pStyle w:val="ListParagraph"/>
+        <w:numPr>
+          <w:ilvl w:val="0"/>
+          <w:numId w:val="1"/>
+        </w:numPr>
+      </w:pPr>
+      <w:r>
+        <w:t xml:space="preserve">Test 2: For conducting the manually pruned decision tree regression with business insights we performed some extra steps: </w:t>
+      </w:r>
+    </w:p>
+    <w:p>
+      <w:pPr>
+        <w:pStyle w:val="ListParagraph"/>
+        <w:numPr>
+          <w:ilvl w:val="1"/>
+          <w:numId w:val="1"/>
+        </w:numPr>
+      </w:pPr>
+      <w:r>
+        <w:t xml:space="preserve">First ran the </w:t>
+      </w:r>
+      <w:r>
+        <w:t xml:space="preserve">hyperparameter tuning through cross-validation using </w:t>
+      </w:r>
+      <w:proofErr w:type="spellStart"/>
+      <w:r>
+        <w:t>GridSearchCV</w:t>
+      </w:r>
+      <w:proofErr w:type="spellEnd"/>
+      <w:r>
+        <w:t>. This way we obtained the best combination of parameters for pre-pruning the tree.</w:t>
+      </w:r>
+    </w:p>
+    <w:p>
+      <w:pPr>
+        <w:pStyle w:val="ListParagraph"/>
+        <w:numPr>
+          <w:ilvl w:val="1"/>
+          <w:numId w:val="1"/>
+        </w:numPr>
+      </w:pPr>
+      <w:r>
+        <w:t xml:space="preserve">The results obtained allowed a score </w:t>
+      </w:r>
+      <w:r>
+        <w:t>of</w:t>
+      </w:r>
+      <w:r>
+        <w:t xml:space="preserve"> </w:t>
+      </w:r>
+      <w:r>
+        <w:t>0.09743</w:t>
+      </w:r>
+      <w:r>
+        <w:t xml:space="preserve"> with the </w:t>
+      </w:r>
+      <w:r>
+        <w:t>following parameters:</w:t>
+      </w:r>
+    </w:p>
+    <w:p>
+      <w:pPr>
+        <w:pStyle w:val="ListParagraph"/>
+        <w:numPr>
+          <w:ilvl w:val="2"/>
+          <w:numId w:val="1"/>
+        </w:numPr>
+      </w:pPr>
+      <w:r>
+        <w:t>criterion:</w:t>
+      </w:r>
+      <w:r>
+        <w:t xml:space="preserve"> </w:t>
+      </w:r>
+      <w:r>
+        <w:t>'</w:t>
+      </w:r>
+      <w:proofErr w:type="spellStart"/>
+      <w:r>
+        <w:t>poisson</w:t>
+      </w:r>
+      <w:proofErr w:type="spellEnd"/>
+      <w:r>
+        <w:t>'</w:t>
+      </w:r>
+    </w:p>
+    <w:p>
+      <w:pPr>
+        <w:pStyle w:val="ListParagraph"/>
+        <w:numPr>
+          <w:ilvl w:val="2"/>
+          <w:numId w:val="1"/>
+        </w:numPr>
+      </w:pPr>
+      <w:proofErr w:type="spellStart"/>
+      <w:r>
+        <w:t>max_depth</w:t>
+      </w:r>
+      <w:proofErr w:type="spellEnd"/>
+      <w:r>
+        <w:t>: 5</w:t>
+      </w:r>
+    </w:p>
+    <w:p>
+      <w:pPr>
+        <w:pStyle w:val="ListParagraph"/>
+        <w:numPr>
+          <w:ilvl w:val="2"/>
+          <w:numId w:val="1"/>
+        </w:numPr>
+      </w:pPr>
+      <w:proofErr w:type="spellStart"/>
+      <w:r>
+        <w:t>max_features</w:t>
+      </w:r>
+      <w:proofErr w:type="spellEnd"/>
+      <w:r>
+        <w:t>: sqrt</w:t>
+      </w:r>
+    </w:p>
+    <w:p>
+      <w:pPr>
+        <w:pStyle w:val="ListParagraph"/>
+        <w:numPr>
+          <w:ilvl w:val="2"/>
+          <w:numId w:val="1"/>
+        </w:numPr>
+      </w:pPr>
+      <w:proofErr w:type="spellStart"/>
+      <w:r>
+        <w:t>min_samples_split</w:t>
+      </w:r>
+      <w:proofErr w:type="spellEnd"/>
+      <w:r>
+        <w:t>: 2</w:t>
+      </w:r>
+    </w:p>
+    <w:p>
+      <w:pPr>
+        <w:pStyle w:val="ListParagraph"/>
+        <w:numPr>
+          <w:ilvl w:val="2"/>
+          <w:numId w:val="1"/>
+        </w:numPr>
+      </w:pPr>
+      <w:r>
+        <w:t>splitter: 'best'</w:t>
+      </w:r>
+    </w:p>
+    <w:p>
+      <w:pPr>
+        <w:pStyle w:val="ListParagraph"/>
+        <w:numPr>
+          <w:ilvl w:val="1"/>
+          <w:numId w:val="1"/>
+        </w:numPr>
+      </w:pPr>
+      <w:r>
+        <w:t xml:space="preserve">Then we trained the decision tree regression using the </w:t>
+      </w:r>
+      <w:r>
+        <w:t xml:space="preserve">pruning </w:t>
+      </w:r>
+      <w:r>
+        <w:t>parameters obtained in the step above.</w:t>
+      </w:r>
+    </w:p>
+    <w:p>
+      <w:pPr>
+        <w:pStyle w:val="ListParagraph"/>
+        <w:numPr>
+          <w:ilvl w:val="0"/>
+          <w:numId w:val="1"/>
+        </w:numPr>
+      </w:pPr>
+      <w:r>
+        <w:t xml:space="preserve">Test 3: </w:t>
+      </w:r>
+      <w:r>
+        <w:t>Feature-Selected Decision Tree</w:t>
+      </w:r>
+      <w:r>
+        <w:t>:</w:t>
+      </w:r>
+      <w:r>
+        <w:t xml:space="preserve"> </w:t>
+      </w:r>
+      <w:r>
+        <w:t xml:space="preserve">Based on the business information received it was decided not to include in the model the columns </w:t>
+      </w:r>
+      <w:proofErr w:type="spellStart"/>
+      <w:r>
+        <w:rPr>
+          <w:i/>
+          <w:iCs/>
+        </w:rPr>
+        <w:t>DemRegion</w:t>
+      </w:r>
+      <w:proofErr w:type="spellEnd"/>
+      <w:r>
+        <w:t xml:space="preserve"> </w:t>
+      </w:r>
+      <w:r>
+        <w:t xml:space="preserve">and </w:t>
+      </w:r>
+      <w:proofErr w:type="spellStart"/>
+      <w:r>
+        <w:rPr>
+          <w:i/>
+          <w:iCs/>
+        </w:rPr>
+        <w:t>DemCluster</w:t>
+      </w:r>
+      <w:proofErr w:type="spellEnd"/>
+      <w:r>
+        <w:rPr>
+          <w:i/>
+          <w:iCs/>
+        </w:rPr>
+        <w:t>.</w:t>
+      </w:r>
+      <w:r>
+        <w:t xml:space="preserve"> This </w:t>
+      </w:r>
+      <w:r>
+        <w:t xml:space="preserve">is </w:t>
+      </w:r>
+      <w:r>
+        <w:t>because</w:t>
+      </w:r>
+      <w:r>
+        <w:t xml:space="preserve"> </w:t>
+      </w:r>
+      <w:proofErr w:type="spellStart"/>
+      <w:r>
+        <w:rPr>
+          <w:i/>
+          <w:iCs/>
+        </w:rPr>
+        <w:t>DemRegion</w:t>
+      </w:r>
+      <w:proofErr w:type="spellEnd"/>
+      <w:r>
+        <w:t xml:space="preserve"> could </w:t>
+      </w:r>
+      <w:r>
+        <w:t xml:space="preserve">lead to collinearity with </w:t>
+      </w:r>
+      <w:proofErr w:type="spellStart"/>
+      <w:r>
+        <w:rPr>
+          <w:i/>
+          <w:iCs/>
+        </w:rPr>
+        <w:t>DemTVRegion</w:t>
+      </w:r>
+      <w:proofErr w:type="spellEnd"/>
+      <w:r>
+        <w:t xml:space="preserve"> given both represent geographical areas in the UK thus their values can </w:t>
+      </w:r>
+      <w:r>
+        <w:t>overlap under for some cases</w:t>
+      </w:r>
+      <w:r>
+        <w:t xml:space="preserve">. </w:t>
+      </w:r>
+      <w:r>
+        <w:t xml:space="preserve">Besides, </w:t>
+      </w:r>
+      <w:proofErr w:type="spellStart"/>
+      <w:r>
+        <w:rPr>
+          <w:i/>
+          <w:iCs/>
+        </w:rPr>
+        <w:t>DemTVReg</w:t>
+      </w:r>
+      <w:proofErr w:type="spellEnd"/>
+      <w:r>
+        <w:t xml:space="preserve"> has more accurate data since the regions are smaller than the ones contemplated in </w:t>
+      </w:r>
+      <w:proofErr w:type="spellStart"/>
+      <w:r>
+        <w:rPr>
+          <w:i/>
+          <w:iCs/>
+        </w:rPr>
+        <w:t>DemReg</w:t>
+      </w:r>
+      <w:proofErr w:type="spellEnd"/>
+      <w:r>
+        <w:t xml:space="preserve">. </w:t>
+      </w:r>
+    </w:p>
+    <w:p>
+      <w:pPr>
+        <w:pStyle w:val="ListParagraph"/>
+      </w:pPr>
       <w:r>
         <w:lastRenderedPageBreak/>
-        <w:t>Modeling</w:t>
-      </w:r>
-      <w:bookmarkEnd w:id="9"/>
-    </w:p>
-    <w:p>
-      <w:r>
-        <w:t xml:space="preserve">We won’t take into account </w:t>
+        <w:t xml:space="preserve">Regarding the variable </w:t>
       </w:r>
       <w:proofErr w:type="spellStart"/>
-      <w:r>
-        <w:t>DemRegion</w:t>
+      <w:proofErr w:type="gramStart"/>
+      <w:r>
+        <w:rPr>
+          <w:i/>
+          <w:iCs/>
+        </w:rPr>
+        <w:t>DemCluster</w:t>
       </w:r>
       <w:proofErr w:type="spellEnd"/>
-      <w:r>
-        <w:t xml:space="preserve"> and leave </w:t>
-      </w:r>
+      <w:proofErr w:type="gramEnd"/>
+      <w:r>
+        <w:t xml:space="preserve"> on the other hand there is </w:t>
+      </w:r>
+      <w:r>
+        <w:t>not</w:t>
+      </w:r>
+      <w:r>
+        <w:t xml:space="preserve"> enough information in the dictionary received to assess its </w:t>
+      </w:r>
+      <w:r>
+        <w:t>feasibility,</w:t>
+      </w:r>
+      <w:r>
+        <w:t xml:space="preserve"> for that reason it was also left out of the model.</w:t>
+      </w:r>
+    </w:p>
+    <w:p>
+      <w:pPr>
+        <w:pStyle w:val="Heading1"/>
+      </w:pPr>
+      <w:bookmarkStart w:id="10" w:name="_Toc189951466"/>
+      <w:r>
+        <w:t>Evaluation</w:t>
+      </w:r>
+      <w:bookmarkEnd w:id="10"/>
+    </w:p>
+    <w:p>
+      <w:pPr>
+        <w:pStyle w:val="Heading1"/>
+      </w:pPr>
+      <w:bookmarkStart w:id="11" w:name="_Toc189951467"/>
+      <w:r>
+        <w:t>Deployment</w:t>
+      </w:r>
+      <w:bookmarkEnd w:id="11"/>
+    </w:p>
+    <w:p>
+      <w:pPr>
+        <w:sectPr>
+          <w:footerReference w:type="default" r:id="rId23"/>
+          <w:pgSz w:w="12240" w:h="15840" w:code="1"/>
+          <w:pgMar w:top="1440" w:right="1080" w:bottom="1440" w:left="1080" w:header="720" w:footer="720" w:gutter="0"/>
+          <w:pgNumType w:start="1"/>
+          <w:cols w:space="720"/>
+          <w:docGrid w:linePitch="360"/>
+        </w:sectPr>
+      </w:pPr>
       <w:proofErr w:type="spellStart"/>
       <w:r>
-        <w:t>DemTVRegion</w:t>
+        <w:t>sdfgsdgsdfgsgdsgsgdg</w:t>
       </w:r>
       <w:proofErr w:type="spellEnd"/>
     </w:p>
     <w:p>
+      <w:pPr>
+        <w:pStyle w:val="Heading1"/>
+      </w:pPr>
+      <w:bookmarkStart w:id="12" w:name="_Toc189951468"/>
+      <w:r>
+        <w:lastRenderedPageBreak/>
+        <w:t>Annex</w:t>
+      </w:r>
+      <w:bookmarkEnd w:id="12"/>
+    </w:p>
+    <w:p>
+      <w:pPr>
+        <w:pStyle w:val="Heading2"/>
+      </w:pPr>
+      <w:bookmarkStart w:id="13" w:name="_Toc189951469"/>
+      <w:r>
+        <w:t>Annex 1</w:t>
+      </w:r>
+      <w:bookmarkEnd w:id="13"/>
+    </w:p>
+    <w:p>
+      <w:r>
+        <w:t xml:space="preserve">Main descriptive indicators of the variable </w:t>
+      </w:r>
       <w:proofErr w:type="spellStart"/>
       <w:r>
-        <w:t>DemCluster</w:t>
+        <w:t>DemReg</w:t>
       </w:r>
       <w:proofErr w:type="spellEnd"/>
-      <w:r>
-        <w:t xml:space="preserve"> also is not going to be taken into account</w:t>
-      </w:r>
-    </w:p>
-    <w:p/>
-    <w:p>
-      <w:pPr>
-        <w:pStyle w:val="Heading2"/>
-      </w:pPr>
-      <w:bookmarkStart w:id="10" w:name="_Toc189939122"/>
-      <w:r>
-        <w:t>Full Variable Model</w:t>
-      </w:r>
-    </w:p>
-    <w:p>
-      <w:r>
-        <w:t xml:space="preserve"> (Unpruned Decision Tree)</w:t>
-      </w:r>
-      <w:bookmarkEnd w:id="10"/>
-    </w:p>
-    <w:p>
-      <w:pPr>
-        <w:pStyle w:val="Heading2"/>
-      </w:pPr>
-      <w:r>
-        <w:t>Manually Adjusted Decision Tree</w:t>
-      </w:r>
-    </w:p>
-    <w:p>
-      <w:r>
-        <w:t xml:space="preserve"> (Pruned with Business Insights)</w:t>
-      </w:r>
-    </w:p>
-    <w:p/>
-    <w:p>
-      <w:pPr>
-        <w:pStyle w:val="Heading1"/>
-      </w:pPr>
-      <w:bookmarkStart w:id="11" w:name="_Toc189939123"/>
-      <w:r>
-        <w:t>Evaluation</w:t>
-      </w:r>
-      <w:bookmarkEnd w:id="11"/>
-    </w:p>
-    <w:p>
-      <w:pPr>
-        <w:pStyle w:val="Heading1"/>
-      </w:pPr>
-      <w:bookmarkStart w:id="12" w:name="_Toc189939124"/>
-      <w:r>
-        <w:t>Deployment</w:t>
-      </w:r>
-      <w:bookmarkEnd w:id="12"/>
-    </w:p>
-    <w:p>
-      <w:pPr>
-        <w:pStyle w:val="Heading1"/>
-      </w:pPr>
-      <w:bookmarkStart w:id="13" w:name="_Toc189939125"/>
-      <w:r>
-        <w:t>Annex</w:t>
-      </w:r>
-      <w:bookmarkEnd w:id="13"/>
-    </w:p>
-    <w:p>
-      <w:pPr>
-        <w:pStyle w:val="Heading2"/>
-      </w:pPr>
-      <w:bookmarkStart w:id="14" w:name="_Toc189939126"/>
-      <w:r>
-        <w:t>Annex 1</w:t>
-      </w:r>
-      <w:bookmarkEnd w:id="14"/>
-    </w:p>
-    <w:p>
-      <w:r>
-        <w:t xml:space="preserve">Main descriptive indicators of the variable </w:t>
-      </w:r>
-      <w:proofErr w:type="spellStart"/>
-      <w:r>
-        <w:t>DemReg</w:t>
-      </w:r>
-      <w:proofErr w:type="spellEnd"/>
     </w:p>
     <w:p>
       <w:r>
         <w:rPr>
           <w:noProof/>
         </w:rPr>
-        <w:lastRenderedPageBreak/>
         <w:drawing>
           <wp:inline distT="0" distB="0" distL="0" distR="0" wp14:anchorId="76380186" wp14:editId="7253539B">
             <wp:extent cx="2320844" cy="2186387"/>
@@ -4029,7 +4596,7 @@
                     <pic:cNvPicPr/>
                   </pic:nvPicPr>
                   <pic:blipFill>
-                    <a:blip r:embed="rId21"/>
+                    <a:blip r:embed="rId24"/>
                     <a:stretch>
                       <a:fillRect/>
                     </a:stretch>
@@ -4054,11 +4621,11 @@
       <w:pPr>
         <w:pStyle w:val="Heading2"/>
       </w:pPr>
-      <w:bookmarkStart w:id="15" w:name="_Toc189939127"/>
+      <w:bookmarkStart w:id="14" w:name="_Toc189951470"/>
       <w:r>
         <w:t>Annex 2</w:t>
       </w:r>
-      <w:bookmarkEnd w:id="15"/>
+      <w:bookmarkEnd w:id="14"/>
     </w:p>
     <w:p>
       <w:r>
@@ -4075,6 +4642,7 @@
         <w:rPr>
           <w:noProof/>
         </w:rPr>
+        <w:lastRenderedPageBreak/>
         <w:drawing>
           <wp:inline distT="0" distB="0" distL="0" distR="0" wp14:anchorId="5B65E13D" wp14:editId="5B7A7CF7">
             <wp:extent cx="2549081" cy="3695557"/>
@@ -4091,7 +4659,7 @@
                     <pic:cNvPicPr/>
                   </pic:nvPicPr>
                   <pic:blipFill>
-                    <a:blip r:embed="rId22"/>
+                    <a:blip r:embed="rId25"/>
                     <a:stretch>
                       <a:fillRect/>
                     </a:stretch>
@@ -4119,11 +4687,11 @@
           <w:rFonts w:eastAsiaTheme="minorHAnsi"/>
         </w:rPr>
       </w:pPr>
-      <w:bookmarkStart w:id="16" w:name="_Toc189939128"/>
+      <w:bookmarkStart w:id="15" w:name="_Toc189951471"/>
       <w:r>
         <w:t>Annex 3</w:t>
       </w:r>
-      <w:bookmarkEnd w:id="16"/>
+      <w:bookmarkEnd w:id="15"/>
     </w:p>
     <w:p>
       <w:r>
@@ -4140,7 +4708,6 @@
         <w:rPr>
           <w:noProof/>
         </w:rPr>
-        <w:lastRenderedPageBreak/>
         <w:drawing>
           <wp:inline distT="0" distB="0" distL="0" distR="0" wp14:anchorId="382E17CF" wp14:editId="6CB70EA7">
             <wp:extent cx="1695982" cy="2762030"/>
@@ -4157,7 +4724,7 @@
                     <pic:cNvPicPr/>
                   </pic:nvPicPr>
                   <pic:blipFill>
-                    <a:blip r:embed="rId23"/>
+                    <a:blip r:embed="rId26"/>
                     <a:stretch>
                       <a:fillRect/>
                     </a:stretch>
@@ -4182,11 +4749,11 @@
       <w:pPr>
         <w:pStyle w:val="Heading2"/>
       </w:pPr>
-      <w:bookmarkStart w:id="17" w:name="_Toc189939129"/>
+      <w:bookmarkStart w:id="16" w:name="_Toc189951472"/>
       <w:r>
         <w:t>Annex 4</w:t>
       </w:r>
-      <w:bookmarkEnd w:id="17"/>
+      <w:bookmarkEnd w:id="16"/>
     </w:p>
     <w:p>
       <w:r>
@@ -4205,6 +4772,7 @@
           <w:bCs/>
           <w:noProof/>
         </w:rPr>
+        <w:lastRenderedPageBreak/>
         <w:drawing>
           <wp:inline distT="0" distB="0" distL="0" distR="0" wp14:anchorId="31CBDA59" wp14:editId="04738A58">
             <wp:extent cx="2008977" cy="3136545"/>
@@ -4221,7 +4789,7 @@
                     <pic:cNvPicPr/>
                   </pic:nvPicPr>
                   <pic:blipFill>
-                    <a:blip r:embed="rId24"/>
+                    <a:blip r:embed="rId27"/>
                     <a:stretch>
                       <a:fillRect/>
                     </a:stretch>
@@ -4246,11 +4814,11 @@
       <w:pPr>
         <w:pStyle w:val="Heading2"/>
       </w:pPr>
-      <w:bookmarkStart w:id="18" w:name="_Toc189939130"/>
+      <w:bookmarkStart w:id="17" w:name="_Toc189951473"/>
       <w:r>
         <w:t>Annex 5</w:t>
       </w:r>
-      <w:bookmarkEnd w:id="18"/>
+      <w:bookmarkEnd w:id="17"/>
     </w:p>
     <w:p>
       <w:r>
@@ -4267,7 +4835,6 @@
         <w:rPr>
           <w:noProof/>
         </w:rPr>
-        <w:lastRenderedPageBreak/>
         <w:drawing>
           <wp:inline distT="0" distB="0" distL="0" distR="0" wp14:anchorId="79CDA631" wp14:editId="351F944B">
             <wp:extent cx="2780992" cy="3121220"/>
@@ -4284,7 +4851,7 @@
                     <pic:cNvPicPr/>
                   </pic:nvPicPr>
                   <pic:blipFill>
-                    <a:blip r:embed="rId25"/>
+                    <a:blip r:embed="rId28"/>
                     <a:stretch>
                       <a:fillRect/>
                     </a:stretch>
@@ -4309,14 +4876,14 @@
       <w:pPr>
         <w:pStyle w:val="Heading2"/>
       </w:pPr>
-      <w:bookmarkStart w:id="19" w:name="_Toc189939131"/>
+      <w:bookmarkStart w:id="18" w:name="_Toc189951474"/>
       <w:r>
         <w:t xml:space="preserve">Annex </w:t>
       </w:r>
       <w:r>
         <w:t>6</w:t>
       </w:r>
-      <w:bookmarkEnd w:id="19"/>
+      <w:bookmarkEnd w:id="18"/>
     </w:p>
     <w:p>
       <w:r>
@@ -4333,6 +4900,7 @@
         <w:rPr>
           <w:noProof/>
         </w:rPr>
+        <w:lastRenderedPageBreak/>
         <w:drawing>
           <wp:inline distT="0" distB="0" distL="0" distR="0" wp14:anchorId="4D98D9AC" wp14:editId="633D9E9C">
             <wp:extent cx="3000794" cy="3077004"/>
@@ -4349,7 +4917,7 @@
                     <pic:cNvPicPr/>
                   </pic:nvPicPr>
                   <pic:blipFill>
-                    <a:blip r:embed="rId26"/>
+                    <a:blip r:embed="rId29"/>
                     <a:stretch>
                       <a:fillRect/>
                     </a:stretch>
@@ -4374,11 +4942,11 @@
       <w:pPr>
         <w:pStyle w:val="Heading2"/>
       </w:pPr>
-      <w:bookmarkStart w:id="20" w:name="_Toc189939132"/>
+      <w:bookmarkStart w:id="19" w:name="_Toc189951475"/>
       <w:r>
         <w:t>Annex 7</w:t>
       </w:r>
-      <w:bookmarkEnd w:id="20"/>
+      <w:bookmarkEnd w:id="19"/>
     </w:p>
     <w:p>
       <w:r>
@@ -4395,7 +4963,6 @@
         <w:rPr>
           <w:noProof/>
         </w:rPr>
-        <w:lastRenderedPageBreak/>
         <w:drawing>
           <wp:inline distT="0" distB="0" distL="0" distR="0" wp14:anchorId="0EDFB518" wp14:editId="42DAA8A4">
             <wp:extent cx="1932708" cy="3013944"/>
@@ -4412,7 +4979,7 @@
                     <pic:cNvPicPr/>
                   </pic:nvPicPr>
                   <pic:blipFill>
-                    <a:blip r:embed="rId27"/>
+                    <a:blip r:embed="rId30"/>
                     <a:stretch>
                       <a:fillRect/>
                     </a:stretch>
@@ -4437,11 +5004,11 @@
       <w:pPr>
         <w:pStyle w:val="Heading2"/>
       </w:pPr>
-      <w:bookmarkStart w:id="21" w:name="_Toc189939133"/>
+      <w:bookmarkStart w:id="20" w:name="_Toc189951476"/>
       <w:r>
         <w:t>Annex 8</w:t>
       </w:r>
-      <w:bookmarkEnd w:id="21"/>
+      <w:bookmarkEnd w:id="20"/>
     </w:p>
     <w:p>
       <w:r>
@@ -4460,6 +5027,7 @@
           <w:bCs/>
           <w:noProof/>
         </w:rPr>
+        <w:lastRenderedPageBreak/>
         <w:drawing>
           <wp:inline distT="0" distB="0" distL="0" distR="0" wp14:anchorId="5E3023FD" wp14:editId="3942DF28">
             <wp:extent cx="2761501" cy="3264254"/>
@@ -4476,7 +5044,7 @@
                     <pic:cNvPicPr/>
                   </pic:nvPicPr>
                   <pic:blipFill>
-                    <a:blip r:embed="rId28"/>
+                    <a:blip r:embed="rId31"/>
                     <a:stretch>
                       <a:fillRect/>
                     </a:stretch>
@@ -4501,11 +5069,11 @@
       <w:pPr>
         <w:pStyle w:val="Heading2"/>
       </w:pPr>
-      <w:bookmarkStart w:id="22" w:name="_Toc189939134"/>
+      <w:bookmarkStart w:id="21" w:name="_Toc189951477"/>
       <w:r>
         <w:t>Annex 9</w:t>
       </w:r>
-      <w:bookmarkEnd w:id="22"/>
+      <w:bookmarkEnd w:id="21"/>
     </w:p>
     <w:p>
       <w:r>
@@ -4522,7 +5090,6 @@
         <w:rPr>
           <w:noProof/>
         </w:rPr>
-        <w:lastRenderedPageBreak/>
         <w:drawing>
           <wp:inline distT="0" distB="0" distL="0" distR="0" wp14:anchorId="43EF5135" wp14:editId="54FC7DD7">
             <wp:extent cx="2615490" cy="2506207"/>
@@ -4539,7 +5106,7 @@
                     <pic:cNvPicPr/>
                   </pic:nvPicPr>
                   <pic:blipFill>
-                    <a:blip r:embed="rId29"/>
+                    <a:blip r:embed="rId32"/>
                     <a:stretch>
                       <a:fillRect/>
                     </a:stretch>
@@ -4564,14 +5131,14 @@
       <w:pPr>
         <w:pStyle w:val="Heading2"/>
       </w:pPr>
-      <w:bookmarkStart w:id="23" w:name="_Toc189939135"/>
+      <w:bookmarkStart w:id="22" w:name="_Toc189951478"/>
       <w:r>
         <w:t>Annex</w:t>
       </w:r>
       <w:r>
         <w:t xml:space="preserve"> 10</w:t>
       </w:r>
-      <w:bookmarkEnd w:id="23"/>
+      <w:bookmarkEnd w:id="22"/>
     </w:p>
     <w:p>
       <w:r>
@@ -4588,6 +5155,7 @@
         <w:rPr>
           <w:noProof/>
         </w:rPr>
+        <w:lastRenderedPageBreak/>
         <w:drawing>
           <wp:inline distT="0" distB="0" distL="0" distR="0" wp14:anchorId="617BD20B" wp14:editId="1D6BB49C">
             <wp:extent cx="2820230" cy="3795526"/>
@@ -4604,7 +5172,7 @@
                     <pic:cNvPicPr/>
                   </pic:nvPicPr>
                   <pic:blipFill>
-                    <a:blip r:embed="rId30"/>
+                    <a:blip r:embed="rId33"/>
                     <a:stretch>
                       <a:fillRect/>
                     </a:stretch>
@@ -4629,11 +5197,11 @@
       <w:pPr>
         <w:pStyle w:val="Heading2"/>
       </w:pPr>
-      <w:bookmarkStart w:id="24" w:name="_Toc189939136"/>
+      <w:bookmarkStart w:id="23" w:name="_Toc189951479"/>
       <w:r>
         <w:t>Annex 11</w:t>
       </w:r>
-      <w:bookmarkEnd w:id="24"/>
+      <w:bookmarkEnd w:id="23"/>
       <w:r>
         <w:t xml:space="preserve"> </w:t>
       </w:r>
@@ -4665,7 +5233,7 @@
                     <pic:cNvPicPr/>
                   </pic:nvPicPr>
                   <pic:blipFill>
-                    <a:blip r:embed="rId31"/>
+                    <a:blip r:embed="rId34"/>
                     <a:stretch>
                       <a:fillRect/>
                     </a:stretch>
@@ -4688,14 +5256,12 @@
     </w:p>
     <w:p>
       <w:r>
-        <w:lastRenderedPageBreak/>
         <w:t xml:space="preserve">List of variables created after generating dummy columns.  </w:t>
       </w:r>
     </w:p>
     <w:p>
       <w:pPr>
         <w:sectPr>
-          <w:footerReference w:type="default" r:id="rId32"/>
           <w:pgSz w:w="12240" w:h="15840" w:code="1"/>
           <w:pgMar w:top="1440" w:right="1080" w:bottom="1440" w:left="1080" w:header="720" w:footer="720" w:gutter="0"/>
           <w:pgNumType w:start="1"/>
@@ -4723,7 +5289,7 @@
                     <pic:cNvPicPr/>
                   </pic:nvPicPr>
                   <pic:blipFill>
-                    <a:blip r:embed="rId33"/>
+                    <a:blip r:embed="rId35"/>
                     <a:stretch>
                       <a:fillRect/>
                     </a:stretch>
@@ -4766,7 +5332,7 @@
                     <pic:cNvPicPr/>
                   </pic:nvPicPr>
                   <pic:blipFill>
-                    <a:blip r:embed="rId34"/>
+                    <a:blip r:embed="rId36"/>
                     <a:stretch>
                       <a:fillRect/>
                     </a:stretch>
@@ -4809,7 +5375,7 @@
                     <pic:cNvPicPr/>
                   </pic:nvPicPr>
                   <pic:blipFill>
-                    <a:blip r:embed="rId35"/>
+                    <a:blip r:embed="rId37"/>
                     <a:stretch>
                       <a:fillRect/>
                     </a:stretch>
@@ -4834,10 +5400,12 @@
       <w:pPr>
         <w:pStyle w:val="Heading2"/>
       </w:pPr>
+      <w:bookmarkStart w:id="24" w:name="_Toc189951480"/>
       <w:r>
         <w:lastRenderedPageBreak/>
         <w:t>Annex 12</w:t>
       </w:r>
+      <w:bookmarkEnd w:id="24"/>
     </w:p>
     <w:p>
       <w:r>
@@ -4865,7 +5433,7 @@
                     <pic:cNvPicPr/>
                   </pic:nvPicPr>
                   <pic:blipFill rotWithShape="1">
-                    <a:blip r:embed="rId36"/>
+                    <a:blip r:embed="rId38"/>
                     <a:srcRect l="10715" t="10017" r="6987" b="7750"/>
                     <a:stretch/>
                   </pic:blipFill>
@@ -5090,7 +5658,7 @@
         <w:b/>
       </w:rPr>
     </w:lvl>
-    <w:lvl w:ilvl="1" w:tplc="04090003" w:tentative="1">
+    <w:lvl w:ilvl="1" w:tplc="04090003">
       <w:start w:val="1"/>
       <w:numFmt w:val="bullet"/>
       <w:lvlText w:val="o"/>
@@ -5102,7 +5670,7 @@
         <w:rFonts w:ascii="Courier New" w:hAnsi="Courier New" w:cs="Courier New" w:hint="default"/>
       </w:rPr>
     </w:lvl>
-    <w:lvl w:ilvl="2" w:tplc="04090005" w:tentative="1">
+    <w:lvl w:ilvl="2" w:tplc="04090005">
       <w:start w:val="1"/>
       <w:numFmt w:val="bullet"/>
       <w:lvlText w:val=""/>
@@ -5114,7 +5682,7 @@
         <w:rFonts w:ascii="Wingdings" w:hAnsi="Wingdings" w:hint="default"/>
       </w:rPr>
     </w:lvl>
-    <w:lvl w:ilvl="3" w:tplc="04090001" w:tentative="1">
+    <w:lvl w:ilvl="3" w:tplc="04090001">
       <w:start w:val="1"/>
       <w:numFmt w:val="bullet"/>
       <w:lvlText w:val=""/>
@@ -5922,7 +6490,6 @@
   <w:style w:type="character" w:default="1" w:styleId="DefaultParagraphFont">
     <w:name w:val="Default Paragraph Font"/>
     <w:uiPriority w:val="1"/>
-    <w:semiHidden/>
     <w:unhideWhenUsed/>
   </w:style>
   <w:style w:type="table" w:default="1" w:styleId="TableNormal">

</xml_diff>

<commit_message>
All the models have already been added and their metrics calculated to perform the comparison. Next the most efficient model (Tree 2) is used to predict a TargetAmount on the small sample of 5 records received. However, still the new dataset needs modeling since it has some columns missing. All in all, the model is run and the final decision tree is built and drawn.
</commit_message>
<xml_diff>
--- a/Documents/Predictive_BA_Report2_JHP.docx
+++ b/Documents/Predictive_BA_Report2_JHP.docx
@@ -158,12 +158,6 @@
           <w:bCs/>
         </w:rPr>
         <w:sectPr>
-          <w:headerReference w:type="even" r:id="rId9"/>
-          <w:headerReference w:type="default" r:id="rId10"/>
-          <w:footerReference w:type="even" r:id="rId11"/>
-          <w:footerReference w:type="default" r:id="rId12"/>
-          <w:headerReference w:type="first" r:id="rId13"/>
-          <w:footerReference w:type="first" r:id="rId14"/>
           <w:pgSz w:w="12240" w:h="15840" w:code="1"/>
           <w:pgMar w:top="1440" w:right="1440" w:bottom="1440" w:left="1440" w:header="720" w:footer="720" w:gutter="0"/>
           <w:cols w:space="720"/>
@@ -204,6 +198,7 @@
         <w:tabs>
           <w:tab w:val="right" w:leader="dot" w:pos="9350"/>
         </w:tabs>
+        <w:spacing w:line="240" w:lineRule="auto"/>
         <w:rPr>
           <w:rFonts w:asciiTheme="minorHAnsi" w:eastAsiaTheme="minorEastAsia" w:hAnsiTheme="minorHAnsi"/>
           <w:noProof/>
@@ -218,7 +213,7 @@
       <w:r>
         <w:fldChar w:fldCharType="separate"/>
       </w:r>
-      <w:hyperlink w:anchor="_Toc189951456" w:history="1">
+      <w:hyperlink w:anchor="_Toc190049833" w:history="1">
         <w:r>
           <w:rPr>
             <w:rStyle w:val="Hyperlink"/>
@@ -245,7 +240,7 @@
             <w:noProof/>
             <w:webHidden/>
           </w:rPr>
-          <w:instrText xml:space="preserve"> PAGEREF _Toc189951456 \h </w:instrText>
+          <w:instrText xml:space="preserve"> PAGEREF _Toc190049833 \h </w:instrText>
         </w:r>
         <w:r>
           <w:rPr>
@@ -282,12 +277,13 @@
         <w:tabs>
           <w:tab w:val="right" w:leader="dot" w:pos="9350"/>
         </w:tabs>
+        <w:spacing w:line="240" w:lineRule="auto"/>
         <w:rPr>
           <w:rFonts w:asciiTheme="minorHAnsi" w:eastAsiaTheme="minorEastAsia" w:hAnsiTheme="minorHAnsi"/>
           <w:noProof/>
         </w:rPr>
       </w:pPr>
-      <w:hyperlink w:anchor="_Toc189951457" w:history="1">
+      <w:hyperlink w:anchor="_Toc190049834" w:history="1">
         <w:r>
           <w:rPr>
             <w:rStyle w:val="Hyperlink"/>
@@ -314,7 +310,7 @@
             <w:noProof/>
             <w:webHidden/>
           </w:rPr>
-          <w:instrText xml:space="preserve"> PAGEREF _Toc189951457 \h </w:instrText>
+          <w:instrText xml:space="preserve"> PAGEREF _Toc190049834 \h </w:instrText>
         </w:r>
         <w:r>
           <w:rPr>
@@ -351,12 +347,13 @@
         <w:tabs>
           <w:tab w:val="right" w:leader="dot" w:pos="9350"/>
         </w:tabs>
+        <w:spacing w:line="240" w:lineRule="auto"/>
         <w:rPr>
           <w:rFonts w:asciiTheme="minorHAnsi" w:eastAsiaTheme="minorEastAsia" w:hAnsiTheme="minorHAnsi"/>
           <w:noProof/>
         </w:rPr>
       </w:pPr>
-      <w:hyperlink w:anchor="_Toc189951458" w:history="1">
+      <w:hyperlink w:anchor="_Toc190049835" w:history="1">
         <w:r>
           <w:rPr>
             <w:rStyle w:val="Hyperlink"/>
@@ -383,7 +380,7 @@
             <w:noProof/>
             <w:webHidden/>
           </w:rPr>
-          <w:instrText xml:space="preserve"> PAGEREF _Toc189951458 \h </w:instrText>
+          <w:instrText xml:space="preserve"> PAGEREF _Toc190049835 \h </w:instrText>
         </w:r>
         <w:r>
           <w:rPr>
@@ -420,12 +417,13 @@
         <w:tabs>
           <w:tab w:val="right" w:leader="dot" w:pos="9350"/>
         </w:tabs>
+        <w:spacing w:line="240" w:lineRule="auto"/>
         <w:rPr>
           <w:rFonts w:asciiTheme="minorHAnsi" w:eastAsiaTheme="minorEastAsia" w:hAnsiTheme="minorHAnsi"/>
           <w:noProof/>
         </w:rPr>
       </w:pPr>
-      <w:hyperlink w:anchor="_Toc189951459" w:history="1">
+      <w:hyperlink w:anchor="_Toc190049836" w:history="1">
         <w:r>
           <w:rPr>
             <w:rStyle w:val="Hyperlink"/>
@@ -452,7 +450,7 @@
             <w:noProof/>
             <w:webHidden/>
           </w:rPr>
-          <w:instrText xml:space="preserve"> PAGEREF _Toc189951459 \h </w:instrText>
+          <w:instrText xml:space="preserve"> PAGEREF _Toc190049836 \h </w:instrText>
         </w:r>
         <w:r>
           <w:rPr>
@@ -489,12 +487,13 @@
         <w:tabs>
           <w:tab w:val="right" w:leader="dot" w:pos="9350"/>
         </w:tabs>
+        <w:spacing w:line="240" w:lineRule="auto"/>
         <w:rPr>
           <w:rFonts w:asciiTheme="minorHAnsi" w:eastAsiaTheme="minorEastAsia" w:hAnsiTheme="minorHAnsi"/>
           <w:noProof/>
         </w:rPr>
       </w:pPr>
-      <w:hyperlink w:anchor="_Toc189951460" w:history="1">
+      <w:hyperlink w:anchor="_Toc190049837" w:history="1">
         <w:r>
           <w:rPr>
             <w:rStyle w:val="Hyperlink"/>
@@ -521,7 +520,7 @@
             <w:noProof/>
             <w:webHidden/>
           </w:rPr>
-          <w:instrText xml:space="preserve"> PAGEREF _Toc189951460 \h </w:instrText>
+          <w:instrText xml:space="preserve"> PAGEREF _Toc190049837 \h </w:instrText>
         </w:r>
         <w:r>
           <w:rPr>
@@ -558,12 +557,13 @@
         <w:tabs>
           <w:tab w:val="right" w:leader="dot" w:pos="9350"/>
         </w:tabs>
+        <w:spacing w:line="240" w:lineRule="auto"/>
         <w:rPr>
           <w:rFonts w:asciiTheme="minorHAnsi" w:eastAsiaTheme="minorEastAsia" w:hAnsiTheme="minorHAnsi"/>
           <w:noProof/>
         </w:rPr>
       </w:pPr>
-      <w:hyperlink w:anchor="_Toc189951461" w:history="1">
+      <w:hyperlink w:anchor="_Toc190049838" w:history="1">
         <w:r>
           <w:rPr>
             <w:rStyle w:val="Hyperlink"/>
@@ -590,7 +590,7 @@
             <w:noProof/>
             <w:webHidden/>
           </w:rPr>
-          <w:instrText xml:space="preserve"> PAGEREF _Toc189951461 \h </w:instrText>
+          <w:instrText xml:space="preserve"> PAGEREF _Toc190049838 \h </w:instrText>
         </w:r>
         <w:r>
           <w:rPr>
@@ -627,12 +627,13 @@
         <w:tabs>
           <w:tab w:val="right" w:leader="dot" w:pos="9350"/>
         </w:tabs>
+        <w:spacing w:line="240" w:lineRule="auto"/>
         <w:rPr>
           <w:rFonts w:asciiTheme="minorHAnsi" w:eastAsiaTheme="minorEastAsia" w:hAnsiTheme="minorHAnsi"/>
           <w:noProof/>
         </w:rPr>
       </w:pPr>
-      <w:hyperlink w:anchor="_Toc189951462" w:history="1">
+      <w:hyperlink w:anchor="_Toc190049839" w:history="1">
         <w:r>
           <w:rPr>
             <w:rStyle w:val="Hyperlink"/>
@@ -659,7 +660,7 @@
             <w:noProof/>
             <w:webHidden/>
           </w:rPr>
-          <w:instrText xml:space="preserve"> PAGEREF _Toc189951462 \h </w:instrText>
+          <w:instrText xml:space="preserve"> PAGEREF _Toc190049839 \h </w:instrText>
         </w:r>
         <w:r>
           <w:rPr>
@@ -696,12 +697,13 @@
         <w:tabs>
           <w:tab w:val="right" w:leader="dot" w:pos="9350"/>
         </w:tabs>
+        <w:spacing w:line="240" w:lineRule="auto"/>
         <w:rPr>
           <w:rFonts w:asciiTheme="minorHAnsi" w:eastAsiaTheme="minorEastAsia" w:hAnsiTheme="minorHAnsi"/>
           <w:noProof/>
         </w:rPr>
       </w:pPr>
-      <w:hyperlink w:anchor="_Toc189951463" w:history="1">
+      <w:hyperlink w:anchor="_Toc190049840" w:history="1">
         <w:r>
           <w:rPr>
             <w:rStyle w:val="Hyperlink"/>
@@ -728,7 +730,7 @@
             <w:noProof/>
             <w:webHidden/>
           </w:rPr>
-          <w:instrText xml:space="preserve"> PAGEREF _Toc189951463 \h </w:instrText>
+          <w:instrText xml:space="preserve"> PAGEREF _Toc190049840 \h </w:instrText>
         </w:r>
         <w:r>
           <w:rPr>
@@ -765,12 +767,13 @@
         <w:tabs>
           <w:tab w:val="right" w:leader="dot" w:pos="9350"/>
         </w:tabs>
+        <w:spacing w:line="240" w:lineRule="auto"/>
         <w:rPr>
           <w:rFonts w:asciiTheme="minorHAnsi" w:eastAsiaTheme="minorEastAsia" w:hAnsiTheme="minorHAnsi"/>
           <w:noProof/>
         </w:rPr>
       </w:pPr>
-      <w:hyperlink w:anchor="_Toc189951464" w:history="1">
+      <w:hyperlink w:anchor="_Toc190049841" w:history="1">
         <w:r>
           <w:rPr>
             <w:rStyle w:val="Hyperlink"/>
@@ -797,7 +800,7 @@
             <w:noProof/>
             <w:webHidden/>
           </w:rPr>
-          <w:instrText xml:space="preserve"> PAGEREF _Toc189951464 \h </w:instrText>
+          <w:instrText xml:space="preserve"> PAGEREF _Toc190049841 \h </w:instrText>
         </w:r>
         <w:r>
           <w:rPr>
@@ -834,12 +837,13 @@
         <w:tabs>
           <w:tab w:val="right" w:leader="dot" w:pos="9350"/>
         </w:tabs>
+        <w:spacing w:line="240" w:lineRule="auto"/>
         <w:rPr>
           <w:rFonts w:asciiTheme="minorHAnsi" w:eastAsiaTheme="minorEastAsia" w:hAnsiTheme="minorHAnsi"/>
           <w:noProof/>
         </w:rPr>
       </w:pPr>
-      <w:hyperlink w:anchor="_Toc189951465" w:history="1">
+      <w:hyperlink w:anchor="_Toc190049842" w:history="1">
         <w:r>
           <w:rPr>
             <w:rStyle w:val="Hyperlink"/>
@@ -866,7 +870,7 @@
             <w:noProof/>
             <w:webHidden/>
           </w:rPr>
-          <w:instrText xml:space="preserve"> PAGEREF _Toc189951465 \h </w:instrText>
+          <w:instrText xml:space="preserve"> PAGEREF _Toc190049842 \h </w:instrText>
         </w:r>
         <w:r>
           <w:rPr>
@@ -903,12 +907,13 @@
         <w:tabs>
           <w:tab w:val="right" w:leader="dot" w:pos="9350"/>
         </w:tabs>
+        <w:spacing w:line="240" w:lineRule="auto"/>
         <w:rPr>
           <w:rFonts w:asciiTheme="minorHAnsi" w:eastAsiaTheme="minorEastAsia" w:hAnsiTheme="minorHAnsi"/>
           <w:noProof/>
         </w:rPr>
       </w:pPr>
-      <w:hyperlink w:anchor="_Toc189951466" w:history="1">
+      <w:hyperlink w:anchor="_Toc190049843" w:history="1">
         <w:r>
           <w:rPr>
             <w:rStyle w:val="Hyperlink"/>
@@ -935,7 +940,7 @@
             <w:noProof/>
             <w:webHidden/>
           </w:rPr>
-          <w:instrText xml:space="preserve"> PAGEREF _Toc189951466 \h </w:instrText>
+          <w:instrText xml:space="preserve"> PAGEREF _Toc190049843 \h </w:instrText>
         </w:r>
         <w:r>
           <w:rPr>
@@ -955,7 +960,7 @@
             <w:noProof/>
             <w:webHidden/>
           </w:rPr>
-          <w:t>9</w:t>
+          <w:t>8</w:t>
         </w:r>
         <w:r>
           <w:rPr>
@@ -972,18 +977,19 @@
         <w:tabs>
           <w:tab w:val="right" w:leader="dot" w:pos="9350"/>
         </w:tabs>
+        <w:spacing w:line="240" w:lineRule="auto"/>
         <w:rPr>
           <w:rFonts w:asciiTheme="minorHAnsi" w:eastAsiaTheme="minorEastAsia" w:hAnsiTheme="minorHAnsi"/>
           <w:noProof/>
         </w:rPr>
       </w:pPr>
-      <w:hyperlink w:anchor="_Toc189951467" w:history="1">
+      <w:hyperlink w:anchor="_Toc190049844" w:history="1">
         <w:r>
           <w:rPr>
             <w:rStyle w:val="Hyperlink"/>
             <w:noProof/>
           </w:rPr>
-          <w:t>Deployment</w:t>
+          <w:t>Scoring</w:t>
         </w:r>
         <w:r>
           <w:rPr>
@@ -1004,7 +1010,7 @@
             <w:noProof/>
             <w:webHidden/>
           </w:rPr>
-          <w:instrText xml:space="preserve"> PAGEREF _Toc189951467 \h </w:instrText>
+          <w:instrText xml:space="preserve"> PAGEREF _Toc190049844 \h </w:instrText>
         </w:r>
         <w:r>
           <w:rPr>
@@ -1024,7 +1030,7 @@
             <w:noProof/>
             <w:webHidden/>
           </w:rPr>
-          <w:t>9</w:t>
+          <w:t>10</w:t>
         </w:r>
         <w:r>
           <w:rPr>
@@ -1041,18 +1047,19 @@
         <w:tabs>
           <w:tab w:val="right" w:leader="dot" w:pos="9350"/>
         </w:tabs>
+        <w:spacing w:line="240" w:lineRule="auto"/>
         <w:rPr>
           <w:rFonts w:asciiTheme="minorHAnsi" w:eastAsiaTheme="minorEastAsia" w:hAnsiTheme="minorHAnsi"/>
           <w:noProof/>
         </w:rPr>
       </w:pPr>
-      <w:hyperlink w:anchor="_Toc189951468" w:history="1">
+      <w:hyperlink w:anchor="_Toc190049845" w:history="1">
         <w:r>
           <w:rPr>
             <w:rStyle w:val="Hyperlink"/>
             <w:noProof/>
           </w:rPr>
-          <w:t>Annex</w:t>
+          <w:t>Reporting</w:t>
         </w:r>
         <w:r>
           <w:rPr>
@@ -1073,7 +1080,7 @@
             <w:noProof/>
             <w:webHidden/>
           </w:rPr>
-          <w:instrText xml:space="preserve"> PAGEREF _Toc189951468 \h </w:instrText>
+          <w:instrText xml:space="preserve"> PAGEREF _Toc190049845 \h </w:instrText>
         </w:r>
         <w:r>
           <w:rPr>
@@ -1093,7 +1100,77 @@
             <w:noProof/>
             <w:webHidden/>
           </w:rPr>
-          <w:t>1</w:t>
+          <w:t>11</w:t>
+        </w:r>
+        <w:r>
+          <w:rPr>
+            <w:noProof/>
+            <w:webHidden/>
+          </w:rPr>
+          <w:fldChar w:fldCharType="end"/>
+        </w:r>
+      </w:hyperlink>
+    </w:p>
+    <w:p>
+      <w:pPr>
+        <w:pStyle w:val="TOC1"/>
+        <w:tabs>
+          <w:tab w:val="right" w:leader="dot" w:pos="9350"/>
+        </w:tabs>
+        <w:spacing w:line="240" w:lineRule="auto"/>
+        <w:rPr>
+          <w:rFonts w:asciiTheme="minorHAnsi" w:eastAsiaTheme="minorEastAsia" w:hAnsiTheme="minorHAnsi"/>
+          <w:noProof/>
+        </w:rPr>
+      </w:pPr>
+      <w:hyperlink w:anchor="_Toc190049846" w:history="1">
+        <w:r>
+          <w:rPr>
+            <w:rStyle w:val="Hyperlink"/>
+            <w:noProof/>
+          </w:rPr>
+          <w:t>Annexes</w:t>
+        </w:r>
+        <w:r>
+          <w:rPr>
+            <w:noProof/>
+            <w:webHidden/>
+          </w:rPr>
+          <w:tab/>
+        </w:r>
+        <w:r>
+          <w:rPr>
+            <w:noProof/>
+            <w:webHidden/>
+          </w:rPr>
+          <w:fldChar w:fldCharType="begin"/>
+        </w:r>
+        <w:r>
+          <w:rPr>
+            <w:noProof/>
+            <w:webHidden/>
+          </w:rPr>
+          <w:instrText xml:space="preserve"> PAGEREF _Toc190049846 \h </w:instrText>
+        </w:r>
+        <w:r>
+          <w:rPr>
+            <w:noProof/>
+            <w:webHidden/>
+          </w:rPr>
+        </w:r>
+        <w:r>
+          <w:rPr>
+            <w:noProof/>
+            <w:webHidden/>
+          </w:rPr>
+          <w:fldChar w:fldCharType="separate"/>
+        </w:r>
+        <w:r>
+          <w:rPr>
+            <w:noProof/>
+            <w:webHidden/>
+          </w:rPr>
+          <w:t>12</w:t>
         </w:r>
         <w:r>
           <w:rPr>
@@ -1110,12 +1187,13 @@
         <w:tabs>
           <w:tab w:val="right" w:leader="dot" w:pos="9350"/>
         </w:tabs>
+        <w:spacing w:line="240" w:lineRule="auto"/>
         <w:rPr>
           <w:rFonts w:asciiTheme="minorHAnsi" w:eastAsiaTheme="minorEastAsia" w:hAnsiTheme="minorHAnsi"/>
           <w:noProof/>
         </w:rPr>
       </w:pPr>
-      <w:hyperlink w:anchor="_Toc189951469" w:history="1">
+      <w:hyperlink w:anchor="_Toc190049847" w:history="1">
         <w:r>
           <w:rPr>
             <w:rStyle w:val="Hyperlink"/>
@@ -1142,7 +1220,7 @@
             <w:noProof/>
             <w:webHidden/>
           </w:rPr>
-          <w:instrText xml:space="preserve"> PAGEREF _Toc189951469 \h </w:instrText>
+          <w:instrText xml:space="preserve"> PAGEREF _Toc190049847 \h </w:instrText>
         </w:r>
         <w:r>
           <w:rPr>
@@ -1162,7 +1240,7 @@
             <w:noProof/>
             <w:webHidden/>
           </w:rPr>
-          <w:t>1</w:t>
+          <w:t>12</w:t>
         </w:r>
         <w:r>
           <w:rPr>
@@ -1179,12 +1257,13 @@
         <w:tabs>
           <w:tab w:val="right" w:leader="dot" w:pos="9350"/>
         </w:tabs>
+        <w:spacing w:line="240" w:lineRule="auto"/>
         <w:rPr>
           <w:rFonts w:asciiTheme="minorHAnsi" w:eastAsiaTheme="minorEastAsia" w:hAnsiTheme="minorHAnsi"/>
           <w:noProof/>
         </w:rPr>
       </w:pPr>
-      <w:hyperlink w:anchor="_Toc189951470" w:history="1">
+      <w:hyperlink w:anchor="_Toc190049848" w:history="1">
         <w:r>
           <w:rPr>
             <w:rStyle w:val="Hyperlink"/>
@@ -1211,7 +1290,7 @@
             <w:noProof/>
             <w:webHidden/>
           </w:rPr>
-          <w:instrText xml:space="preserve"> PAGEREF _Toc189951470 \h </w:instrText>
+          <w:instrText xml:space="preserve"> PAGEREF _Toc190049848 \h </w:instrText>
         </w:r>
         <w:r>
           <w:rPr>
@@ -1231,7 +1310,7 @@
             <w:noProof/>
             <w:webHidden/>
           </w:rPr>
-          <w:t>1</w:t>
+          <w:t>12</w:t>
         </w:r>
         <w:r>
           <w:rPr>
@@ -1248,12 +1327,13 @@
         <w:tabs>
           <w:tab w:val="right" w:leader="dot" w:pos="9350"/>
         </w:tabs>
+        <w:spacing w:line="240" w:lineRule="auto"/>
         <w:rPr>
           <w:rFonts w:asciiTheme="minorHAnsi" w:eastAsiaTheme="minorEastAsia" w:hAnsiTheme="minorHAnsi"/>
           <w:noProof/>
         </w:rPr>
       </w:pPr>
-      <w:hyperlink w:anchor="_Toc189951471" w:history="1">
+      <w:hyperlink w:anchor="_Toc190049849" w:history="1">
         <w:r>
           <w:rPr>
             <w:rStyle w:val="Hyperlink"/>
@@ -1280,7 +1360,7 @@
             <w:noProof/>
             <w:webHidden/>
           </w:rPr>
-          <w:instrText xml:space="preserve"> PAGEREF _Toc189951471 \h </w:instrText>
+          <w:instrText xml:space="preserve"> PAGEREF _Toc190049849 \h </w:instrText>
         </w:r>
         <w:r>
           <w:rPr>
@@ -1300,7 +1380,7 @@
             <w:noProof/>
             <w:webHidden/>
           </w:rPr>
-          <w:t>2</w:t>
+          <w:t>13</w:t>
         </w:r>
         <w:r>
           <w:rPr>
@@ -1317,12 +1397,13 @@
         <w:tabs>
           <w:tab w:val="right" w:leader="dot" w:pos="9350"/>
         </w:tabs>
+        <w:spacing w:line="240" w:lineRule="auto"/>
         <w:rPr>
           <w:rFonts w:asciiTheme="minorHAnsi" w:eastAsiaTheme="minorEastAsia" w:hAnsiTheme="minorHAnsi"/>
           <w:noProof/>
         </w:rPr>
       </w:pPr>
-      <w:hyperlink w:anchor="_Toc189951472" w:history="1">
+      <w:hyperlink w:anchor="_Toc190049850" w:history="1">
         <w:r>
           <w:rPr>
             <w:rStyle w:val="Hyperlink"/>
@@ -1349,7 +1430,7 @@
             <w:noProof/>
             <w:webHidden/>
           </w:rPr>
-          <w:instrText xml:space="preserve"> PAGEREF _Toc189951472 \h </w:instrText>
+          <w:instrText xml:space="preserve"> PAGEREF _Toc190049850 \h </w:instrText>
         </w:r>
         <w:r>
           <w:rPr>
@@ -1369,7 +1450,7 @@
             <w:noProof/>
             <w:webHidden/>
           </w:rPr>
-          <w:t>2</w:t>
+          <w:t>13</w:t>
         </w:r>
         <w:r>
           <w:rPr>
@@ -1386,12 +1467,13 @@
         <w:tabs>
           <w:tab w:val="right" w:leader="dot" w:pos="9350"/>
         </w:tabs>
+        <w:spacing w:line="240" w:lineRule="auto"/>
         <w:rPr>
           <w:rFonts w:asciiTheme="minorHAnsi" w:eastAsiaTheme="minorEastAsia" w:hAnsiTheme="minorHAnsi"/>
           <w:noProof/>
         </w:rPr>
       </w:pPr>
-      <w:hyperlink w:anchor="_Toc189951473" w:history="1">
+      <w:hyperlink w:anchor="_Toc190049851" w:history="1">
         <w:r>
           <w:rPr>
             <w:rStyle w:val="Hyperlink"/>
@@ -1418,7 +1500,7 @@
             <w:noProof/>
             <w:webHidden/>
           </w:rPr>
-          <w:instrText xml:space="preserve"> PAGEREF _Toc189951473 \h </w:instrText>
+          <w:instrText xml:space="preserve"> PAGEREF _Toc190049851 \h </w:instrText>
         </w:r>
         <w:r>
           <w:rPr>
@@ -1438,7 +1520,7 @@
             <w:noProof/>
             <w:webHidden/>
           </w:rPr>
-          <w:t>3</w:t>
+          <w:t>14</w:t>
         </w:r>
         <w:r>
           <w:rPr>
@@ -1455,12 +1537,13 @@
         <w:tabs>
           <w:tab w:val="right" w:leader="dot" w:pos="9350"/>
         </w:tabs>
+        <w:spacing w:line="240" w:lineRule="auto"/>
         <w:rPr>
           <w:rFonts w:asciiTheme="minorHAnsi" w:eastAsiaTheme="minorEastAsia" w:hAnsiTheme="minorHAnsi"/>
           <w:noProof/>
         </w:rPr>
       </w:pPr>
-      <w:hyperlink w:anchor="_Toc189951474" w:history="1">
+      <w:hyperlink w:anchor="_Toc190049852" w:history="1">
         <w:r>
           <w:rPr>
             <w:rStyle w:val="Hyperlink"/>
@@ -1487,7 +1570,7 @@
             <w:noProof/>
             <w:webHidden/>
           </w:rPr>
-          <w:instrText xml:space="preserve"> PAGEREF _Toc189951474 \h </w:instrText>
+          <w:instrText xml:space="preserve"> PAGEREF _Toc190049852 \h </w:instrText>
         </w:r>
         <w:r>
           <w:rPr>
@@ -1507,7 +1590,7 @@
             <w:noProof/>
             <w:webHidden/>
           </w:rPr>
-          <w:t>3</w:t>
+          <w:t>14</w:t>
         </w:r>
         <w:r>
           <w:rPr>
@@ -1524,12 +1607,13 @@
         <w:tabs>
           <w:tab w:val="right" w:leader="dot" w:pos="9350"/>
         </w:tabs>
+        <w:spacing w:line="240" w:lineRule="auto"/>
         <w:rPr>
           <w:rFonts w:asciiTheme="minorHAnsi" w:eastAsiaTheme="minorEastAsia" w:hAnsiTheme="minorHAnsi"/>
           <w:noProof/>
         </w:rPr>
       </w:pPr>
-      <w:hyperlink w:anchor="_Toc189951475" w:history="1">
+      <w:hyperlink w:anchor="_Toc190049853" w:history="1">
         <w:r>
           <w:rPr>
             <w:rStyle w:val="Hyperlink"/>
@@ -1556,7 +1640,7 @@
             <w:noProof/>
             <w:webHidden/>
           </w:rPr>
-          <w:instrText xml:space="preserve"> PAGEREF _Toc189951475 \h </w:instrText>
+          <w:instrText xml:space="preserve"> PAGEREF _Toc190049853 \h </w:instrText>
         </w:r>
         <w:r>
           <w:rPr>
@@ -1576,7 +1660,7 @@
             <w:noProof/>
             <w:webHidden/>
           </w:rPr>
-          <w:t>4</w:t>
+          <w:t>15</w:t>
         </w:r>
         <w:r>
           <w:rPr>
@@ -1593,12 +1677,13 @@
         <w:tabs>
           <w:tab w:val="right" w:leader="dot" w:pos="9350"/>
         </w:tabs>
+        <w:spacing w:line="240" w:lineRule="auto"/>
         <w:rPr>
           <w:rFonts w:asciiTheme="minorHAnsi" w:eastAsiaTheme="minorEastAsia" w:hAnsiTheme="minorHAnsi"/>
           <w:noProof/>
         </w:rPr>
       </w:pPr>
-      <w:hyperlink w:anchor="_Toc189951476" w:history="1">
+      <w:hyperlink w:anchor="_Toc190049854" w:history="1">
         <w:r>
           <w:rPr>
             <w:rStyle w:val="Hyperlink"/>
@@ -1625,7 +1710,7 @@
             <w:noProof/>
             <w:webHidden/>
           </w:rPr>
-          <w:instrText xml:space="preserve"> PAGEREF _Toc189951476 \h </w:instrText>
+          <w:instrText xml:space="preserve"> PAGEREF _Toc190049854 \h </w:instrText>
         </w:r>
         <w:r>
           <w:rPr>
@@ -1645,7 +1730,7 @@
             <w:noProof/>
             <w:webHidden/>
           </w:rPr>
-          <w:t>4</w:t>
+          <w:t>15</w:t>
         </w:r>
         <w:r>
           <w:rPr>
@@ -1662,12 +1747,13 @@
         <w:tabs>
           <w:tab w:val="right" w:leader="dot" w:pos="9350"/>
         </w:tabs>
+        <w:spacing w:line="240" w:lineRule="auto"/>
         <w:rPr>
           <w:rFonts w:asciiTheme="minorHAnsi" w:eastAsiaTheme="minorEastAsia" w:hAnsiTheme="minorHAnsi"/>
           <w:noProof/>
         </w:rPr>
       </w:pPr>
-      <w:hyperlink w:anchor="_Toc189951477" w:history="1">
+      <w:hyperlink w:anchor="_Toc190049855" w:history="1">
         <w:r>
           <w:rPr>
             <w:rStyle w:val="Hyperlink"/>
@@ -1694,7 +1780,7 @@
             <w:noProof/>
             <w:webHidden/>
           </w:rPr>
-          <w:instrText xml:space="preserve"> PAGEREF _Toc189951477 \h </w:instrText>
+          <w:instrText xml:space="preserve"> PAGEREF _Toc190049855 \h </w:instrText>
         </w:r>
         <w:r>
           <w:rPr>
@@ -1714,7 +1800,7 @@
             <w:noProof/>
             <w:webHidden/>
           </w:rPr>
-          <w:t>5</w:t>
+          <w:t>16</w:t>
         </w:r>
         <w:r>
           <w:rPr>
@@ -1731,12 +1817,13 @@
         <w:tabs>
           <w:tab w:val="right" w:leader="dot" w:pos="9350"/>
         </w:tabs>
+        <w:spacing w:line="240" w:lineRule="auto"/>
         <w:rPr>
           <w:rFonts w:asciiTheme="minorHAnsi" w:eastAsiaTheme="minorEastAsia" w:hAnsiTheme="minorHAnsi"/>
           <w:noProof/>
         </w:rPr>
       </w:pPr>
-      <w:hyperlink w:anchor="_Toc189951478" w:history="1">
+      <w:hyperlink w:anchor="_Toc190049856" w:history="1">
         <w:r>
           <w:rPr>
             <w:rStyle w:val="Hyperlink"/>
@@ -1763,7 +1850,7 @@
             <w:noProof/>
             <w:webHidden/>
           </w:rPr>
-          <w:instrText xml:space="preserve"> PAGEREF _Toc189951478 \h </w:instrText>
+          <w:instrText xml:space="preserve"> PAGEREF _Toc190049856 \h </w:instrText>
         </w:r>
         <w:r>
           <w:rPr>
@@ -1783,7 +1870,7 @@
             <w:noProof/>
             <w:webHidden/>
           </w:rPr>
-          <w:t>5</w:t>
+          <w:t>16</w:t>
         </w:r>
         <w:r>
           <w:rPr>
@@ -1800,12 +1887,13 @@
         <w:tabs>
           <w:tab w:val="right" w:leader="dot" w:pos="9350"/>
         </w:tabs>
+        <w:spacing w:line="240" w:lineRule="auto"/>
         <w:rPr>
           <w:rFonts w:asciiTheme="minorHAnsi" w:eastAsiaTheme="minorEastAsia" w:hAnsiTheme="minorHAnsi"/>
           <w:noProof/>
         </w:rPr>
       </w:pPr>
-      <w:hyperlink w:anchor="_Toc189951479" w:history="1">
+      <w:hyperlink w:anchor="_Toc190049857" w:history="1">
         <w:r>
           <w:rPr>
             <w:rStyle w:val="Hyperlink"/>
@@ -1832,7 +1920,7 @@
             <w:noProof/>
             <w:webHidden/>
           </w:rPr>
-          <w:instrText xml:space="preserve"> PAGEREF _Toc189951479 \h </w:instrText>
+          <w:instrText xml:space="preserve"> PAGEREF _Toc190049857 \h </w:instrText>
         </w:r>
         <w:r>
           <w:rPr>
@@ -1852,7 +1940,7 @@
             <w:noProof/>
             <w:webHidden/>
           </w:rPr>
-          <w:t>6</w:t>
+          <w:t>17</w:t>
         </w:r>
         <w:r>
           <w:rPr>
@@ -1869,12 +1957,13 @@
         <w:tabs>
           <w:tab w:val="right" w:leader="dot" w:pos="9350"/>
         </w:tabs>
+        <w:spacing w:line="240" w:lineRule="auto"/>
         <w:rPr>
           <w:rFonts w:asciiTheme="minorHAnsi" w:eastAsiaTheme="minorEastAsia" w:hAnsiTheme="minorHAnsi"/>
           <w:noProof/>
         </w:rPr>
       </w:pPr>
-      <w:hyperlink w:anchor="_Toc189951480" w:history="1">
+      <w:hyperlink w:anchor="_Toc190049858" w:history="1">
         <w:r>
           <w:rPr>
             <w:rStyle w:val="Hyperlink"/>
@@ -1901,7 +1990,7 @@
             <w:noProof/>
             <w:webHidden/>
           </w:rPr>
-          <w:instrText xml:space="preserve"> PAGEREF _Toc189951480 \h </w:instrText>
+          <w:instrText xml:space="preserve"> PAGEREF _Toc190049858 \h </w:instrText>
         </w:r>
         <w:r>
           <w:rPr>
@@ -1921,7 +2010,7 @@
             <w:noProof/>
             <w:webHidden/>
           </w:rPr>
-          <w:t>7</w:t>
+          <w:t>18</w:t>
         </w:r>
         <w:r>
           <w:rPr>
@@ -1951,7 +2040,7 @@
       <w:pPr>
         <w:pStyle w:val="Heading1"/>
       </w:pPr>
-      <w:bookmarkStart w:id="0" w:name="_Toc189951456"/>
+      <w:bookmarkStart w:id="0" w:name="_Toc190049833"/>
       <w:r>
         <w:lastRenderedPageBreak/>
         <w:t>Business Understanding</w:t>
@@ -2065,7 +2154,7 @@
       <w:pPr>
         <w:pStyle w:val="Heading1"/>
       </w:pPr>
-      <w:bookmarkStart w:id="1" w:name="_Toc189951457"/>
+      <w:bookmarkStart w:id="1" w:name="_Toc190049834"/>
       <w:r>
         <w:lastRenderedPageBreak/>
         <w:t>Data Understanding</w:t>
@@ -2158,7 +2247,7 @@
       <w:pPr>
         <w:pStyle w:val="Heading2"/>
       </w:pPr>
-      <w:bookmarkStart w:id="2" w:name="_Toc189951458"/>
+      <w:bookmarkStart w:id="2" w:name="_Toc190049835"/>
       <w:r>
         <w:t>Geographic Predictors</w:t>
       </w:r>
@@ -2375,7 +2464,7 @@
       <w:pPr>
         <w:pStyle w:val="Heading2"/>
       </w:pPr>
-      <w:bookmarkStart w:id="3" w:name="_Toc189951459"/>
+      <w:bookmarkStart w:id="3" w:name="_Toc190049836"/>
       <w:r>
         <w:t>Demographic Predictors</w:t>
       </w:r>
@@ -2499,22 +2588,6 @@
       <w:r>
         <w:t>.</w:t>
       </w:r>
-      <w:r>
-        <w:t xml:space="preserve"> </w:t>
-      </w:r>
-      <w:r>
-        <w:lastRenderedPageBreak/>
-        <w:t>This needs to be addressed because Decision Trees are very sensitive to outliers and changes in the input variables</w:t>
-      </w:r>
-      <w:r>
-        <w:t xml:space="preserve"> (</w:t>
-      </w:r>
-      <w:r>
-        <w:t>see annex</w:t>
-      </w:r>
-      <w:r>
-        <w:t xml:space="preserve"> 3 for more information).</w:t>
-      </w:r>
     </w:p>
     <w:p>
       <w:pPr>
@@ -2530,6 +2603,7 @@
           <w:b/>
           <w:bCs/>
         </w:rPr>
+        <w:lastRenderedPageBreak/>
         <w:t>Age</w:t>
       </w:r>
       <w:r>
@@ -2754,7 +2828,7 @@
       <w:pPr>
         <w:pStyle w:val="Heading2"/>
       </w:pPr>
-      <w:bookmarkStart w:id="4" w:name="_Toc189951460"/>
+      <w:bookmarkStart w:id="4" w:name="_Toc190049837"/>
       <w:r>
         <w:t>Promotional Predictors</w:t>
       </w:r>
@@ -2956,7 +3030,7 @@
       <w:pPr>
         <w:pStyle w:val="Heading2"/>
       </w:pPr>
-      <w:bookmarkStart w:id="5" w:name="_Toc189951461"/>
+      <w:bookmarkStart w:id="5" w:name="_Toc190049838"/>
       <w:r>
         <w:lastRenderedPageBreak/>
         <w:t>Target Variable</w:t>
@@ -3079,14 +3153,24 @@
       <w:r>
         <w:t xml:space="preserve">Figure </w:t>
       </w:r>
-      <w:fldSimple w:instr=" SEQ Figure \* ARABIC ">
-        <w:r>
-          <w:rPr>
-            <w:noProof/>
-          </w:rPr>
-          <w:t>1</w:t>
-        </w:r>
-      </w:fldSimple>
+      <w:r>
+        <w:fldChar w:fldCharType="begin"/>
+      </w:r>
+      <w:r>
+        <w:instrText xml:space="preserve"> SEQ Figure \* ARABIC </w:instrText>
+      </w:r>
+      <w:r>
+        <w:fldChar w:fldCharType="separate"/>
+      </w:r>
+      <w:r>
+        <w:rPr>
+          <w:noProof/>
+        </w:rPr>
+        <w:t>1</w:t>
+      </w:r>
+      <w:r>
+        <w:fldChar w:fldCharType="end"/>
+      </w:r>
       <w:r>
         <w:t xml:space="preserve"> Histogram of the target variable Target Amount. Notice the sharp skewness to the right which </w:t>
       </w:r>
@@ -3121,7 +3205,7 @@
                     <pic:cNvPicPr/>
                   </pic:nvPicPr>
                   <pic:blipFill rotWithShape="1">
-                    <a:blip r:embed="rId15"/>
+                    <a:blip r:embed="rId9"/>
                     <a:srcRect t="9015"/>
                     <a:stretch/>
                   </pic:blipFill>
@@ -3166,7 +3250,7 @@
       <w:pPr>
         <w:pStyle w:val="Heading1"/>
       </w:pPr>
-      <w:bookmarkStart w:id="6" w:name="_Toc189951462"/>
+      <w:bookmarkStart w:id="6" w:name="_Toc190049839"/>
       <w:r>
         <w:lastRenderedPageBreak/>
         <w:t>Data Preparation</w:t>
@@ -3177,7 +3261,7 @@
       <w:pPr>
         <w:pStyle w:val="Heading3"/>
       </w:pPr>
-      <w:bookmarkStart w:id="7" w:name="_Toc189951463"/>
+      <w:bookmarkStart w:id="7" w:name="_Toc190049840"/>
       <w:r>
         <w:t>Data Cleaning</w:t>
       </w:r>
@@ -3270,14 +3354,24 @@
       <w:r>
         <w:t xml:space="preserve">Figure </w:t>
       </w:r>
-      <w:fldSimple w:instr=" SEQ Figure \* ARABIC ">
-        <w:r>
-          <w:rPr>
-            <w:noProof/>
-          </w:rPr>
-          <w:t>2</w:t>
-        </w:r>
-      </w:fldSimple>
+      <w:r>
+        <w:fldChar w:fldCharType="begin"/>
+      </w:r>
+      <w:r>
+        <w:instrText xml:space="preserve"> SEQ Figure \* ARABIC </w:instrText>
+      </w:r>
+      <w:r>
+        <w:fldChar w:fldCharType="separate"/>
+      </w:r>
+      <w:r>
+        <w:rPr>
+          <w:noProof/>
+        </w:rPr>
+        <w:t>2</w:t>
+      </w:r>
+      <w:r>
+        <w:fldChar w:fldCharType="end"/>
+      </w:r>
       <w:r>
         <w:t xml:space="preserve">. </w:t>
       </w:r>
@@ -3324,7 +3418,7 @@
                     <pic:cNvPicPr/>
                   </pic:nvPicPr>
                   <pic:blipFill rotWithShape="1">
-                    <a:blip r:embed="rId16"/>
+                    <a:blip r:embed="rId10"/>
                     <a:srcRect l="1695" t="2886" r="1752" b="2641"/>
                     <a:stretch/>
                   </pic:blipFill>
@@ -3442,14 +3536,24 @@
         <w:lastRenderedPageBreak/>
         <w:t xml:space="preserve">Figure </w:t>
       </w:r>
-      <w:fldSimple w:instr=" SEQ Figure \* ARABIC ">
-        <w:r>
-          <w:rPr>
-            <w:noProof/>
-          </w:rPr>
-          <w:t>3</w:t>
-        </w:r>
-      </w:fldSimple>
+      <w:r>
+        <w:fldChar w:fldCharType="begin"/>
+      </w:r>
+      <w:r>
+        <w:instrText xml:space="preserve"> SEQ Figure \* ARABIC </w:instrText>
+      </w:r>
+      <w:r>
+        <w:fldChar w:fldCharType="separate"/>
+      </w:r>
+      <w:r>
+        <w:rPr>
+          <w:noProof/>
+        </w:rPr>
+        <w:t>3</w:t>
+      </w:r>
+      <w:r>
+        <w:fldChar w:fldCharType="end"/>
+      </w:r>
       <w:r>
         <w:t xml:space="preserve">. </w:t>
       </w:r>
@@ -3528,7 +3632,7 @@
                     <pic:cNvPicPr/>
                   </pic:nvPicPr>
                   <pic:blipFill>
-                    <a:blip r:embed="rId17">
+                    <a:blip r:embed="rId11">
                       <a:extLst>
                         <a:ext uri="{28A0092B-C50C-407E-A947-70E740481C1C}">
                           <a14:useLocalDpi xmlns:a14="http://schemas.microsoft.com/office/drawing/2010/main" val="0"/>
@@ -3638,7 +3742,7 @@
                     <pic:cNvPicPr/>
                   </pic:nvPicPr>
                   <pic:blipFill>
-                    <a:blip r:embed="rId18"/>
+                    <a:blip r:embed="rId12"/>
                     <a:stretch>
                       <a:fillRect/>
                     </a:stretch>
@@ -3700,7 +3804,7 @@
                           </pic:cNvPicPr>
                         </pic:nvPicPr>
                         <pic:blipFill>
-                          <a:blip r:embed="rId19">
+                          <a:blip r:embed="rId13">
                             <a:extLst>
                               <a:ext uri="{28A0092B-C50C-407E-A947-70E740481C1C}">
                                 <a14:useLocalDpi xmlns:a14="http://schemas.microsoft.com/office/drawing/2010/main" val="0"/>
@@ -3748,14 +3852,24 @@
                               <w:r>
                                 <w:t xml:space="preserve">Screenshot </w:t>
                               </w:r>
-                              <w:fldSimple w:instr=" SEQ Screenshot \* ARABIC ">
-                                <w:r>
-                                  <w:rPr>
-                                    <w:noProof/>
-                                  </w:rPr>
-                                  <w:t>1</w:t>
-                                </w:r>
-                              </w:fldSimple>
+                              <w:r>
+                                <w:fldChar w:fldCharType="begin"/>
+                              </w:r>
+                              <w:r>
+                                <w:instrText xml:space="preserve"> SEQ Screenshot \* ARABIC </w:instrText>
+                              </w:r>
+                              <w:r>
+                                <w:fldChar w:fldCharType="separate"/>
+                              </w:r>
+                              <w:r>
+                                <w:rPr>
+                                  <w:noProof/>
+                                </w:rPr>
+                                <w:t>1</w:t>
+                              </w:r>
+                              <w:r>
+                                <w:fldChar w:fldCharType="end"/>
+                              </w:r>
                               <w:r>
                                 <w:t xml:space="preserve">. </w:t>
                               </w:r>
@@ -3817,13 +3931,13 @@
                   <o:lock v:ext="edit" aspectratio="t"/>
                 </v:shapetype>
                 <v:shape id="Picture 1" o:spid="_x0000_s1027" type="#_x0000_t75" alt="A black background with white text&#10;&#10;AI-generated content may be incorrect." style="position:absolute;top:4640;width:24701;height:11487;visibility:visible;mso-wrap-style:square" o:gfxdata="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">
-                  <v:imagedata r:id="rId20" o:title="A black background with white text&#10;&#10;AI-generated content may be incorrect"/>
+                  <v:imagedata r:id="rId14" o:title="A black background with white text&#10;&#10;AI-generated content may be incorrect"/>
                 </v:shape>
                 <v:shapetype id="_x0000_t202" coordsize="21600,21600" o:spt="202" path="m,l,21600r21600,l21600,xe">
                   <v:stroke joinstyle="miter"/>
                   <v:path gradientshapeok="t" o:connecttype="rect"/>
                 </v:shapetype>
-                <v:shape id="Text Box 1" o:spid="_x0000_s1028" type="#_x0000_t202" style="position:absolute;width:24701;height:4572;visibility:visible;mso-wrap-style:square;v-text-anchor:top" o:gfxdata="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" stroked="f">
+                <v:shape id="_x0000_s1028" type="#_x0000_t202" style="position:absolute;width:24701;height:4572;visibility:visible;mso-wrap-style:square;v-text-anchor:top" o:gfxdata="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" stroked="f">
                   <v:textbox inset="0,0,0,0">
                     <w:txbxContent>
                       <w:p>
@@ -3833,14 +3947,24 @@
                         <w:r>
                           <w:t xml:space="preserve">Screenshot </w:t>
                         </w:r>
-                        <w:fldSimple w:instr=" SEQ Screenshot \* ARABIC ">
-                          <w:r>
-                            <w:rPr>
-                              <w:noProof/>
-                            </w:rPr>
-                            <w:t>1</w:t>
-                          </w:r>
-                        </w:fldSimple>
+                        <w:r>
+                          <w:fldChar w:fldCharType="begin"/>
+                        </w:r>
+                        <w:r>
+                          <w:instrText xml:space="preserve"> SEQ Screenshot \* ARABIC </w:instrText>
+                        </w:r>
+                        <w:r>
+                          <w:fldChar w:fldCharType="separate"/>
+                        </w:r>
+                        <w:r>
+                          <w:rPr>
+                            <w:noProof/>
+                          </w:rPr>
+                          <w:t>1</w:t>
+                        </w:r>
+                        <w:r>
+                          <w:fldChar w:fldCharType="end"/>
+                        </w:r>
                         <w:r>
                           <w:t xml:space="preserve">. </w:t>
                         </w:r>
@@ -3894,7 +4018,7 @@
       <w:pPr>
         <w:pStyle w:val="Heading2"/>
       </w:pPr>
-      <w:bookmarkStart w:id="8" w:name="_Toc189951464"/>
+      <w:bookmarkStart w:id="8" w:name="_Toc190049841"/>
       <w:r>
         <w:t xml:space="preserve">Encoding and </w:t>
       </w:r>
@@ -3981,14 +4105,24 @@
                               <w:r>
                                 <w:t xml:space="preserve">Screenshot </w:t>
                               </w:r>
-                              <w:fldSimple w:instr=" SEQ Screenshot \* ARABIC ">
-                                <w:r>
-                                  <w:rPr>
-                                    <w:noProof/>
-                                  </w:rPr>
-                                  <w:t>2</w:t>
-                                </w:r>
-                              </w:fldSimple>
+                              <w:r>
+                                <w:fldChar w:fldCharType="begin"/>
+                              </w:r>
+                              <w:r>
+                                <w:instrText xml:space="preserve"> SEQ Screenshot \* ARABIC </w:instrText>
+                              </w:r>
+                              <w:r>
+                                <w:fldChar w:fldCharType="separate"/>
+                              </w:r>
+                              <w:r>
+                                <w:rPr>
+                                  <w:noProof/>
+                                </w:rPr>
+                                <w:t>2</w:t>
+                              </w:r>
+                              <w:r>
+                                <w:fldChar w:fldCharType="end"/>
+                              </w:r>
                               <w:r>
                                 <w:t>. Dimensions of the resulting datasets after partitioning.</w:t>
                               </w:r>
@@ -4010,7 +4144,7 @@
                           </pic:cNvPicPr>
                         </pic:nvPicPr>
                         <pic:blipFill>
-                          <a:blip r:embed="rId21">
+                          <a:blip r:embed="rId15">
                             <a:extLst>
                               <a:ext uri="{28A0092B-C50C-407E-A947-70E740481C1C}">
                                 <a14:useLocalDpi xmlns:a14="http://schemas.microsoft.com/office/drawing/2010/main" val="0"/>
@@ -4040,7 +4174,7 @@
           <mc:Fallback>
             <w:pict>
               <v:group w14:anchorId="3816B442" id="Group 4" o:spid="_x0000_s1029" style="position:absolute;left:0;text-align:left;margin-left:-.1pt;margin-top:44.85pt;width:276.2pt;height:63pt;z-index:251660288" coordsize="35077,8001" o:gfxdata="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">
-                <v:shape id="Text Box 1" o:spid="_x0000_s1030" type="#_x0000_t202" style="position:absolute;left:57;width:35020;height:2159;visibility:visible;mso-wrap-style:square;v-text-anchor:top" o:gfxdata="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" stroked="f">
+                <v:shape id="_x0000_s1030" type="#_x0000_t202" style="position:absolute;left:57;width:35020;height:2159;visibility:visible;mso-wrap-style:square;v-text-anchor:top" o:gfxdata="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" stroked="f">
                   <v:textbox inset="0,0,0,0">
                     <w:txbxContent>
                       <w:p>
@@ -4050,14 +4184,24 @@
                         <w:r>
                           <w:t xml:space="preserve">Screenshot </w:t>
                         </w:r>
-                        <w:fldSimple w:instr=" SEQ Screenshot \* ARABIC ">
-                          <w:r>
-                            <w:rPr>
-                              <w:noProof/>
-                            </w:rPr>
-                            <w:t>2</w:t>
-                          </w:r>
-                        </w:fldSimple>
+                        <w:r>
+                          <w:fldChar w:fldCharType="begin"/>
+                        </w:r>
+                        <w:r>
+                          <w:instrText xml:space="preserve"> SEQ Screenshot \* ARABIC </w:instrText>
+                        </w:r>
+                        <w:r>
+                          <w:fldChar w:fldCharType="separate"/>
+                        </w:r>
+                        <w:r>
+                          <w:rPr>
+                            <w:noProof/>
+                          </w:rPr>
+                          <w:t>2</w:t>
+                        </w:r>
+                        <w:r>
+                          <w:fldChar w:fldCharType="end"/>
+                        </w:r>
                         <w:r>
                           <w:t>. Dimensions of the resulting datasets after partitioning.</w:t>
                         </w:r>
@@ -4066,7 +4210,7 @@
                   </v:textbox>
                 </v:shape>
                 <v:shape id="Picture 1" o:spid="_x0000_s1031" type="#_x0000_t75" alt="A black background with white text&#10;&#10;AI-generated content may be incorrect." style="position:absolute;top:2185;width:34791;height:5816;visibility:visible;mso-wrap-style:square" o:gfxdata="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">
-                  <v:imagedata r:id="rId22" o:title="A black background with white text&#10;&#10;AI-generated content may be incorrect"/>
+                  <v:imagedata r:id="rId16" o:title="A black background with white text&#10;&#10;AI-generated content may be incorrect"/>
                 </v:shape>
                 <w10:wrap type="square"/>
               </v:group>
@@ -4136,7 +4280,7 @@
       <w:pPr>
         <w:pStyle w:val="Heading1"/>
       </w:pPr>
-      <w:bookmarkStart w:id="9" w:name="_Toc189951465"/>
+      <w:bookmarkStart w:id="9" w:name="_Toc190049842"/>
       <w:r>
         <w:t>Modeling</w:t>
       </w:r>
@@ -4150,16 +4294,14 @@
         <w:t xml:space="preserve"> comply with the requirements of the assignment we ran </w:t>
       </w:r>
       <w:r>
-        <w:t>3</w:t>
+        <w:t>4</w:t>
       </w:r>
       <w:r>
         <w:t xml:space="preserve"> decision </w:t>
       </w:r>
-      <w:proofErr w:type="gramStart"/>
-      <w:r>
-        <w:t>tree</w:t>
-      </w:r>
-      <w:proofErr w:type="gramEnd"/>
+      <w:r>
+        <w:t>three</w:t>
+      </w:r>
       <w:r>
         <w:t xml:space="preserve"> regression versions as follows:</w:t>
       </w:r>
@@ -4185,19 +4327,22 @@
         </w:numPr>
       </w:pPr>
       <w:r>
-        <w:t xml:space="preserve">Test 2: For conducting the manually pruned decision tree regression with business insights we performed some extra steps: </w:t>
-      </w:r>
-    </w:p>
-    <w:p>
-      <w:pPr>
-        <w:pStyle w:val="ListParagraph"/>
-        <w:numPr>
-          <w:ilvl w:val="1"/>
-          <w:numId w:val="1"/>
-        </w:numPr>
-      </w:pPr>
-      <w:r>
-        <w:t xml:space="preserve">First ran the </w:t>
+        <w:t xml:space="preserve">Test 2: For conducting the manually pruned decision tree </w:t>
+      </w:r>
+      <w:r>
+        <w:t>regression some extra steps were performed</w:t>
+      </w:r>
+      <w:r>
+        <w:t xml:space="preserve">. </w:t>
+      </w:r>
+      <w:r>
+        <w:t>First</w:t>
+      </w:r>
+      <w:r>
+        <w:t>, it was necessary to run a</w:t>
+      </w:r>
+      <w:r>
+        <w:t xml:space="preserve"> </w:t>
       </w:r>
       <w:r>
         <w:t xml:space="preserve">hyperparameter tuning through cross-validation using </w:t>
@@ -4208,141 +4353,35 @@
       </w:r>
       <w:proofErr w:type="spellEnd"/>
       <w:r>
-        <w:t>. This way we obtained the best combination of parameters for pre-pruning the tree.</w:t>
-      </w:r>
-    </w:p>
-    <w:p>
-      <w:pPr>
-        <w:pStyle w:val="ListParagraph"/>
-        <w:numPr>
-          <w:ilvl w:val="1"/>
-          <w:numId w:val="1"/>
-        </w:numPr>
-      </w:pPr>
-      <w:r>
-        <w:t xml:space="preserve">The results obtained allowed a score </w:t>
-      </w:r>
-      <w:r>
-        <w:t>of</w:t>
+        <w:t xml:space="preserve">. This way </w:t>
+      </w:r>
+      <w:r>
+        <w:t xml:space="preserve">it was obtained </w:t>
+      </w:r>
+      <w:r>
+        <w:t>the best combination of parameters for pre-pruning the tree.</w:t>
       </w:r>
       <w:r>
         <w:t xml:space="preserve"> </w:t>
       </w:r>
       <w:r>
-        <w:t>0.09743</w:t>
-      </w:r>
-      <w:r>
-        <w:t xml:space="preserve"> with the </w:t>
-      </w:r>
-      <w:r>
-        <w:t>following parameters:</w:t>
-      </w:r>
-    </w:p>
-    <w:p>
-      <w:pPr>
-        <w:pStyle w:val="ListParagraph"/>
-        <w:numPr>
-          <w:ilvl w:val="2"/>
-          <w:numId w:val="1"/>
-        </w:numPr>
-      </w:pPr>
-      <w:r>
-        <w:t>criterion:</w:t>
-      </w:r>
-      <w:r>
-        <w:t xml:space="preserve"> </w:t>
-      </w:r>
-      <w:r>
-        <w:t>'</w:t>
+        <w:t xml:space="preserve">Hyperparameter tuning is the process of finding the best hyperparameters for a machine learning model to enhance its performance. While it doesn't directly prune the decision tree, it helps identify the ideal combination of hyperparameters like </w:t>
       </w:r>
       <w:proofErr w:type="spellStart"/>
       <w:r>
-        <w:t>poisson</w:t>
+        <w:t>max_depth</w:t>
       </w:r>
       <w:proofErr w:type="spellEnd"/>
       <w:r>
-        <w:t>'</w:t>
-      </w:r>
-    </w:p>
-    <w:p>
-      <w:pPr>
-        <w:pStyle w:val="ListParagraph"/>
-        <w:numPr>
-          <w:ilvl w:val="2"/>
-          <w:numId w:val="1"/>
-        </w:numPr>
-      </w:pPr>
+        <w:t xml:space="preserve">, </w:t>
+      </w:r>
       <w:proofErr w:type="spellStart"/>
       <w:r>
-        <w:t>max_depth</w:t>
+        <w:t>max_features</w:t>
       </w:r>
       <w:proofErr w:type="spellEnd"/>
       <w:r>
-        <w:t>: 5</w:t>
-      </w:r>
-    </w:p>
-    <w:p>
-      <w:pPr>
-        <w:pStyle w:val="ListParagraph"/>
-        <w:numPr>
-          <w:ilvl w:val="2"/>
-          <w:numId w:val="1"/>
-        </w:numPr>
-      </w:pPr>
-      <w:proofErr w:type="spellStart"/>
-      <w:r>
-        <w:t>max_features</w:t>
-      </w:r>
-      <w:proofErr w:type="spellEnd"/>
-      <w:r>
-        <w:t>: sqrt</w:t>
-      </w:r>
-    </w:p>
-    <w:p>
-      <w:pPr>
-        <w:pStyle w:val="ListParagraph"/>
-        <w:numPr>
-          <w:ilvl w:val="2"/>
-          <w:numId w:val="1"/>
-        </w:numPr>
-      </w:pPr>
-      <w:proofErr w:type="spellStart"/>
-      <w:r>
-        <w:t>min_samples_split</w:t>
-      </w:r>
-      <w:proofErr w:type="spellEnd"/>
-      <w:r>
-        <w:t>: 2</w:t>
-      </w:r>
-    </w:p>
-    <w:p>
-      <w:pPr>
-        <w:pStyle w:val="ListParagraph"/>
-        <w:numPr>
-          <w:ilvl w:val="2"/>
-          <w:numId w:val="1"/>
-        </w:numPr>
-      </w:pPr>
-      <w:r>
-        <w:t>splitter: 'best'</w:t>
-      </w:r>
-    </w:p>
-    <w:p>
-      <w:pPr>
-        <w:pStyle w:val="ListParagraph"/>
-        <w:numPr>
-          <w:ilvl w:val="1"/>
-          <w:numId w:val="1"/>
-        </w:numPr>
-      </w:pPr>
-      <w:r>
-        <w:t xml:space="preserve">Then we trained the decision tree regression using the </w:t>
-      </w:r>
-      <w:r>
-        <w:t xml:space="preserve">pruning </w:t>
-      </w:r>
-      <w:r>
-        <w:t>parameters obtained in the step above.</w:t>
+        <w:t>, criterion, and splitter. This indirectly manages the complexity of the decision tree and helps prevent overfitting, making it a type of post-pruning technique</w:t>
       </w:r>
     </w:p>
     <w:p>
@@ -4360,177 +4399,434 @@
         <w:t>Feature-Selected Decision Tree</w:t>
       </w:r>
       <w:r>
-        <w:t>:</w:t>
+        <w:t xml:space="preserve">: For selecting the best features to run the decision tree regression it was applied the </w:t>
+      </w:r>
+      <w:r>
+        <w:t>recursive feature elimination (RFE)</w:t>
+      </w:r>
+      <w:r>
+        <w:t xml:space="preserve"> for 15 features</w:t>
+      </w:r>
+      <w:r>
+        <w:t>.</w:t>
+      </w:r>
+      <w:r>
+        <w:t xml:space="preserve"> Once the algorithm threw its selection of parameters the decision tree was modelled.  </w:t>
+      </w:r>
+    </w:p>
+    <w:p>
+      <w:pPr>
+        <w:pStyle w:val="ListParagraph"/>
+        <w:numPr>
+          <w:ilvl w:val="0"/>
+          <w:numId w:val="1"/>
+        </w:numPr>
+      </w:pPr>
+      <w:r>
+        <w:t xml:space="preserve">Test </w:t>
+      </w:r>
+      <w:r>
+        <w:t>4</w:t>
+      </w:r>
+      <w:r>
+        <w:t xml:space="preserve">: </w:t>
+      </w:r>
+      <w:r>
+        <w:t xml:space="preserve">We added an extra decision tree that uses both the best </w:t>
+      </w:r>
+      <w:proofErr w:type="gramStart"/>
+      <w:r>
+        <w:t>parameters</w:t>
+      </w:r>
+      <w:proofErr w:type="gramEnd"/>
+      <w:r>
+        <w:t xml:space="preserve"> and the</w:t>
       </w:r>
       <w:r>
         <w:t xml:space="preserve"> </w:t>
       </w:r>
       <w:r>
-        <w:t xml:space="preserve">Based on the business information received it was decided not to include in the model the columns </w:t>
-      </w:r>
-      <w:proofErr w:type="spellStart"/>
-      <w:r>
-        <w:rPr>
-          <w:i/>
-          <w:iCs/>
-        </w:rPr>
-        <w:t>DemRegion</w:t>
-      </w:r>
-      <w:proofErr w:type="spellEnd"/>
+        <w:t>features selected on the previous steps.</w:t>
+      </w:r>
+    </w:p>
+    <w:p>
+      <w:pPr>
+        <w:pStyle w:val="Heading1"/>
+      </w:pPr>
+      <w:bookmarkStart w:id="10" w:name="_Toc190049843"/>
+      <w:r>
+        <w:t>Evaluation</w:t>
+      </w:r>
+      <w:bookmarkEnd w:id="10"/>
+    </w:p>
+    <w:p>
+      <w:r>
+        <w:t xml:space="preserve">The modeling was </w:t>
+      </w:r>
+      <w:r>
+        <w:t>run</w:t>
+      </w:r>
+      <w:r>
+        <w:t xml:space="preserve"> 3 times with the same </w:t>
+      </w:r>
+      <w:r>
+        <w:t xml:space="preserve">sample size </w:t>
+      </w:r>
+      <w:r>
+        <w:t xml:space="preserve">for the training, test and validation datasets. </w:t>
+      </w:r>
+      <w:r>
+        <w:t xml:space="preserve">Each </w:t>
+      </w:r>
+      <w:r>
+        <w:t>one of</w:t>
+      </w:r>
+      <w:r>
+        <w:t xml:space="preserve"> the </w:t>
+      </w:r>
+      <w:r>
+        <w:t>occasions the number of features was changed</w:t>
+      </w:r>
       <w:r>
         <w:t xml:space="preserve"> </w:t>
       </w:r>
       <w:r>
-        <w:t xml:space="preserve">and </w:t>
-      </w:r>
-      <w:proofErr w:type="spellStart"/>
-      <w:r>
-        <w:rPr>
-          <w:i/>
-          <w:iCs/>
-        </w:rPr>
-        <w:t>DemCluster</w:t>
-      </w:r>
-      <w:proofErr w:type="spellEnd"/>
-      <w:r>
-        <w:rPr>
-          <w:i/>
-          <w:iCs/>
-        </w:rPr>
+        <w:t xml:space="preserve">from </w:t>
+      </w:r>
+      <w:proofErr w:type="gramStart"/>
+      <w:r>
+        <w:t>20,</w:t>
+      </w:r>
+      <w:proofErr w:type="gramEnd"/>
+      <w:r>
+        <w:t xml:space="preserve"> </w:t>
+      </w:r>
+      <w:r>
+        <w:t xml:space="preserve">to </w:t>
+      </w:r>
+      <w:r>
+        <w:t xml:space="preserve">17 and </w:t>
+      </w:r>
+      <w:r>
+        <w:lastRenderedPageBreak/>
+        <w:t>14</w:t>
+      </w:r>
+      <w:r>
         <w:t>.</w:t>
       </w:r>
       <w:r>
-        <w:t xml:space="preserve"> This </w:t>
-      </w:r>
-      <w:r>
-        <w:t xml:space="preserve">is </w:t>
-      </w:r>
-      <w:r>
-        <w:t>because</w:t>
-      </w:r>
-      <w:r>
         <w:t xml:space="preserve"> </w:t>
       </w:r>
-      <w:proofErr w:type="spellStart"/>
-      <w:r>
-        <w:rPr>
-          <w:i/>
-          <w:iCs/>
-        </w:rPr>
-        <w:t>DemRegion</w:t>
-      </w:r>
-      <w:proofErr w:type="spellEnd"/>
-      <w:r>
-        <w:t xml:space="preserve"> could </w:t>
-      </w:r>
-      <w:r>
-        <w:t xml:space="preserve">lead to collinearity with </w:t>
-      </w:r>
-      <w:proofErr w:type="spellStart"/>
-      <w:r>
-        <w:rPr>
-          <w:i/>
-          <w:iCs/>
-        </w:rPr>
-        <w:t>DemTVRegion</w:t>
-      </w:r>
-      <w:proofErr w:type="spellEnd"/>
-      <w:r>
-        <w:t xml:space="preserve"> given both represent geographical areas in the UK thus their values can </w:t>
-      </w:r>
-      <w:r>
-        <w:t>overlap under for some cases</w:t>
-      </w:r>
-      <w:r>
-        <w:t xml:space="preserve">. </w:t>
-      </w:r>
-      <w:r>
-        <w:t xml:space="preserve">Besides, </w:t>
-      </w:r>
-      <w:proofErr w:type="spellStart"/>
-      <w:r>
-        <w:rPr>
-          <w:i/>
-          <w:iCs/>
-        </w:rPr>
-        <w:t>DemTVReg</w:t>
-      </w:r>
-      <w:proofErr w:type="spellEnd"/>
-      <w:r>
-        <w:t xml:space="preserve"> has more accurate data since the regions are smaller than the ones contemplated in </w:t>
-      </w:r>
-      <w:proofErr w:type="spellStart"/>
-      <w:r>
-        <w:rPr>
-          <w:i/>
-          <w:iCs/>
-        </w:rPr>
-        <w:t>DemReg</w:t>
-      </w:r>
-      <w:proofErr w:type="spellEnd"/>
-      <w:r>
-        <w:t xml:space="preserve">. </w:t>
+      <w:r>
+        <w:t>This resulted in an improvement of the R^2 of the models meaning that the one with the lowest number of features turned to have the highest score (see annex 12).</w:t>
+      </w:r>
+    </w:p>
+    <w:p>
+      <w:r>
+        <w:t xml:space="preserve">By comparing </w:t>
+      </w:r>
+      <w:r>
+        <w:t xml:space="preserve">models 1 &amp; 2 and 3 &amp; 4 suggests that pruning generally improves performance. </w:t>
+      </w:r>
+      <w:r>
+        <w:t xml:space="preserve">In </w:t>
+      </w:r>
+      <w:proofErr w:type="gramStart"/>
+      <w:r>
+        <w:t>fact</w:t>
+      </w:r>
+      <w:proofErr w:type="gramEnd"/>
+      <w:r>
+        <w:t xml:space="preserve"> p</w:t>
+      </w:r>
+      <w:r>
+        <w:t xml:space="preserve">runed trees (2 and 4) tend to have </w:t>
+      </w:r>
+      <w:proofErr w:type="gramStart"/>
+      <w:r>
+        <w:t>lower</w:t>
+      </w:r>
+      <w:proofErr w:type="gramEnd"/>
+      <w:r>
+        <w:t xml:space="preserve"> MSE and higher R^2 compared to their unpruned counterparts. </w:t>
+      </w:r>
+      <w:r>
+        <w:t>Besides, w</w:t>
+      </w:r>
+      <w:r>
+        <w:t xml:space="preserve">hen it comes to </w:t>
+      </w:r>
+      <w:r>
+        <w:t>Recursive Feature Elimination</w:t>
+      </w:r>
+      <w:r>
+        <w:t xml:space="preserve"> (RFE), </w:t>
+      </w:r>
+      <w:r>
+        <w:t xml:space="preserve">those </w:t>
+      </w:r>
+      <w:r>
+        <w:t>model</w:t>
+      </w:r>
+      <w:r>
+        <w:t>s</w:t>
+      </w:r>
+      <w:r>
+        <w:t xml:space="preserve"> </w:t>
+      </w:r>
+      <w:r>
+        <w:t xml:space="preserve">using RFE for feature selection (3 and 4) show mixed results. In some cases, </w:t>
+      </w:r>
+      <w:proofErr w:type="gramStart"/>
+      <w:r>
+        <w:t>RFE</w:t>
+      </w:r>
+      <w:proofErr w:type="gramEnd"/>
+      <w:r>
+        <w:t xml:space="preserve"> seems to improve performance (e.g., Model 4 vs. Model 2 on the Validation set), while in others, it doesn't show clear benefits or even worsens performance (e.g., Model 3 vs. Model 1). </w:t>
+      </w:r>
+    </w:p>
+    <w:p>
+      <w:r>
+        <w:drawing>
+          <wp:anchor distT="0" distB="0" distL="114300" distR="114300" simplePos="0" relativeHeight="251668480" behindDoc="0" locked="0" layoutInCell="1" allowOverlap="1" wp14:anchorId="2E24A81A" wp14:editId="3218E6A6">
+            <wp:simplePos x="0" y="0"/>
+            <wp:positionH relativeFrom="column">
+              <wp:posOffset>5468197</wp:posOffset>
+            </wp:positionH>
+            <wp:positionV relativeFrom="paragraph">
+              <wp:posOffset>995045</wp:posOffset>
+            </wp:positionV>
+            <wp:extent cx="805180" cy="1228725"/>
+            <wp:effectExtent l="0" t="0" r="0" b="9525"/>
+            <wp:wrapSquare wrapText="bothSides"/>
+            <wp:docPr id="815875127" name="Picture 1" descr="A screenshot of a cell phone&#10;&#10;AI-generated content may be incorrect."/>
+            <wp:cNvGraphicFramePr>
+              <a:graphicFrameLocks xmlns:a="http://schemas.openxmlformats.org/drawingml/2006/main" noChangeAspect="1"/>
+            </wp:cNvGraphicFramePr>
+            <a:graphic xmlns:a="http://schemas.openxmlformats.org/drawingml/2006/main">
+              <a:graphicData uri="http://schemas.openxmlformats.org/drawingml/2006/picture">
+                <pic:pic xmlns:pic="http://schemas.openxmlformats.org/drawingml/2006/picture">
+                  <pic:nvPicPr>
+                    <pic:cNvPr id="815875127" name="Picture 1" descr="A screenshot of a cell phone&#10;&#10;AI-generated content may be incorrect."/>
+                    <pic:cNvPicPr/>
+                  </pic:nvPicPr>
+                  <pic:blipFill>
+                    <a:blip r:embed="rId17">
+                      <a:extLst>
+                        <a:ext uri="{28A0092B-C50C-407E-A947-70E740481C1C}">
+                          <a14:useLocalDpi xmlns:a14="http://schemas.microsoft.com/office/drawing/2010/main" val="0"/>
+                        </a:ext>
+                      </a:extLst>
+                    </a:blip>
+                    <a:stretch>
+                      <a:fillRect/>
+                    </a:stretch>
+                  </pic:blipFill>
+                  <pic:spPr>
+                    <a:xfrm>
+                      <a:off x="0" y="0"/>
+                      <a:ext cx="805180" cy="1228725"/>
+                    </a:xfrm>
+                    <a:prstGeom prst="rect">
+                      <a:avLst/>
+                    </a:prstGeom>
+                  </pic:spPr>
+                </pic:pic>
+              </a:graphicData>
+            </a:graphic>
+            <wp14:sizeRelH relativeFrom="margin">
+              <wp14:pctWidth>0</wp14:pctWidth>
+            </wp14:sizeRelH>
+            <wp14:sizeRelV relativeFrom="margin">
+              <wp14:pctHeight>0</wp14:pctHeight>
+            </wp14:sizeRelV>
+          </wp:anchor>
+        </w:drawing>
+      </w:r>
+      <w:r>
+        <w:t xml:space="preserve">Based on </w:t>
+      </w:r>
+      <w:r>
+        <w:t xml:space="preserve">table displayed in </w:t>
+      </w:r>
+      <w:r>
+        <w:t xml:space="preserve">the </w:t>
+      </w:r>
+      <w:r>
+        <w:t>screenshot 3</w:t>
+      </w:r>
+      <w:r>
+        <w:t>, Model 2 (Pruned with Estimated Pruning Parameters) appears to have the best overall performance, with the lowest MSE and highest R^2 on both Test and Validation datasets.</w:t>
+      </w:r>
+      <w:r>
+        <w:t xml:space="preserve"> </w:t>
+      </w:r>
+      <w:r>
+        <w:t>For these reasons it was the choice for predicting the Target Amount</w:t>
+      </w:r>
+      <w:r>
+        <w:t>. The parameters estimated by the model were:</w:t>
       </w:r>
     </w:p>
     <w:p>
       <w:pPr>
         <w:pStyle w:val="ListParagraph"/>
-      </w:pPr>
-      <w:r>
-        <w:lastRenderedPageBreak/>
-        <w:t xml:space="preserve">Regarding the variable </w:t>
+        <w:numPr>
+          <w:ilvl w:val="0"/>
+          <w:numId w:val="3"/>
+        </w:numPr>
+      </w:pPr>
+      <w:r>
+        <w:t>'criterion': 'squared_error'</w:t>
+      </w:r>
+    </w:p>
+    <w:p>
+      <w:pPr>
+        <w:pStyle w:val="ListParagraph"/>
+        <w:numPr>
+          <w:ilvl w:val="0"/>
+          <w:numId w:val="3"/>
+        </w:numPr>
+      </w:pPr>
+      <w:r>
+        <w:t>'</w:t>
       </w:r>
       <w:proofErr w:type="spellStart"/>
       <w:proofErr w:type="gramStart"/>
       <w:r>
-        <w:rPr>
-          <w:i/>
-          <w:iCs/>
-        </w:rPr>
-        <w:t>DemCluster</w:t>
+        <w:t>max</w:t>
+      </w:r>
+      <w:proofErr w:type="gramEnd"/>
+      <w:r>
+        <w:t>_depth</w:t>
       </w:r>
       <w:proofErr w:type="spellEnd"/>
+      <w:r>
+        <w:t>': 5</w:t>
+      </w:r>
+    </w:p>
+    <w:p>
+      <w:pPr>
+        <w:pStyle w:val="ListParagraph"/>
+        <w:numPr>
+          <w:ilvl w:val="0"/>
+          <w:numId w:val="3"/>
+        </w:numPr>
+      </w:pPr>
+      <w:r>
+        <w:t>'</w:t>
+      </w:r>
+      <w:proofErr w:type="spellStart"/>
+      <w:proofErr w:type="gramStart"/>
+      <w:r>
+        <w:t>max</w:t>
+      </w:r>
       <w:proofErr w:type="gramEnd"/>
       <w:r>
-        <w:t xml:space="preserve"> on the other hand there is </w:t>
-      </w:r>
-      <w:r>
-        <w:t>not</w:t>
-      </w:r>
-      <w:r>
-        <w:t xml:space="preserve"> enough information in the dictionary received to assess its </w:t>
-      </w:r>
-      <w:r>
-        <w:t>feasibility,</w:t>
-      </w:r>
-      <w:r>
-        <w:t xml:space="preserve"> for that reason it was also left out of the model.</w:t>
-      </w:r>
-    </w:p>
-    <w:p>
-      <w:pPr>
-        <w:pStyle w:val="Heading1"/>
-      </w:pPr>
-      <w:bookmarkStart w:id="10" w:name="_Toc189951466"/>
-      <w:r>
-        <w:t>Evaluation</w:t>
-      </w:r>
-      <w:bookmarkEnd w:id="10"/>
-    </w:p>
-    <w:p>
-      <w:pPr>
-        <w:pStyle w:val="Heading1"/>
-      </w:pPr>
-      <w:bookmarkStart w:id="11" w:name="_Toc189951467"/>
-      <w:r>
-        <w:t>Deployment</w:t>
-      </w:r>
-      <w:bookmarkEnd w:id="11"/>
-    </w:p>
-    <w:p>
-      <w:pPr>
+        <w:t>_features</w:t>
+      </w:r>
+      <w:proofErr w:type="spellEnd"/>
+      <w:r>
+        <w:t>': 'log2'</w:t>
+      </w:r>
+    </w:p>
+    <w:p>
+      <w:pPr>
+        <w:pStyle w:val="ListParagraph"/>
+        <w:numPr>
+          <w:ilvl w:val="0"/>
+          <w:numId w:val="3"/>
+        </w:numPr>
+      </w:pPr>
+      <w:r>
+        <w:t>'</w:t>
+      </w:r>
+      <w:proofErr w:type="spellStart"/>
+      <w:proofErr w:type="gramStart"/>
+      <w:r>
+        <w:t>min</w:t>
+      </w:r>
+      <w:proofErr w:type="gramEnd"/>
+      <w:r>
+        <w:t>_samples_split</w:t>
+      </w:r>
+      <w:proofErr w:type="spellEnd"/>
+      <w:r>
+        <w:t>': 2</w:t>
+      </w:r>
+    </w:p>
+    <w:p>
+      <w:pPr>
+        <w:pStyle w:val="ListParagraph"/>
+        <w:numPr>
+          <w:ilvl w:val="0"/>
+          <w:numId w:val="3"/>
+        </w:numPr>
+      </w:pPr>
+      <w:r>
+        <w:t>'splitter': 'best'</w:t>
+      </w:r>
+    </w:p>
+    <w:p>
+      <w:pPr>
+        <w:pStyle w:val="Caption"/>
+        <w:keepNext/>
+        <w:jc w:val="center"/>
+      </w:pPr>
+      <w:r>
+        <w:t xml:space="preserve">Screenshot </w:t>
+      </w:r>
+      <w:r>
+        <w:fldChar w:fldCharType="begin"/>
+      </w:r>
+      <w:r>
+        <w:instrText xml:space="preserve"> SEQ Screenshot \* ARABIC </w:instrText>
+      </w:r>
+      <w:r>
+        <w:fldChar w:fldCharType="separate"/>
+      </w:r>
+      <w:r>
+        <w:rPr>
+          <w:noProof/>
+        </w:rPr>
+        <w:t>3</w:t>
+      </w:r>
+      <w:r>
+        <w:fldChar w:fldCharType="end"/>
+      </w:r>
+      <w:r>
+        <w:t xml:space="preserve">. </w:t>
+      </w:r>
+      <w:proofErr w:type="gramStart"/>
+      <w:r>
+        <w:t>Outputs</w:t>
+      </w:r>
+      <w:proofErr w:type="gramEnd"/>
+      <w:r>
+        <w:t xml:space="preserve"> of the model</w:t>
+      </w:r>
+      <w:r>
+        <w:t>s</w:t>
+      </w:r>
+      <w:r>
+        <w:t xml:space="preserve"> </w:t>
+      </w:r>
+      <w:r>
+        <w:t>3 the one with the best performance</w:t>
+      </w:r>
+      <w:r>
+        <w:t>.</w:t>
+      </w:r>
+      <w:r>
+        <w:t xml:space="preserve"> </w:t>
+      </w:r>
+    </w:p>
+    <w:p>
+      <w:pPr>
+        <w:jc w:val="center"/>
         <w:sectPr>
-          <w:footerReference w:type="default" r:id="rId23"/>
+          <w:footerReference w:type="default" r:id="rId18"/>
           <w:pgSz w:w="12240" w:h="15840" w:code="1"/>
           <w:pgMar w:top="1440" w:right="1080" w:bottom="1440" w:left="1080" w:header="720" w:footer="720" w:gutter="0"/>
           <w:pgNumType w:start="1"/>
@@ -4538,32 +4834,437 @@
           <w:docGrid w:linePitch="360"/>
         </w:sectPr>
       </w:pPr>
+      <w:r>
+        <w:drawing>
+          <wp:inline distT="0" distB="0" distL="0" distR="0" wp14:anchorId="5E4508DF" wp14:editId="50F9B8BF">
+            <wp:extent cx="5877683" cy="2963333"/>
+            <wp:effectExtent l="0" t="0" r="0" b="8890"/>
+            <wp:docPr id="1740380961" name="Picture 1"/>
+            <wp:cNvGraphicFramePr>
+              <a:graphicFrameLocks xmlns:a="http://schemas.openxmlformats.org/drawingml/2006/main" noChangeAspect="1"/>
+            </wp:cNvGraphicFramePr>
+            <a:graphic xmlns:a="http://schemas.openxmlformats.org/drawingml/2006/main">
+              <a:graphicData uri="http://schemas.openxmlformats.org/drawingml/2006/picture">
+                <pic:pic xmlns:pic="http://schemas.openxmlformats.org/drawingml/2006/picture">
+                  <pic:nvPicPr>
+                    <pic:cNvPr id="1740380961" name=""/>
+                    <pic:cNvPicPr/>
+                  </pic:nvPicPr>
+                  <pic:blipFill>
+                    <a:blip r:embed="rId19"/>
+                    <a:stretch>
+                      <a:fillRect/>
+                    </a:stretch>
+                  </pic:blipFill>
+                  <pic:spPr>
+                    <a:xfrm>
+                      <a:off x="0" y="0"/>
+                      <a:ext cx="5968513" cy="3009127"/>
+                    </a:xfrm>
+                    <a:prstGeom prst="rect">
+                      <a:avLst/>
+                    </a:prstGeom>
+                  </pic:spPr>
+                </pic:pic>
+              </a:graphicData>
+            </a:graphic>
+          </wp:inline>
+        </w:drawing>
+      </w:r>
+      <w:r>
+        <w:t>.</w:t>
+      </w:r>
+      <w:r>
+        <w:rPr>
+          <w:noProof/>
+        </w:rPr>
+        <w:t xml:space="preserve"> </w:t>
+      </w:r>
+    </w:p>
+    <w:p>
+      <w:pPr>
+        <w:pStyle w:val="Heading1"/>
+        <w:sectPr>
+          <w:pgSz w:w="15840" w:h="12240" w:orient="landscape" w:code="1"/>
+          <w:pgMar w:top="1080" w:right="1440" w:bottom="900" w:left="1440" w:header="720" w:footer="720" w:gutter="0"/>
+          <w:cols w:space="720"/>
+          <w:docGrid w:linePitch="360"/>
+        </w:sectPr>
+      </w:pPr>
+      <w:bookmarkStart w:id="11" w:name="_Toc190049844"/>
+      <w:r>
+        <w:rPr>
+          <w:noProof/>
+        </w:rPr>
+        <w:lastRenderedPageBreak/>
+        <mc:AlternateContent>
+          <mc:Choice Requires="wps">
+            <w:drawing>
+              <wp:anchor distT="0" distB="0" distL="114300" distR="114300" simplePos="0" relativeHeight="251667456" behindDoc="0" locked="0" layoutInCell="1" allowOverlap="1" wp14:anchorId="3797522C" wp14:editId="709592C3">
+                <wp:simplePos x="0" y="0"/>
+                <wp:positionH relativeFrom="margin">
+                  <wp:posOffset>2262717</wp:posOffset>
+                </wp:positionH>
+                <wp:positionV relativeFrom="paragraph">
+                  <wp:posOffset>332316</wp:posOffset>
+                </wp:positionV>
+                <wp:extent cx="6353810" cy="205105"/>
+                <wp:effectExtent l="0" t="0" r="8890" b="4445"/>
+                <wp:wrapSquare wrapText="bothSides"/>
+                <wp:docPr id="1681489042" name="Text Box 1"/>
+                <wp:cNvGraphicFramePr/>
+                <a:graphic xmlns:a="http://schemas.openxmlformats.org/drawingml/2006/main">
+                  <a:graphicData uri="http://schemas.microsoft.com/office/word/2010/wordprocessingShape">
+                    <wps:wsp>
+                      <wps:cNvSpPr txBox="1"/>
+                      <wps:spPr>
+                        <a:xfrm>
+                          <a:off x="0" y="0"/>
+                          <a:ext cx="6353810" cy="205105"/>
+                        </a:xfrm>
+                        <a:prstGeom prst="rect">
+                          <a:avLst/>
+                        </a:prstGeom>
+                        <a:solidFill>
+                          <a:prstClr val="white"/>
+                        </a:solidFill>
+                        <a:ln>
+                          <a:noFill/>
+                        </a:ln>
+                      </wps:spPr>
+                      <wps:txbx>
+                        <w:txbxContent>
+                          <w:p>
+                            <w:pPr>
+                              <w:pStyle w:val="Caption"/>
+                            </w:pPr>
+                            <w:r>
+                              <w:t xml:space="preserve">Figure </w:t>
+                            </w:r>
+                            <w:r>
+                              <w:fldChar w:fldCharType="begin"/>
+                            </w:r>
+                            <w:r>
+                              <w:instrText xml:space="preserve"> SEQ Figure \* ARABIC </w:instrText>
+                            </w:r>
+                            <w:r>
+                              <w:fldChar w:fldCharType="separate"/>
+                            </w:r>
+                            <w:r>
+                              <w:rPr>
+                                <w:noProof/>
+                              </w:rPr>
+                              <w:t>4</w:t>
+                            </w:r>
+                            <w:r>
+                              <w:fldChar w:fldCharType="end"/>
+                            </w:r>
+                            <w:r>
+                              <w:t xml:space="preserve">. Prediction of Target Amount with a Decision Tree Regression from the dataset provided for </w:t>
+                            </w:r>
+                            <w:proofErr w:type="gramStart"/>
+                            <w:r>
+                              <w:t>Scoring</w:t>
+                            </w:r>
+                            <w:r>
+                              <w:rPr>
+                                <w:noProof/>
+                              </w:rPr>
+                              <w:t xml:space="preserve">  (</w:t>
+                            </w:r>
+                            <w:proofErr w:type="gramEnd"/>
+                            <w:r>
+                              <w:rPr>
+                                <w:noProof/>
+                              </w:rPr>
+                              <w:t>5 new cases)</w:t>
+                            </w:r>
+                          </w:p>
+                        </w:txbxContent>
+                      </wps:txbx>
+                      <wps:bodyPr rot="0" spcFirstLastPara="0" vertOverflow="overflow" horzOverflow="overflow" vert="horz" wrap="square" lIns="0" tIns="0" rIns="0" bIns="0" numCol="1" spcCol="0" rtlCol="0" fromWordArt="0" anchor="t" anchorCtr="0" forceAA="0" compatLnSpc="1">
+                        <a:prstTxWarp prst="textNoShape">
+                          <a:avLst/>
+                        </a:prstTxWarp>
+                        <a:noAutofit/>
+                      </wps:bodyPr>
+                    </wps:wsp>
+                  </a:graphicData>
+                </a:graphic>
+                <wp14:sizeRelH relativeFrom="margin">
+                  <wp14:pctWidth>0</wp14:pctWidth>
+                </wp14:sizeRelH>
+                <wp14:sizeRelV relativeFrom="margin">
+                  <wp14:pctHeight>0</wp14:pctHeight>
+                </wp14:sizeRelV>
+              </wp:anchor>
+            </w:drawing>
+          </mc:Choice>
+          <mc:Fallback>
+            <w:pict>
+              <v:shape w14:anchorId="3797522C" id="Text Box 1" o:spid="_x0000_s1032" type="#_x0000_t202" style="position:absolute;left:0;text-align:left;margin-left:178.15pt;margin-top:26.15pt;width:500.3pt;height:16.15pt;z-index:251667456;visibility:visible;mso-wrap-style:square;mso-width-percent:0;mso-height-percent:0;mso-wrap-distance-left:9pt;mso-wrap-distance-top:0;mso-wrap-distance-right:9pt;mso-wrap-distance-bottom:0;mso-position-horizontal:absolute;mso-position-horizontal-relative:margin;mso-position-vertical:absolute;mso-position-vertical-relative:text;mso-width-percent:0;mso-height-percent:0;mso-width-relative:margin;mso-height-relative:margin;v-text-anchor:top" o:gfxdata="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" stroked="f">
+                <v:textbox inset="0,0,0,0">
+                  <w:txbxContent>
+                    <w:p>
+                      <w:pPr>
+                        <w:pStyle w:val="Caption"/>
+                      </w:pPr>
+                      <w:r>
+                        <w:t xml:space="preserve">Figure </w:t>
+                      </w:r>
+                      <w:r>
+                        <w:fldChar w:fldCharType="begin"/>
+                      </w:r>
+                      <w:r>
+                        <w:instrText xml:space="preserve"> SEQ Figure \* ARABIC </w:instrText>
+                      </w:r>
+                      <w:r>
+                        <w:fldChar w:fldCharType="separate"/>
+                      </w:r>
+                      <w:r>
+                        <w:rPr>
+                          <w:noProof/>
+                        </w:rPr>
+                        <w:t>4</w:t>
+                      </w:r>
+                      <w:r>
+                        <w:fldChar w:fldCharType="end"/>
+                      </w:r>
+                      <w:r>
+                        <w:t xml:space="preserve">. Prediction of Target Amount with a Decision Tree Regression from the dataset provided for </w:t>
+                      </w:r>
+                      <w:proofErr w:type="gramStart"/>
+                      <w:r>
+                        <w:t>Scoring</w:t>
+                      </w:r>
+                      <w:r>
+                        <w:rPr>
+                          <w:noProof/>
+                        </w:rPr>
+                        <w:t xml:space="preserve">  (</w:t>
+                      </w:r>
+                      <w:proofErr w:type="gramEnd"/>
+                      <w:r>
+                        <w:rPr>
+                          <w:noProof/>
+                        </w:rPr>
+                        <w:t>5 new cases)</w:t>
+                      </w:r>
+                    </w:p>
+                  </w:txbxContent>
+                </v:textbox>
+                <w10:wrap type="square" anchorx="margin"/>
+              </v:shape>
+            </w:pict>
+          </mc:Fallback>
+        </mc:AlternateContent>
+      </w:r>
+      <w:r>
+        <w:drawing>
+          <wp:anchor distT="0" distB="0" distL="114300" distR="114300" simplePos="0" relativeHeight="251665408" behindDoc="0" locked="0" layoutInCell="1" allowOverlap="1" wp14:anchorId="491F76AF" wp14:editId="7D6A0E08">
+            <wp:simplePos x="0" y="0"/>
+            <wp:positionH relativeFrom="margin">
+              <wp:posOffset>-311150</wp:posOffset>
+            </wp:positionH>
+            <wp:positionV relativeFrom="paragraph">
+              <wp:posOffset>490220</wp:posOffset>
+            </wp:positionV>
+            <wp:extent cx="9164955" cy="5210175"/>
+            <wp:effectExtent l="0" t="0" r="0" b="9525"/>
+            <wp:wrapSquare wrapText="bothSides"/>
+            <wp:docPr id="408675128" name="Picture 1" descr="A diagram of a diagram&#10;&#10;AI-generated content may be incorrect."/>
+            <wp:cNvGraphicFramePr>
+              <a:graphicFrameLocks xmlns:a="http://schemas.openxmlformats.org/drawingml/2006/main" noChangeAspect="1"/>
+            </wp:cNvGraphicFramePr>
+            <a:graphic xmlns:a="http://schemas.openxmlformats.org/drawingml/2006/main">
+              <a:graphicData uri="http://schemas.openxmlformats.org/drawingml/2006/picture">
+                <pic:pic xmlns:pic="http://schemas.openxmlformats.org/drawingml/2006/picture">
+                  <pic:nvPicPr>
+                    <pic:cNvPr id="408675128" name="Picture 1" descr="A diagram of a diagram&#10;&#10;AI-generated content may be incorrect."/>
+                    <pic:cNvPicPr/>
+                  </pic:nvPicPr>
+                  <pic:blipFill rotWithShape="1">
+                    <a:blip r:embed="rId20">
+                      <a:extLst>
+                        <a:ext uri="{28A0092B-C50C-407E-A947-70E740481C1C}">
+                          <a14:useLocalDpi xmlns:a14="http://schemas.microsoft.com/office/drawing/2010/main" val="0"/>
+                        </a:ext>
+                      </a:extLst>
+                    </a:blip>
+                    <a:srcRect l="8048" t="13018" r="5734" b="13443"/>
+                    <a:stretch/>
+                  </pic:blipFill>
+                  <pic:spPr bwMode="auto">
+                    <a:xfrm>
+                      <a:off x="0" y="0"/>
+                      <a:ext cx="9164955" cy="5210175"/>
+                    </a:xfrm>
+                    <a:prstGeom prst="rect">
+                      <a:avLst/>
+                    </a:prstGeom>
+                    <a:ln>
+                      <a:noFill/>
+                    </a:ln>
+                    <a:extLst>
+                      <a:ext uri="{53640926-AAD7-44D8-BBD7-CCE9431645EC}">
+                        <a14:shadowObscured xmlns:a14="http://schemas.microsoft.com/office/drawing/2010/main"/>
+                      </a:ext>
+                    </a:extLst>
+                  </pic:spPr>
+                </pic:pic>
+              </a:graphicData>
+            </a:graphic>
+            <wp14:sizeRelH relativeFrom="margin">
+              <wp14:pctWidth>0</wp14:pctWidth>
+            </wp14:sizeRelH>
+            <wp14:sizeRelV relativeFrom="margin">
+              <wp14:pctHeight>0</wp14:pctHeight>
+            </wp14:sizeRelV>
+          </wp:anchor>
+        </w:drawing>
+      </w:r>
+      <w:r>
+        <w:t>Scoring</w:t>
+      </w:r>
+      <w:bookmarkEnd w:id="11"/>
+    </w:p>
+    <w:p>
+      <w:pPr>
+        <w:pStyle w:val="Heading1"/>
+      </w:pPr>
+      <w:bookmarkStart w:id="12" w:name="_Toc190049845"/>
+      <w:r>
+        <w:lastRenderedPageBreak/>
+        <w:t>Reporting</w:t>
+      </w:r>
+      <w:bookmarkEnd w:id="12"/>
+    </w:p>
+    <w:p>
+      <w:r>
+        <w:t>The decision tree regression model reveals key insights into customer spending behavior, enabling the company to craft targeted organic product promotions. Affluence level (</w:t>
+      </w:r>
       <w:proofErr w:type="spellStart"/>
       <w:r>
-        <w:t>sdfgsdgsdfgsgdsgsgdg</w:t>
+        <w:t>DemAffl</w:t>
       </w:r>
       <w:proofErr w:type="spellEnd"/>
+      <w:r>
+        <w:t>) is the most influential predictor, with higher-affluence individuals (&gt;18.5) displaying significantly greater spending. Among these, younger customers (</w:t>
+      </w:r>
+      <w:proofErr w:type="spellStart"/>
+      <w:r>
+        <w:t>DemAge</w:t>
+      </w:r>
+      <w:proofErr w:type="spellEnd"/>
+      <w:r>
+        <w:t xml:space="preserve"> ≤ 32.5) in the North and </w:t>
+      </w:r>
+      <w:proofErr w:type="gramStart"/>
+      <w:r>
+        <w:t>South West</w:t>
+      </w:r>
+      <w:proofErr w:type="gramEnd"/>
+      <w:r>
+        <w:t xml:space="preserve"> regions exhibit the highest spending potential, reaching values above 1,200–1,500. This segment should be targeted </w:t>
+      </w:r>
+      <w:proofErr w:type="gramStart"/>
+      <w:r>
+        <w:t>with</w:t>
+      </w:r>
+      <w:proofErr w:type="gramEnd"/>
+      <w:r>
+        <w:t xml:space="preserve"> premium organic products, personalized offers, and exclusive membership benefits. Additionally, customers with a Silver or Platinum loyalty class tend to spend more, indicating that upgrading more customers into these tiers could boost organic product sales.</w:t>
+      </w:r>
+    </w:p>
+    <w:p>
+      <w:r>
+        <w:t>For lower-affluence customers (</w:t>
+      </w:r>
+      <w:proofErr w:type="spellStart"/>
+      <w:r>
+        <w:t>DemAffl</w:t>
+      </w:r>
+      <w:proofErr w:type="spellEnd"/>
+      <w:r>
+        <w:t xml:space="preserve"> ≤ 18.5), spending varies significantly by region and gender. Males with low promotional spending (&lt;490.01) and residing in certain clusters (e.g., North Scotland TV region) show minimal engagement, with spending dropping close to 0. This segment may not be an immediate priority for organic promotions but could be gradually introduced through budget-friendly organic options. Conversely, females in the </w:t>
+      </w:r>
+      <w:proofErr w:type="gramStart"/>
+      <w:r>
+        <w:t>South East</w:t>
+      </w:r>
+      <w:proofErr w:type="gramEnd"/>
+      <w:r>
+        <w:t xml:space="preserve"> region, particularly under age 39.5, exhibit moderate spending potential (72–118). This group could be encouraged to shift towards organic products with educational campaigns and targeted discounts.</w:t>
+      </w:r>
+    </w:p>
+    <w:p>
+      <w:r>
+        <w:t>Promotional spending history (</w:t>
+      </w:r>
+      <w:proofErr w:type="spellStart"/>
+      <w:r>
+        <w:t>PromSpend</w:t>
+      </w:r>
+      <w:proofErr w:type="spellEnd"/>
+      <w:r>
+        <w:t xml:space="preserve">) also plays a crucial role, particularly for high-value customers. Those with </w:t>
+      </w:r>
+      <w:proofErr w:type="spellStart"/>
+      <w:r>
+        <w:t>PromSpend</w:t>
+      </w:r>
+      <w:proofErr w:type="spellEnd"/>
+      <w:r>
+        <w:t xml:space="preserve"> &gt; 2018.90 and residing in London TV regions spend significantly more (~38.42), making them strong candidates for digital ad campaigns and premium product promotions. However, even within high-affluence groups, there is variation. Older customers (</w:t>
+      </w:r>
+      <w:proofErr w:type="spellStart"/>
+      <w:r>
+        <w:t>DemAge</w:t>
+      </w:r>
+      <w:proofErr w:type="spellEnd"/>
+      <w:r>
+        <w:t xml:space="preserve"> &gt; 39.5) exhibit slightly lower spending unless they have Platinum status or higher engagement time (</w:t>
+      </w:r>
+      <w:proofErr w:type="spellStart"/>
+      <w:r>
+        <w:t>PromTime</w:t>
+      </w:r>
+      <w:proofErr w:type="spellEnd"/>
+      <w:r>
+        <w:t xml:space="preserve"> &gt; 6.5). To maximize engagement from this segment, time-sensitive discounts and high-value product bundles can be introduced.</w:t>
+      </w:r>
+    </w:p>
+    <w:p>
+      <w:r>
+        <w:t xml:space="preserve">Overall, the company should prioritize high-affluence, younger consumers in key regions, particularly those with existing promotional spending habits and loyalty status. Lower-affluence groups require different strategies—affordable organic product lines, regional promotions, and </w:t>
+      </w:r>
+      <w:r>
+        <w:lastRenderedPageBreak/>
+        <w:t>gradual upselling tactics. Aligning organic product marketing with these insights will help maximize revenue and improve conversion rates.</w:t>
+      </w:r>
     </w:p>
     <w:p>
       <w:pPr>
         <w:pStyle w:val="Heading1"/>
       </w:pPr>
-      <w:bookmarkStart w:id="12" w:name="_Toc189951468"/>
-      <w:r>
-        <w:lastRenderedPageBreak/>
+      <w:bookmarkStart w:id="13" w:name="_Toc190049846"/>
+      <w:r>
         <w:t>Annex</w:t>
       </w:r>
-      <w:bookmarkEnd w:id="12"/>
+      <w:r>
+        <w:t>es</w:t>
+      </w:r>
+      <w:bookmarkEnd w:id="13"/>
     </w:p>
     <w:p>
       <w:pPr>
         <w:pStyle w:val="Heading2"/>
       </w:pPr>
-      <w:bookmarkStart w:id="13" w:name="_Toc189951469"/>
+      <w:bookmarkStart w:id="14" w:name="_Toc190049847"/>
       <w:r>
         <w:t>Annex 1</w:t>
       </w:r>
-      <w:bookmarkEnd w:id="13"/>
+      <w:bookmarkEnd w:id="14"/>
     </w:p>
     <w:p>
       <w:r>
@@ -4596,7 +5297,7 @@
                     <pic:cNvPicPr/>
                   </pic:nvPicPr>
                   <pic:blipFill>
-                    <a:blip r:embed="rId24"/>
+                    <a:blip r:embed="rId21"/>
                     <a:stretch>
                       <a:fillRect/>
                     </a:stretch>
@@ -4621,11 +5322,11 @@
       <w:pPr>
         <w:pStyle w:val="Heading2"/>
       </w:pPr>
-      <w:bookmarkStart w:id="14" w:name="_Toc189951470"/>
+      <w:bookmarkStart w:id="15" w:name="_Toc190049848"/>
       <w:r>
         <w:t>Annex 2</w:t>
       </w:r>
-      <w:bookmarkEnd w:id="14"/>
+      <w:bookmarkEnd w:id="15"/>
     </w:p>
     <w:p>
       <w:r>
@@ -4659,7 +5360,7 @@
                     <pic:cNvPicPr/>
                   </pic:nvPicPr>
                   <pic:blipFill>
-                    <a:blip r:embed="rId25"/>
+                    <a:blip r:embed="rId22"/>
                     <a:stretch>
                       <a:fillRect/>
                     </a:stretch>
@@ -4687,11 +5388,11 @@
           <w:rFonts w:eastAsiaTheme="minorHAnsi"/>
         </w:rPr>
       </w:pPr>
-      <w:bookmarkStart w:id="15" w:name="_Toc189951471"/>
+      <w:bookmarkStart w:id="16" w:name="_Toc190049849"/>
       <w:r>
         <w:t>Annex 3</w:t>
       </w:r>
-      <w:bookmarkEnd w:id="15"/>
+      <w:bookmarkEnd w:id="16"/>
     </w:p>
     <w:p>
       <w:r>
@@ -4724,7 +5425,7 @@
                     <pic:cNvPicPr/>
                   </pic:nvPicPr>
                   <pic:blipFill>
-                    <a:blip r:embed="rId26"/>
+                    <a:blip r:embed="rId23"/>
                     <a:stretch>
                       <a:fillRect/>
                     </a:stretch>
@@ -4749,11 +5450,11 @@
       <w:pPr>
         <w:pStyle w:val="Heading2"/>
       </w:pPr>
-      <w:bookmarkStart w:id="16" w:name="_Toc189951472"/>
+      <w:bookmarkStart w:id="17" w:name="_Toc190049850"/>
       <w:r>
         <w:t>Annex 4</w:t>
       </w:r>
-      <w:bookmarkEnd w:id="16"/>
+      <w:bookmarkEnd w:id="17"/>
     </w:p>
     <w:p>
       <w:r>
@@ -4789,7 +5490,7 @@
                     <pic:cNvPicPr/>
                   </pic:nvPicPr>
                   <pic:blipFill>
-                    <a:blip r:embed="rId27"/>
+                    <a:blip r:embed="rId24"/>
                     <a:stretch>
                       <a:fillRect/>
                     </a:stretch>
@@ -4814,11 +5515,11 @@
       <w:pPr>
         <w:pStyle w:val="Heading2"/>
       </w:pPr>
-      <w:bookmarkStart w:id="17" w:name="_Toc189951473"/>
+      <w:bookmarkStart w:id="18" w:name="_Toc190049851"/>
       <w:r>
         <w:t>Annex 5</w:t>
       </w:r>
-      <w:bookmarkEnd w:id="17"/>
+      <w:bookmarkEnd w:id="18"/>
     </w:p>
     <w:p>
       <w:r>
@@ -4851,7 +5552,7 @@
                     <pic:cNvPicPr/>
                   </pic:nvPicPr>
                   <pic:blipFill>
-                    <a:blip r:embed="rId28"/>
+                    <a:blip r:embed="rId25"/>
                     <a:stretch>
                       <a:fillRect/>
                     </a:stretch>
@@ -4876,14 +5577,14 @@
       <w:pPr>
         <w:pStyle w:val="Heading2"/>
       </w:pPr>
-      <w:bookmarkStart w:id="18" w:name="_Toc189951474"/>
+      <w:bookmarkStart w:id="19" w:name="_Toc190049852"/>
       <w:r>
         <w:t xml:space="preserve">Annex </w:t>
       </w:r>
       <w:r>
         <w:t>6</w:t>
       </w:r>
-      <w:bookmarkEnd w:id="18"/>
+      <w:bookmarkEnd w:id="19"/>
     </w:p>
     <w:p>
       <w:r>
@@ -4917,7 +5618,7 @@
                     <pic:cNvPicPr/>
                   </pic:nvPicPr>
                   <pic:blipFill>
-                    <a:blip r:embed="rId29"/>
+                    <a:blip r:embed="rId26"/>
                     <a:stretch>
                       <a:fillRect/>
                     </a:stretch>
@@ -4942,11 +5643,11 @@
       <w:pPr>
         <w:pStyle w:val="Heading2"/>
       </w:pPr>
-      <w:bookmarkStart w:id="19" w:name="_Toc189951475"/>
+      <w:bookmarkStart w:id="20" w:name="_Toc190049853"/>
       <w:r>
         <w:t>Annex 7</w:t>
       </w:r>
-      <w:bookmarkEnd w:id="19"/>
+      <w:bookmarkEnd w:id="20"/>
     </w:p>
     <w:p>
       <w:r>
@@ -4979,7 +5680,7 @@
                     <pic:cNvPicPr/>
                   </pic:nvPicPr>
                   <pic:blipFill>
-                    <a:blip r:embed="rId30"/>
+                    <a:blip r:embed="rId27"/>
                     <a:stretch>
                       <a:fillRect/>
                     </a:stretch>
@@ -5004,11 +5705,11 @@
       <w:pPr>
         <w:pStyle w:val="Heading2"/>
       </w:pPr>
-      <w:bookmarkStart w:id="20" w:name="_Toc189951476"/>
+      <w:bookmarkStart w:id="21" w:name="_Toc190049854"/>
       <w:r>
         <w:t>Annex 8</w:t>
       </w:r>
-      <w:bookmarkEnd w:id="20"/>
+      <w:bookmarkEnd w:id="21"/>
     </w:p>
     <w:p>
       <w:r>
@@ -5044,7 +5745,7 @@
                     <pic:cNvPicPr/>
                   </pic:nvPicPr>
                   <pic:blipFill>
-                    <a:blip r:embed="rId31"/>
+                    <a:blip r:embed="rId28"/>
                     <a:stretch>
                       <a:fillRect/>
                     </a:stretch>
@@ -5069,11 +5770,11 @@
       <w:pPr>
         <w:pStyle w:val="Heading2"/>
       </w:pPr>
-      <w:bookmarkStart w:id="21" w:name="_Toc189951477"/>
+      <w:bookmarkStart w:id="22" w:name="_Toc190049855"/>
       <w:r>
         <w:t>Annex 9</w:t>
       </w:r>
-      <w:bookmarkEnd w:id="21"/>
+      <w:bookmarkEnd w:id="22"/>
     </w:p>
     <w:p>
       <w:r>
@@ -5106,7 +5807,7 @@
                     <pic:cNvPicPr/>
                   </pic:nvPicPr>
                   <pic:blipFill>
-                    <a:blip r:embed="rId32"/>
+                    <a:blip r:embed="rId29"/>
                     <a:stretch>
                       <a:fillRect/>
                     </a:stretch>
@@ -5131,14 +5832,14 @@
       <w:pPr>
         <w:pStyle w:val="Heading2"/>
       </w:pPr>
-      <w:bookmarkStart w:id="22" w:name="_Toc189951478"/>
+      <w:bookmarkStart w:id="23" w:name="_Toc190049856"/>
       <w:r>
         <w:t>Annex</w:t>
       </w:r>
       <w:r>
         <w:t xml:space="preserve"> 10</w:t>
       </w:r>
-      <w:bookmarkEnd w:id="22"/>
+      <w:bookmarkEnd w:id="23"/>
     </w:p>
     <w:p>
       <w:r>
@@ -5172,7 +5873,7 @@
                     <pic:cNvPicPr/>
                   </pic:nvPicPr>
                   <pic:blipFill>
-                    <a:blip r:embed="rId33"/>
+                    <a:blip r:embed="rId30"/>
                     <a:stretch>
                       <a:fillRect/>
                     </a:stretch>
@@ -5197,11 +5898,11 @@
       <w:pPr>
         <w:pStyle w:val="Heading2"/>
       </w:pPr>
-      <w:bookmarkStart w:id="23" w:name="_Toc189951479"/>
+      <w:bookmarkStart w:id="24" w:name="_Toc190049857"/>
       <w:r>
         <w:t>Annex 11</w:t>
       </w:r>
-      <w:bookmarkEnd w:id="23"/>
+      <w:bookmarkEnd w:id="24"/>
       <w:r>
         <w:t xml:space="preserve"> </w:t>
       </w:r>
@@ -5233,7 +5934,7 @@
                     <pic:cNvPicPr/>
                   </pic:nvPicPr>
                   <pic:blipFill>
-                    <a:blip r:embed="rId34"/>
+                    <a:blip r:embed="rId31"/>
                     <a:stretch>
                       <a:fillRect/>
                     </a:stretch>
@@ -5260,15 +5961,6 @@
       </w:r>
     </w:p>
     <w:p>
-      <w:pPr>
-        <w:sectPr>
-          <w:pgSz w:w="12240" w:h="15840" w:code="1"/>
-          <w:pgMar w:top="1440" w:right="1080" w:bottom="1440" w:left="1080" w:header="720" w:footer="720" w:gutter="0"/>
-          <w:pgNumType w:start="1"/>
-          <w:cols w:space="720"/>
-          <w:docGrid w:linePitch="360"/>
-        </w:sectPr>
-      </w:pPr>
       <w:r>
         <w:rPr>
           <w:noProof/>
@@ -5289,7 +5981,7 @@
                     <pic:cNvPicPr/>
                   </pic:nvPicPr>
                   <pic:blipFill>
-                    <a:blip r:embed="rId35"/>
+                    <a:blip r:embed="rId32"/>
                     <a:stretch>
                       <a:fillRect/>
                     </a:stretch>
@@ -5332,7 +6024,7 @@
                     <pic:cNvPicPr/>
                   </pic:nvPicPr>
                   <pic:blipFill>
-                    <a:blip r:embed="rId36"/>
+                    <a:blip r:embed="rId33"/>
                     <a:stretch>
                       <a:fillRect/>
                     </a:stretch>
@@ -5375,7 +6067,7 @@
                     <pic:cNvPicPr/>
                   </pic:nvPicPr>
                   <pic:blipFill>
-                    <a:blip r:embed="rId37"/>
+                    <a:blip r:embed="rId34"/>
                     <a:stretch>
                       <a:fillRect/>
                     </a:stretch>
@@ -5396,32 +6088,49 @@
         </w:drawing>
       </w:r>
     </w:p>
+    <w:p/>
+    <w:p/>
     <w:p>
       <w:pPr>
         <w:pStyle w:val="Heading2"/>
       </w:pPr>
-      <w:bookmarkStart w:id="24" w:name="_Toc189951480"/>
+      <w:bookmarkStart w:id="25" w:name="_Toc190049858"/>
       <w:r>
         <w:lastRenderedPageBreak/>
         <w:t>Annex 12</w:t>
       </w:r>
-      <w:bookmarkEnd w:id="24"/>
-    </w:p>
-    <w:p>
-      <w:r>
-        <w:t>Unpruned decision tree</w:t>
-      </w:r>
-    </w:p>
-    <w:p>
-      <w:r>
-        <w:rPr>
-          <w:noProof/>
-        </w:rPr>
+      <w:bookmarkEnd w:id="25"/>
+    </w:p>
+    <w:p>
+      <w:r>
+        <w:t xml:space="preserve">Outputs of the three models tested. </w:t>
+      </w:r>
+      <w:r>
+        <w:t>Notice the difference between the number of features</w:t>
+      </w:r>
+      <w:r>
+        <w:t>:</w:t>
+      </w:r>
+      <w:r>
+        <w:t xml:space="preserve"> 20, 17 and </w:t>
+      </w:r>
+      <w:r>
+        <w:t>14, that also improve the performance</w:t>
+      </w:r>
+      <w:r>
+        <w:t>.</w:t>
+      </w:r>
+    </w:p>
+    <w:p>
+      <w:pPr>
+        <w:jc w:val="center"/>
+      </w:pPr>
+      <w:r>
         <w:drawing>
-          <wp:inline distT="0" distB="0" distL="0" distR="0" wp14:anchorId="14C1CFC1" wp14:editId="705B76A5">
-            <wp:extent cx="7682948" cy="5117915"/>
-            <wp:effectExtent l="0" t="0" r="0" b="6985"/>
-            <wp:docPr id="561334942" name="Picture 1"/>
+          <wp:inline distT="0" distB="0" distL="0" distR="0" wp14:anchorId="5C65CB1A" wp14:editId="3EDBEFB0">
+            <wp:extent cx="4374658" cy="2225216"/>
+            <wp:effectExtent l="0" t="0" r="6985" b="3810"/>
+            <wp:docPr id="995291201" name="Picture 1" descr="A screen shot of a computer&#10;&#10;AI-generated content may be incorrect."/>
             <wp:cNvGraphicFramePr>
               <a:graphicFrameLocks xmlns:a="http://schemas.openxmlformats.org/drawingml/2006/main" noChangeAspect="1"/>
             </wp:cNvGraphicFramePr>
@@ -5429,18 +6138,18 @@
               <a:graphicData uri="http://schemas.openxmlformats.org/drawingml/2006/picture">
                 <pic:pic xmlns:pic="http://schemas.openxmlformats.org/drawingml/2006/picture">
                   <pic:nvPicPr>
-                    <pic:cNvPr id="561334942" name=""/>
+                    <pic:cNvPr id="899049512" name="Picture 1" descr="A screen shot of a computer&#10;&#10;AI-generated content may be incorrect."/>
                     <pic:cNvPicPr/>
                   </pic:nvPicPr>
                   <pic:blipFill rotWithShape="1">
-                    <a:blip r:embed="rId38"/>
-                    <a:srcRect l="10715" t="10017" r="6987" b="7750"/>
+                    <a:blip r:embed="rId35"/>
+                    <a:srcRect r="12449"/>
                     <a:stretch/>
                   </pic:blipFill>
                   <pic:spPr bwMode="auto">
                     <a:xfrm>
                       <a:off x="0" y="0"/>
-                      <a:ext cx="7703222" cy="5131420"/>
+                      <a:ext cx="4450931" cy="2264013"/>
                     </a:xfrm>
                     <a:prstGeom prst="rect">
                       <a:avLst/>
@@ -5462,13 +6171,110 @@
       </w:r>
     </w:p>
     <w:p>
-      <w:r>
-        <w:t xml:space="preserve">  </w:t>
-      </w:r>
+      <w:pPr>
+        <w:jc w:val="center"/>
+      </w:pPr>
+      <w:r>
+        <w:drawing>
+          <wp:inline distT="0" distB="0" distL="0" distR="0" wp14:anchorId="1837FB51" wp14:editId="7D5B60E1">
+            <wp:extent cx="4381721" cy="2254971"/>
+            <wp:effectExtent l="0" t="0" r="0" b="0"/>
+            <wp:docPr id="1350041822" name="Picture 1"/>
+            <wp:cNvGraphicFramePr>
+              <a:graphicFrameLocks xmlns:a="http://schemas.openxmlformats.org/drawingml/2006/main" noChangeAspect="1"/>
+            </wp:cNvGraphicFramePr>
+            <a:graphic xmlns:a="http://schemas.openxmlformats.org/drawingml/2006/main">
+              <a:graphicData uri="http://schemas.openxmlformats.org/drawingml/2006/picture">
+                <pic:pic xmlns:pic="http://schemas.openxmlformats.org/drawingml/2006/picture">
+                  <pic:nvPicPr>
+                    <pic:cNvPr id="1743504029" name=""/>
+                    <pic:cNvPicPr/>
+                  </pic:nvPicPr>
+                  <pic:blipFill rotWithShape="1">
+                    <a:blip r:embed="rId36"/>
+                    <a:srcRect r="935"/>
+                    <a:stretch/>
+                  </pic:blipFill>
+                  <pic:spPr bwMode="auto">
+                    <a:xfrm>
+                      <a:off x="0" y="0"/>
+                      <a:ext cx="4475121" cy="2303037"/>
+                    </a:xfrm>
+                    <a:prstGeom prst="rect">
+                      <a:avLst/>
+                    </a:prstGeom>
+                    <a:ln>
+                      <a:noFill/>
+                    </a:ln>
+                    <a:extLst>
+                      <a:ext uri="{53640926-AAD7-44D8-BBD7-CCE9431645EC}">
+                        <a14:shadowObscured xmlns:a14="http://schemas.microsoft.com/office/drawing/2010/main"/>
+                      </a:ext>
+                    </a:extLst>
+                  </pic:spPr>
+                </pic:pic>
+              </a:graphicData>
+            </a:graphic>
+          </wp:inline>
+        </w:drawing>
+      </w:r>
+    </w:p>
+    <w:p>
+      <w:pPr>
+        <w:jc w:val="center"/>
+      </w:pPr>
+      <w:r>
+        <w:drawing>
+          <wp:inline distT="0" distB="0" distL="0" distR="0" wp14:anchorId="44557163" wp14:editId="7B01BFE7">
+            <wp:extent cx="4445101" cy="2241073"/>
+            <wp:effectExtent l="0" t="0" r="0" b="6985"/>
+            <wp:docPr id="156567979" name="Picture 1"/>
+            <wp:cNvGraphicFramePr>
+              <a:graphicFrameLocks xmlns:a="http://schemas.openxmlformats.org/drawingml/2006/main" noChangeAspect="1"/>
+            </wp:cNvGraphicFramePr>
+            <a:graphic xmlns:a="http://schemas.openxmlformats.org/drawingml/2006/main">
+              <a:graphicData uri="http://schemas.openxmlformats.org/drawingml/2006/picture">
+                <pic:pic xmlns:pic="http://schemas.openxmlformats.org/drawingml/2006/picture">
+                  <pic:nvPicPr>
+                    <pic:cNvPr id="1740380961" name=""/>
+                    <pic:cNvPicPr/>
+                  </pic:nvPicPr>
+                  <pic:blipFill>
+                    <a:blip r:embed="rId19"/>
+                    <a:stretch>
+                      <a:fillRect/>
+                    </a:stretch>
+                  </pic:blipFill>
+                  <pic:spPr>
+                    <a:xfrm>
+                      <a:off x="0" y="0"/>
+                      <a:ext cx="4546943" cy="2292419"/>
+                    </a:xfrm>
+                    <a:prstGeom prst="rect">
+                      <a:avLst/>
+                    </a:prstGeom>
+                  </pic:spPr>
+                </pic:pic>
+              </a:graphicData>
+            </a:graphic>
+          </wp:inline>
+        </w:drawing>
+      </w:r>
+    </w:p>
+    <w:p>
+      <w:pPr>
+        <w:spacing w:line="278" w:lineRule="auto"/>
+        <w:jc w:val="left"/>
+      </w:pPr>
+    </w:p>
+    <w:p>
+      <w:pPr>
+        <w:jc w:val="center"/>
+      </w:pPr>
     </w:p>
     <w:sectPr>
-      <w:pgSz w:w="15840" w:h="12240" w:orient="landscape" w:code="1"/>
-      <w:pgMar w:top="1080" w:right="1440" w:bottom="1080" w:left="1440" w:header="720" w:footer="720" w:gutter="0"/>
+      <w:pgSz w:w="12240" w:h="15840" w:code="1"/>
+      <w:pgMar w:top="1440" w:right="1080" w:bottom="1440" w:left="1080" w:header="720" w:footer="720" w:gutter="0"/>
       <w:cols w:space="720"/>
       <w:docGrid w:linePitch="360"/>
     </w:sectPr>
@@ -5502,36 +6308,6 @@
 </file>
 
 <file path=word/footer1.xml><?xml version="1.0" encoding="utf-8"?>
-<w:ftr xmlns:wpc="http://schemas.microsoft.com/office/word/2010/wordprocessingCanvas" xmlns:cx="http://schemas.microsoft.com/office/drawing/2014/chartex" xmlns:cx1="http://schemas.microsoft.com/office/drawing/2015/9/8/chartex" xmlns:cx2="http://schemas.microsoft.com/office/drawing/2015/10/21/chartex" xmlns:cx3="http://schemas.microsoft.com/office/drawing/2016/5/9/chartex" xmlns:cx4="http://schemas.microsoft.com/office/drawing/2016/5/10/chartex" xmlns:cx5="http://schemas.microsoft.com/office/drawing/2016/5/11/chartex" xmlns:cx6="http://schemas.microsoft.com/office/drawing/2016/5/12/chartex" xmlns:cx7="http://schemas.microsoft.com/office/drawing/2016/5/13/chartex" xmlns:cx8="http://schemas.microsoft.com/office/drawing/2016/5/14/chartex" xmlns:mc="http://schemas.openxmlformats.org/markup-compatibility/2006" xmlns:aink="http://schemas.microsoft.com/office/drawing/2016/ink" xmlns:am3d="http://schemas.microsoft.com/office/drawing/2017/model3d" xmlns:o="urn:schemas-microsoft-com:office:office" xmlns:oel="http://schemas.microsoft.com/office/2019/extlst" xmlns:r="http://schemas.openxmlformats.org/officeDocument/2006/relationships" xmlns:m="http://schemas.openxmlformats.org/officeDocument/2006/math" xmlns:v="urn:schemas-microsoft-com:vml" xmlns:wp14="http://schemas.microsoft.com/office/word/2010/wordprocessingDrawing" xmlns:wp="http://schemas.openxmlformats.org/drawingml/2006/wordprocessingDrawing" xmlns:w10="urn:schemas-microsoft-com:office:word" xmlns:w="http://schemas.openxmlformats.org/wordprocessingml/2006/main" xmlns:w14="http://schemas.microsoft.com/office/word/2010/wordml" xmlns:w15="http://schemas.microsoft.com/office/word/2012/wordml" xmlns:w16cex="http://schemas.microsoft.com/office/word/2018/wordml/cex" xmlns:w16cid="http://schemas.microsoft.com/office/word/2016/wordml/cid" xmlns:w16="http://schemas.microsoft.com/office/word/2018/wordml" xmlns:w16du="http://schemas.microsoft.com/office/word/2023/wordml/word16du" xmlns:w16sdtdh="http://schemas.microsoft.com/office/word/2020/wordml/sdtdatahash" xmlns:w16sdtfl="http://schemas.microsoft.com/office/word/2024/wordml/sdtformatlock" xmlns:w16se="http://schemas.microsoft.com/office/word/2015/wordml/symex" xmlns:wpg="http://schemas.microsoft.com/office/word/2010/wordprocessingGroup" xmlns:wpi="http://schemas.microsoft.com/office/word/2010/wordprocessingInk" xmlns:wne="http://schemas.microsoft.com/office/word/2006/wordml" xmlns:wps="http://schemas.microsoft.com/office/word/2010/wordprocessingShape" mc:Ignorable="w14 w15 w16se w16cid w16 w16cex w16sdtdh w16sdtfl w16du wp14">
-  <w:p>
-    <w:pPr>
-      <w:pStyle w:val="Footer"/>
-    </w:pPr>
-  </w:p>
-</w:ftr>
-</file>
-
-<file path=word/footer2.xml><?xml version="1.0" encoding="utf-8"?>
-<w:ftr xmlns:wpc="http://schemas.microsoft.com/office/word/2010/wordprocessingCanvas" xmlns:cx="http://schemas.microsoft.com/office/drawing/2014/chartex" xmlns:cx1="http://schemas.microsoft.com/office/drawing/2015/9/8/chartex" xmlns:cx2="http://schemas.microsoft.com/office/drawing/2015/10/21/chartex" xmlns:cx3="http://schemas.microsoft.com/office/drawing/2016/5/9/chartex" xmlns:cx4="http://schemas.microsoft.com/office/drawing/2016/5/10/chartex" xmlns:cx5="http://schemas.microsoft.com/office/drawing/2016/5/11/chartex" xmlns:cx6="http://schemas.microsoft.com/office/drawing/2016/5/12/chartex" xmlns:cx7="http://schemas.microsoft.com/office/drawing/2016/5/13/chartex" xmlns:cx8="http://schemas.microsoft.com/office/drawing/2016/5/14/chartex" xmlns:mc="http://schemas.openxmlformats.org/markup-compatibility/2006" xmlns:aink="http://schemas.microsoft.com/office/drawing/2016/ink" xmlns:am3d="http://schemas.microsoft.com/office/drawing/2017/model3d" xmlns:o="urn:schemas-microsoft-com:office:office" xmlns:oel="http://schemas.microsoft.com/office/2019/extlst" xmlns:r="http://schemas.openxmlformats.org/officeDocument/2006/relationships" xmlns:m="http://schemas.openxmlformats.org/officeDocument/2006/math" xmlns:v="urn:schemas-microsoft-com:vml" xmlns:wp14="http://schemas.microsoft.com/office/word/2010/wordprocessingDrawing" xmlns:wp="http://schemas.openxmlformats.org/drawingml/2006/wordprocessingDrawing" xmlns:w10="urn:schemas-microsoft-com:office:word" xmlns:w="http://schemas.openxmlformats.org/wordprocessingml/2006/main" xmlns:w14="http://schemas.microsoft.com/office/word/2010/wordml" xmlns:w15="http://schemas.microsoft.com/office/word/2012/wordml" xmlns:w16cex="http://schemas.microsoft.com/office/word/2018/wordml/cex" xmlns:w16cid="http://schemas.microsoft.com/office/word/2016/wordml/cid" xmlns:w16="http://schemas.microsoft.com/office/word/2018/wordml" xmlns:w16du="http://schemas.microsoft.com/office/word/2023/wordml/word16du" xmlns:w16sdtdh="http://schemas.microsoft.com/office/word/2020/wordml/sdtdatahash" xmlns:w16sdtfl="http://schemas.microsoft.com/office/word/2024/wordml/sdtformatlock" xmlns:w16se="http://schemas.microsoft.com/office/word/2015/wordml/symex" xmlns:wpg="http://schemas.microsoft.com/office/word/2010/wordprocessingGroup" xmlns:wpi="http://schemas.microsoft.com/office/word/2010/wordprocessingInk" xmlns:wne="http://schemas.microsoft.com/office/word/2006/wordml" xmlns:wps="http://schemas.microsoft.com/office/word/2010/wordprocessingShape" mc:Ignorable="w14 w15 w16se w16cid w16 w16cex w16sdtdh w16sdtfl w16du wp14">
-  <w:p>
-    <w:pPr>
-      <w:pStyle w:val="Footer"/>
-    </w:pPr>
-  </w:p>
-</w:ftr>
-</file>
-
-<file path=word/footer3.xml><?xml version="1.0" encoding="utf-8"?>
-<w:ftr xmlns:wpc="http://schemas.microsoft.com/office/word/2010/wordprocessingCanvas" xmlns:cx="http://schemas.microsoft.com/office/drawing/2014/chartex" xmlns:cx1="http://schemas.microsoft.com/office/drawing/2015/9/8/chartex" xmlns:cx2="http://schemas.microsoft.com/office/drawing/2015/10/21/chartex" xmlns:cx3="http://schemas.microsoft.com/office/drawing/2016/5/9/chartex" xmlns:cx4="http://schemas.microsoft.com/office/drawing/2016/5/10/chartex" xmlns:cx5="http://schemas.microsoft.com/office/drawing/2016/5/11/chartex" xmlns:cx6="http://schemas.microsoft.com/office/drawing/2016/5/12/chartex" xmlns:cx7="http://schemas.microsoft.com/office/drawing/2016/5/13/chartex" xmlns:cx8="http://schemas.microsoft.com/office/drawing/2016/5/14/chartex" xmlns:mc="http://schemas.openxmlformats.org/markup-compatibility/2006" xmlns:aink="http://schemas.microsoft.com/office/drawing/2016/ink" xmlns:am3d="http://schemas.microsoft.com/office/drawing/2017/model3d" xmlns:o="urn:schemas-microsoft-com:office:office" xmlns:oel="http://schemas.microsoft.com/office/2019/extlst" xmlns:r="http://schemas.openxmlformats.org/officeDocument/2006/relationships" xmlns:m="http://schemas.openxmlformats.org/officeDocument/2006/math" xmlns:v="urn:schemas-microsoft-com:vml" xmlns:wp14="http://schemas.microsoft.com/office/word/2010/wordprocessingDrawing" xmlns:wp="http://schemas.openxmlformats.org/drawingml/2006/wordprocessingDrawing" xmlns:w10="urn:schemas-microsoft-com:office:word" xmlns:w="http://schemas.openxmlformats.org/wordprocessingml/2006/main" xmlns:w14="http://schemas.microsoft.com/office/word/2010/wordml" xmlns:w15="http://schemas.microsoft.com/office/word/2012/wordml" xmlns:w16cex="http://schemas.microsoft.com/office/word/2018/wordml/cex" xmlns:w16cid="http://schemas.microsoft.com/office/word/2016/wordml/cid" xmlns:w16="http://schemas.microsoft.com/office/word/2018/wordml" xmlns:w16du="http://schemas.microsoft.com/office/word/2023/wordml/word16du" xmlns:w16sdtdh="http://schemas.microsoft.com/office/word/2020/wordml/sdtdatahash" xmlns:w16sdtfl="http://schemas.microsoft.com/office/word/2024/wordml/sdtformatlock" xmlns:w16se="http://schemas.microsoft.com/office/word/2015/wordml/symex" xmlns:wpg="http://schemas.microsoft.com/office/word/2010/wordprocessingGroup" xmlns:wpi="http://schemas.microsoft.com/office/word/2010/wordprocessingInk" xmlns:wne="http://schemas.microsoft.com/office/word/2006/wordml" xmlns:wps="http://schemas.microsoft.com/office/word/2010/wordprocessingShape" mc:Ignorable="w14 w15 w16se w16cid w16 w16cex w16sdtdh w16sdtfl w16du wp14">
-  <w:p>
-    <w:pPr>
-      <w:pStyle w:val="Footer"/>
-    </w:pPr>
-  </w:p>
-</w:ftr>
-</file>
-
-<file path=word/footer4.xml><?xml version="1.0" encoding="utf-8"?>
 <w:ftr xmlns:wpc="http://schemas.microsoft.com/office/word/2010/wordprocessingCanvas" xmlns:cx="http://schemas.microsoft.com/office/drawing/2014/chartex" xmlns:cx1="http://schemas.microsoft.com/office/drawing/2015/9/8/chartex" xmlns:cx2="http://schemas.microsoft.com/office/drawing/2015/10/21/chartex" xmlns:cx3="http://schemas.microsoft.com/office/drawing/2016/5/9/chartex" xmlns:cx4="http://schemas.microsoft.com/office/drawing/2016/5/10/chartex" xmlns:cx5="http://schemas.microsoft.com/office/drawing/2016/5/11/chartex" xmlns:cx6="http://schemas.microsoft.com/office/drawing/2016/5/12/chartex" xmlns:cx7="http://schemas.microsoft.com/office/drawing/2016/5/13/chartex" xmlns:cx8="http://schemas.microsoft.com/office/drawing/2016/5/14/chartex" xmlns:mc="http://schemas.openxmlformats.org/markup-compatibility/2006" xmlns:aink="http://schemas.microsoft.com/office/drawing/2016/ink" xmlns:am3d="http://schemas.microsoft.com/office/drawing/2017/model3d" xmlns:o="urn:schemas-microsoft-com:office:office" xmlns:oel="http://schemas.microsoft.com/office/2019/extlst" xmlns:r="http://schemas.openxmlformats.org/officeDocument/2006/relationships" xmlns:m="http://schemas.openxmlformats.org/officeDocument/2006/math" xmlns:v="urn:schemas-microsoft-com:vml" xmlns:wp14="http://schemas.microsoft.com/office/word/2010/wordprocessingDrawing" xmlns:wp="http://schemas.openxmlformats.org/drawingml/2006/wordprocessingDrawing" xmlns:w10="urn:schemas-microsoft-com:office:word" xmlns:w="http://schemas.openxmlformats.org/wordprocessingml/2006/main" xmlns:w14="http://schemas.microsoft.com/office/word/2010/wordml" xmlns:w15="http://schemas.microsoft.com/office/word/2012/wordml" xmlns:w16cex="http://schemas.microsoft.com/office/word/2018/wordml/cex" xmlns:w16cid="http://schemas.microsoft.com/office/word/2016/wordml/cid" xmlns:w16="http://schemas.microsoft.com/office/word/2018/wordml" xmlns:w16du="http://schemas.microsoft.com/office/word/2023/wordml/word16du" xmlns:w16sdtdh="http://schemas.microsoft.com/office/word/2020/wordml/sdtdatahash" xmlns:w16sdtfl="http://schemas.microsoft.com/office/word/2024/wordml/sdtformatlock" xmlns:w16se="http://schemas.microsoft.com/office/word/2015/wordml/symex" xmlns:wpg="http://schemas.microsoft.com/office/word/2010/wordprocessingGroup" xmlns:wpi="http://schemas.microsoft.com/office/word/2010/wordprocessingInk" xmlns:wne="http://schemas.microsoft.com/office/word/2006/wordml" xmlns:wps="http://schemas.microsoft.com/office/word/2010/wordprocessingShape" mc:Ignorable="w14 w15 w16se w16cid w16 w16cex w16sdtdh w16sdtfl w16du wp14">
   <w:sdt>
     <w:sdtPr>
@@ -5609,39 +6385,123 @@
 </w:footnotes>
 </file>
 
-<file path=word/header1.xml><?xml version="1.0" encoding="utf-8"?>
-<w:hdr xmlns:wpc="http://schemas.microsoft.com/office/word/2010/wordprocessingCanvas" xmlns:cx="http://schemas.microsoft.com/office/drawing/2014/chartex" xmlns:cx1="http://schemas.microsoft.com/office/drawing/2015/9/8/chartex" xmlns:cx2="http://schemas.microsoft.com/office/drawing/2015/10/21/chartex" xmlns:cx3="http://schemas.microsoft.com/office/drawing/2016/5/9/chartex" xmlns:cx4="http://schemas.microsoft.com/office/drawing/2016/5/10/chartex" xmlns:cx5="http://schemas.microsoft.com/office/drawing/2016/5/11/chartex" xmlns:cx6="http://schemas.microsoft.com/office/drawing/2016/5/12/chartex" xmlns:cx7="http://schemas.microsoft.com/office/drawing/2016/5/13/chartex" xmlns:cx8="http://schemas.microsoft.com/office/drawing/2016/5/14/chartex" xmlns:mc="http://schemas.openxmlformats.org/markup-compatibility/2006" xmlns:aink="http://schemas.microsoft.com/office/drawing/2016/ink" xmlns:am3d="http://schemas.microsoft.com/office/drawing/2017/model3d" xmlns:o="urn:schemas-microsoft-com:office:office" xmlns:oel="http://schemas.microsoft.com/office/2019/extlst" xmlns:r="http://schemas.openxmlformats.org/officeDocument/2006/relationships" xmlns:m="http://schemas.openxmlformats.org/officeDocument/2006/math" xmlns:v="urn:schemas-microsoft-com:vml" xmlns:wp14="http://schemas.microsoft.com/office/word/2010/wordprocessingDrawing" xmlns:wp="http://schemas.openxmlformats.org/drawingml/2006/wordprocessingDrawing" xmlns:w10="urn:schemas-microsoft-com:office:word" xmlns:w="http://schemas.openxmlformats.org/wordprocessingml/2006/main" xmlns:w14="http://schemas.microsoft.com/office/word/2010/wordml" xmlns:w15="http://schemas.microsoft.com/office/word/2012/wordml" xmlns:w16cex="http://schemas.microsoft.com/office/word/2018/wordml/cex" xmlns:w16cid="http://schemas.microsoft.com/office/word/2016/wordml/cid" xmlns:w16="http://schemas.microsoft.com/office/word/2018/wordml" xmlns:w16du="http://schemas.microsoft.com/office/word/2023/wordml/word16du" xmlns:w16sdtdh="http://schemas.microsoft.com/office/word/2020/wordml/sdtdatahash" xmlns:w16sdtfl="http://schemas.microsoft.com/office/word/2024/wordml/sdtformatlock" xmlns:w16se="http://schemas.microsoft.com/office/word/2015/wordml/symex" xmlns:wpg="http://schemas.microsoft.com/office/word/2010/wordprocessingGroup" xmlns:wpi="http://schemas.microsoft.com/office/word/2010/wordprocessingInk" xmlns:wne="http://schemas.microsoft.com/office/word/2006/wordml" xmlns:wps="http://schemas.microsoft.com/office/word/2010/wordprocessingShape" mc:Ignorable="w14 w15 w16se w16cid w16 w16cex w16sdtdh w16sdtfl w16du wp14">
-  <w:p>
-    <w:pPr>
-      <w:pStyle w:val="Header"/>
-    </w:pPr>
-  </w:p>
-</w:hdr>
-</file>
-
-<file path=word/header2.xml><?xml version="1.0" encoding="utf-8"?>
-<w:hdr xmlns:wpc="http://schemas.microsoft.com/office/word/2010/wordprocessingCanvas" xmlns:cx="http://schemas.microsoft.com/office/drawing/2014/chartex" xmlns:cx1="http://schemas.microsoft.com/office/drawing/2015/9/8/chartex" xmlns:cx2="http://schemas.microsoft.com/office/drawing/2015/10/21/chartex" xmlns:cx3="http://schemas.microsoft.com/office/drawing/2016/5/9/chartex" xmlns:cx4="http://schemas.microsoft.com/office/drawing/2016/5/10/chartex" xmlns:cx5="http://schemas.microsoft.com/office/drawing/2016/5/11/chartex" xmlns:cx6="http://schemas.microsoft.com/office/drawing/2016/5/12/chartex" xmlns:cx7="http://schemas.microsoft.com/office/drawing/2016/5/13/chartex" xmlns:cx8="http://schemas.microsoft.com/office/drawing/2016/5/14/chartex" xmlns:mc="http://schemas.openxmlformats.org/markup-compatibility/2006" xmlns:aink="http://schemas.microsoft.com/office/drawing/2016/ink" xmlns:am3d="http://schemas.microsoft.com/office/drawing/2017/model3d" xmlns:o="urn:schemas-microsoft-com:office:office" xmlns:oel="http://schemas.microsoft.com/office/2019/extlst" xmlns:r="http://schemas.openxmlformats.org/officeDocument/2006/relationships" xmlns:m="http://schemas.openxmlformats.org/officeDocument/2006/math" xmlns:v="urn:schemas-microsoft-com:vml" xmlns:wp14="http://schemas.microsoft.com/office/word/2010/wordprocessingDrawing" xmlns:wp="http://schemas.openxmlformats.org/drawingml/2006/wordprocessingDrawing" xmlns:w10="urn:schemas-microsoft-com:office:word" xmlns:w="http://schemas.openxmlformats.org/wordprocessingml/2006/main" xmlns:w14="http://schemas.microsoft.com/office/word/2010/wordml" xmlns:w15="http://schemas.microsoft.com/office/word/2012/wordml" xmlns:w16cex="http://schemas.microsoft.com/office/word/2018/wordml/cex" xmlns:w16cid="http://schemas.microsoft.com/office/word/2016/wordml/cid" xmlns:w16="http://schemas.microsoft.com/office/word/2018/wordml" xmlns:w16du="http://schemas.microsoft.com/office/word/2023/wordml/word16du" xmlns:w16sdtdh="http://schemas.microsoft.com/office/word/2020/wordml/sdtdatahash" xmlns:w16sdtfl="http://schemas.microsoft.com/office/word/2024/wordml/sdtformatlock" xmlns:w16se="http://schemas.microsoft.com/office/word/2015/wordml/symex" xmlns:wpg="http://schemas.microsoft.com/office/word/2010/wordprocessingGroup" xmlns:wpi="http://schemas.microsoft.com/office/word/2010/wordprocessingInk" xmlns:wne="http://schemas.microsoft.com/office/word/2006/wordml" xmlns:wps="http://schemas.microsoft.com/office/word/2010/wordprocessingShape" mc:Ignorable="w14 w15 w16se w16cid w16 w16cex w16sdtdh w16sdtfl w16du wp14">
-  <w:p>
-    <w:pPr>
-      <w:pStyle w:val="Header"/>
-    </w:pPr>
-  </w:p>
-</w:hdr>
-</file>
-
-<file path=word/header3.xml><?xml version="1.0" encoding="utf-8"?>
-<w:hdr xmlns:wpc="http://schemas.microsoft.com/office/word/2010/wordprocessingCanvas" xmlns:cx="http://schemas.microsoft.com/office/drawing/2014/chartex" xmlns:cx1="http://schemas.microsoft.com/office/drawing/2015/9/8/chartex" xmlns:cx2="http://schemas.microsoft.com/office/drawing/2015/10/21/chartex" xmlns:cx3="http://schemas.microsoft.com/office/drawing/2016/5/9/chartex" xmlns:cx4="http://schemas.microsoft.com/office/drawing/2016/5/10/chartex" xmlns:cx5="http://schemas.microsoft.com/office/drawing/2016/5/11/chartex" xmlns:cx6="http://schemas.microsoft.com/office/drawing/2016/5/12/chartex" xmlns:cx7="http://schemas.microsoft.com/office/drawing/2016/5/13/chartex" xmlns:cx8="http://schemas.microsoft.com/office/drawing/2016/5/14/chartex" xmlns:mc="http://schemas.openxmlformats.org/markup-compatibility/2006" xmlns:aink="http://schemas.microsoft.com/office/drawing/2016/ink" xmlns:am3d="http://schemas.microsoft.com/office/drawing/2017/model3d" xmlns:o="urn:schemas-microsoft-com:office:office" xmlns:oel="http://schemas.microsoft.com/office/2019/extlst" xmlns:r="http://schemas.openxmlformats.org/officeDocument/2006/relationships" xmlns:m="http://schemas.openxmlformats.org/officeDocument/2006/math" xmlns:v="urn:schemas-microsoft-com:vml" xmlns:wp14="http://schemas.microsoft.com/office/word/2010/wordprocessingDrawing" xmlns:wp="http://schemas.openxmlformats.org/drawingml/2006/wordprocessingDrawing" xmlns:w10="urn:schemas-microsoft-com:office:word" xmlns:w="http://schemas.openxmlformats.org/wordprocessingml/2006/main" xmlns:w14="http://schemas.microsoft.com/office/word/2010/wordml" xmlns:w15="http://schemas.microsoft.com/office/word/2012/wordml" xmlns:w16cex="http://schemas.microsoft.com/office/word/2018/wordml/cex" xmlns:w16cid="http://schemas.microsoft.com/office/word/2016/wordml/cid" xmlns:w16="http://schemas.microsoft.com/office/word/2018/wordml" xmlns:w16du="http://schemas.microsoft.com/office/word/2023/wordml/word16du" xmlns:w16sdtdh="http://schemas.microsoft.com/office/word/2020/wordml/sdtdatahash" xmlns:w16sdtfl="http://schemas.microsoft.com/office/word/2024/wordml/sdtformatlock" xmlns:w16se="http://schemas.microsoft.com/office/word/2015/wordml/symex" xmlns:wpg="http://schemas.microsoft.com/office/word/2010/wordprocessingGroup" xmlns:wpi="http://schemas.microsoft.com/office/word/2010/wordprocessingInk" xmlns:wne="http://schemas.microsoft.com/office/word/2006/wordml" xmlns:wps="http://schemas.microsoft.com/office/word/2010/wordprocessingShape" mc:Ignorable="w14 w15 w16se w16cid w16 w16cex w16sdtdh w16sdtfl w16du wp14">
-  <w:p>
-    <w:pPr>
-      <w:pStyle w:val="Header"/>
-    </w:pPr>
-  </w:p>
-</w:hdr>
-</file>
-
 <file path=word/numbering.xml><?xml version="1.0" encoding="utf-8"?>
 <w:numbering xmlns:wpc="http://schemas.microsoft.com/office/word/2010/wordprocessingCanvas" xmlns:cx="http://schemas.microsoft.com/office/drawing/2014/chartex" xmlns:cx1="http://schemas.microsoft.com/office/drawing/2015/9/8/chartex" xmlns:cx2="http://schemas.microsoft.com/office/drawing/2015/10/21/chartex" xmlns:cx3="http://schemas.microsoft.com/office/drawing/2016/5/9/chartex" xmlns:cx4="http://schemas.microsoft.com/office/drawing/2016/5/10/chartex" xmlns:cx5="http://schemas.microsoft.com/office/drawing/2016/5/11/chartex" xmlns:cx6="http://schemas.microsoft.com/office/drawing/2016/5/12/chartex" xmlns:cx7="http://schemas.microsoft.com/office/drawing/2016/5/13/chartex" xmlns:cx8="http://schemas.microsoft.com/office/drawing/2016/5/14/chartex" xmlns:mc="http://schemas.openxmlformats.org/markup-compatibility/2006" xmlns:aink="http://schemas.microsoft.com/office/drawing/2016/ink" xmlns:am3d="http://schemas.microsoft.com/office/drawing/2017/model3d" xmlns:o="urn:schemas-microsoft-com:office:office" xmlns:oel="http://schemas.microsoft.com/office/2019/extlst" xmlns:r="http://schemas.openxmlformats.org/officeDocument/2006/relationships" xmlns:m="http://schemas.openxmlformats.org/officeDocument/2006/math" xmlns:v="urn:schemas-microsoft-com:vml" xmlns:wp14="http://schemas.microsoft.com/office/word/2010/wordprocessingDrawing" xmlns:wp="http://schemas.openxmlformats.org/drawingml/2006/wordprocessingDrawing" xmlns:w10="urn:schemas-microsoft-com:office:word" xmlns:w="http://schemas.openxmlformats.org/wordprocessingml/2006/main" xmlns:w14="http://schemas.microsoft.com/office/word/2010/wordml" xmlns:w15="http://schemas.microsoft.com/office/word/2012/wordml" xmlns:w16cex="http://schemas.microsoft.com/office/word/2018/wordml/cex" xmlns:w16cid="http://schemas.microsoft.com/office/word/2016/wordml/cid" xmlns:w16="http://schemas.microsoft.com/office/word/2018/wordml" xmlns:w16du="http://schemas.microsoft.com/office/word/2023/wordml/word16du" xmlns:w16sdtdh="http://schemas.microsoft.com/office/word/2020/wordml/sdtdatahash" xmlns:w16sdtfl="http://schemas.microsoft.com/office/word/2024/wordml/sdtformatlock" xmlns:w16se="http://schemas.microsoft.com/office/word/2015/wordml/symex" xmlns:wpg="http://schemas.microsoft.com/office/word/2010/wordprocessingGroup" xmlns:wpi="http://schemas.microsoft.com/office/word/2010/wordprocessingInk" xmlns:wne="http://schemas.microsoft.com/office/word/2006/wordml" xmlns:wps="http://schemas.microsoft.com/office/word/2010/wordprocessingShape" mc:Ignorable="w14 w15 w16se w16cid w16 w16cex w16sdtdh w16sdtfl w16du wp14">
   <w:abstractNum w:abstractNumId="0" w15:restartNumberingAfterBreak="0">
+    <w:nsid w:val="264C5CFB"/>
+    <w:multiLevelType w:val="hybridMultilevel"/>
+    <w:tmpl w:val="ABB0E89E"/>
+    <w:lvl w:ilvl="0" w:tplc="3662DB66">
+      <w:start w:val="3"/>
+      <w:numFmt w:val="bullet"/>
+      <w:lvlText w:val="-"/>
+      <w:lvlJc w:val="left"/>
+      <w:pPr>
+        <w:ind w:left="720" w:hanging="360"/>
+      </w:pPr>
+      <w:rPr>
+        <w:rFonts w:ascii="Arial" w:eastAsiaTheme="minorHAnsi" w:hAnsi="Arial" w:cs="Arial" w:hint="default"/>
+        <w:b/>
+      </w:rPr>
+    </w:lvl>
+    <w:lvl w:ilvl="1" w:tplc="04090003" w:tentative="1">
+      <w:start w:val="1"/>
+      <w:numFmt w:val="bullet"/>
+      <w:lvlText w:val="o"/>
+      <w:lvlJc w:val="left"/>
+      <w:pPr>
+        <w:ind w:left="1440" w:hanging="360"/>
+      </w:pPr>
+      <w:rPr>
+        <w:rFonts w:ascii="Courier New" w:hAnsi="Courier New" w:cs="Courier New" w:hint="default"/>
+      </w:rPr>
+    </w:lvl>
+    <w:lvl w:ilvl="2" w:tplc="04090005" w:tentative="1">
+      <w:start w:val="1"/>
+      <w:numFmt w:val="bullet"/>
+      <w:lvlText w:val=""/>
+      <w:lvlJc w:val="left"/>
+      <w:pPr>
+        <w:ind w:left="2160" w:hanging="360"/>
+      </w:pPr>
+      <w:rPr>
+        <w:rFonts w:ascii="Wingdings" w:hAnsi="Wingdings" w:hint="default"/>
+      </w:rPr>
+    </w:lvl>
+    <w:lvl w:ilvl="3" w:tplc="04090001" w:tentative="1">
+      <w:start w:val="1"/>
+      <w:numFmt w:val="bullet"/>
+      <w:lvlText w:val=""/>
+      <w:lvlJc w:val="left"/>
+      <w:pPr>
+        <w:ind w:left="2880" w:hanging="360"/>
+      </w:pPr>
+      <w:rPr>
+        <w:rFonts w:ascii="Symbol" w:hAnsi="Symbol" w:hint="default"/>
+      </w:rPr>
+    </w:lvl>
+    <w:lvl w:ilvl="4" w:tplc="04090003" w:tentative="1">
+      <w:start w:val="1"/>
+      <w:numFmt w:val="bullet"/>
+      <w:lvlText w:val="o"/>
+      <w:lvlJc w:val="left"/>
+      <w:pPr>
+        <w:ind w:left="3600" w:hanging="360"/>
+      </w:pPr>
+      <w:rPr>
+        <w:rFonts w:ascii="Courier New" w:hAnsi="Courier New" w:cs="Courier New" w:hint="default"/>
+      </w:rPr>
+    </w:lvl>
+    <w:lvl w:ilvl="5" w:tplc="04090005" w:tentative="1">
+      <w:start w:val="1"/>
+      <w:numFmt w:val="bullet"/>
+      <w:lvlText w:val=""/>
+      <w:lvlJc w:val="left"/>
+      <w:pPr>
+        <w:ind w:left="4320" w:hanging="360"/>
+      </w:pPr>
+      <w:rPr>
+        <w:rFonts w:ascii="Wingdings" w:hAnsi="Wingdings" w:hint="default"/>
+      </w:rPr>
+    </w:lvl>
+    <w:lvl w:ilvl="6" w:tplc="04090001" w:tentative="1">
+      <w:start w:val="1"/>
+      <w:numFmt w:val="bullet"/>
+      <w:lvlText w:val=""/>
+      <w:lvlJc w:val="left"/>
+      <w:pPr>
+        <w:ind w:left="5040" w:hanging="360"/>
+      </w:pPr>
+      <w:rPr>
+        <w:rFonts w:ascii="Symbol" w:hAnsi="Symbol" w:hint="default"/>
+      </w:rPr>
+    </w:lvl>
+    <w:lvl w:ilvl="7" w:tplc="04090003" w:tentative="1">
+      <w:start w:val="1"/>
+      <w:numFmt w:val="bullet"/>
+      <w:lvlText w:val="o"/>
+      <w:lvlJc w:val="left"/>
+      <w:pPr>
+        <w:ind w:left="5760" w:hanging="360"/>
+      </w:pPr>
+      <w:rPr>
+        <w:rFonts w:ascii="Courier New" w:hAnsi="Courier New" w:cs="Courier New" w:hint="default"/>
+      </w:rPr>
+    </w:lvl>
+    <w:lvl w:ilvl="8" w:tplc="04090005" w:tentative="1">
+      <w:start w:val="1"/>
+      <w:numFmt w:val="bullet"/>
+      <w:lvlText w:val=""/>
+      <w:lvlJc w:val="left"/>
+      <w:pPr>
+        <w:ind w:left="6480" w:hanging="360"/>
+      </w:pPr>
+      <w:rPr>
+        <w:rFonts w:ascii="Wingdings" w:hAnsi="Wingdings" w:hint="default"/>
+      </w:rPr>
+    </w:lvl>
+  </w:abstractNum>
+  <w:abstractNum w:abstractNumId="1" w15:restartNumberingAfterBreak="0">
     <w:nsid w:val="71807A6D"/>
     <w:multiLevelType w:val="hybridMultilevel"/>
     <w:tmpl w:val="73CE3472"/>
@@ -5755,7 +6615,7 @@
       </w:rPr>
     </w:lvl>
   </w:abstractNum>
-  <w:abstractNum w:abstractNumId="1" w15:restartNumberingAfterBreak="0">
+  <w:abstractNum w:abstractNumId="2" w15:restartNumberingAfterBreak="0">
     <w:nsid w:val="7FCD1F24"/>
     <w:multiLevelType w:val="multilevel"/>
     <w:tmpl w:val="CA6AB86E"/>
@@ -5873,10 +6733,13 @@
     </w:lvl>
   </w:abstractNum>
   <w:num w:numId="1" w16cid:durableId="1399014197">
-    <w:abstractNumId w:val="0"/>
+    <w:abstractNumId w:val="1"/>
   </w:num>
   <w:num w:numId="2" w16cid:durableId="1891107623">
-    <w:abstractNumId w:val="1"/>
+    <w:abstractNumId w:val="2"/>
+  </w:num>
+  <w:num w:numId="3" w16cid:durableId="1662729807">
+    <w:abstractNumId w:val="0"/>
   </w:num>
 </w:numbering>
 </file>
@@ -6281,7 +7144,7 @@
   <w:style w:type="paragraph" w:default="1" w:styleId="Normal">
     <w:name w:val="Normal"/>
     <w:qFormat/>
-    <w:rsid w:val="00377D01"/>
+    <w:rsid w:val="00BC307C"/>
     <w:pPr>
       <w:spacing w:line="360" w:lineRule="auto"/>
       <w:jc w:val="both"/>

</xml_diff>